<commit_message>
Empieza el comienzo del fin... XD
</commit_message>
<xml_diff>
--- a/Documentacion IV Progra.docx
+++ b/Documentacion IV Progra.docx
@@ -147,21 +147,56 @@
         <w:spacing w:after="0" w:line="360" w:lineRule="auto"/>
         <w:jc w:val="center"/>
         <w:rPr>
-          <w:rFonts w:ascii="Times New Roman" w:eastAsia="Times New Roman" w:hAnsi="Times New Roman" w:cs="Times New Roman"/>
-          <w:sz w:val="24"/>
-          <w:szCs w:val="24"/>
-          <w:lang w:eastAsia="es-CR"/>
-        </w:rPr>
-      </w:pPr>
-      <w:r>
-        <w:rPr>
           <w:rFonts w:ascii="Arial" w:eastAsia="Times New Roman" w:hAnsi="Arial" w:cs="Arial"/>
           <w:color w:val="000000"/>
           <w:sz w:val="36"/>
           <w:szCs w:val="36"/>
           <w:lang w:eastAsia="es-CR"/>
         </w:rPr>
+      </w:pPr>
+      <w:r>
+        <w:rPr>
+          <w:rFonts w:ascii="Arial" w:eastAsia="Times New Roman" w:hAnsi="Arial" w:cs="Arial"/>
+          <w:color w:val="000000"/>
+          <w:sz w:val="36"/>
+          <w:szCs w:val="36"/>
+          <w:lang w:eastAsia="es-CR"/>
+        </w:rPr>
         <w:t>Steven Peraza Porras</w:t>
+      </w:r>
+    </w:p>
+    <w:p>
+      <w:pPr>
+        <w:spacing w:after="0" w:line="360" w:lineRule="auto"/>
+        <w:jc w:val="center"/>
+        <w:rPr>
+          <w:rFonts w:ascii="Times New Roman" w:eastAsia="Times New Roman" w:hAnsi="Times New Roman" w:cs="Times New Roman"/>
+          <w:sz w:val="24"/>
+          <w:szCs w:val="24"/>
+          <w:lang w:eastAsia="es-CR"/>
+        </w:rPr>
+      </w:pPr>
+      <w:proofErr w:type="spellStart"/>
+      <w:r>
+        <w:rPr>
+          <w:rFonts w:ascii="Arial" w:eastAsia="Times New Roman" w:hAnsi="Arial" w:cs="Arial"/>
+          <w:color w:val="000000"/>
+          <w:sz w:val="36"/>
+          <w:szCs w:val="36"/>
+          <w:lang w:eastAsia="es-CR"/>
+        </w:rPr>
+        <w:t>Jafeth</w:t>
+      </w:r>
+      <w:proofErr w:type="spellEnd"/>
+      <w:r>
+        <w:rPr>
+          <w:rFonts w:ascii="Arial" w:eastAsia="Times New Roman" w:hAnsi="Arial" w:cs="Arial"/>
+          <w:color w:val="000000"/>
+          <w:sz w:val="36"/>
+          <w:szCs w:val="36"/>
+          <w:lang w:eastAsia="es-CR"/>
+        </w:rPr>
+        <w:t xml:space="preserve"> Vázquez Herrera</w:t>
       </w:r>
     </w:p>
     <w:p>
@@ -238,7 +273,130 @@
           <w:szCs w:val="36"/>
           <w:lang w:eastAsia="es-CR"/>
         </w:rPr>
-        <w:t>Septiembre 2017</w:t>
+        <w:t>Novi</w:t>
+      </w:r>
+      <w:r>
+        <w:rPr>
+          <w:rFonts w:ascii="Arial" w:eastAsia="Times New Roman" w:hAnsi="Arial" w:cs="Arial"/>
+          <w:color w:val="000000"/>
+          <w:sz w:val="36"/>
+          <w:szCs w:val="36"/>
+          <w:lang w:eastAsia="es-CR"/>
+        </w:rPr>
+        <w:t>embre 2017</w:t>
+      </w:r>
+    </w:p>
+    <w:p>
+      <w:pPr>
+        <w:spacing w:after="0" w:line="360" w:lineRule="auto"/>
+        <w:jc w:val="both"/>
+        <w:rPr>
+          <w:rFonts w:ascii="Times New Roman" w:eastAsia="Times New Roman" w:hAnsi="Times New Roman" w:cs="Times New Roman"/>
+          <w:sz w:val="24"/>
+          <w:szCs w:val="24"/>
+          <w:lang w:eastAsia="es-CR"/>
+        </w:rPr>
+      </w:pPr>
+      <w:r>
+        <w:rPr>
+          <w:rFonts w:ascii="Times New Roman" w:eastAsia="Times New Roman" w:hAnsi="Times New Roman" w:cs="Times New Roman"/>
+          <w:sz w:val="24"/>
+          <w:szCs w:val="24"/>
+          <w:lang w:eastAsia="es-CR"/>
+        </w:rPr>
+        <w:br/>
+      </w:r>
+      <w:r>
+        <w:rPr>
+          <w:rFonts w:ascii="Times New Roman" w:eastAsia="Times New Roman" w:hAnsi="Times New Roman" w:cs="Times New Roman"/>
+          <w:sz w:val="24"/>
+          <w:szCs w:val="24"/>
+          <w:lang w:eastAsia="es-CR"/>
+        </w:rPr>
+        <w:br/>
+      </w:r>
+      <w:r>
+        <w:rPr>
+          <w:rFonts w:ascii="Times New Roman" w:eastAsia="Times New Roman" w:hAnsi="Times New Roman" w:cs="Times New Roman"/>
+          <w:sz w:val="24"/>
+          <w:szCs w:val="24"/>
+          <w:lang w:eastAsia="es-CR"/>
+        </w:rPr>
+        <w:br/>
+      </w:r>
+      <w:r>
+        <w:rPr>
+          <w:rFonts w:ascii="Times New Roman" w:eastAsia="Times New Roman" w:hAnsi="Times New Roman" w:cs="Times New Roman"/>
+          <w:sz w:val="24"/>
+          <w:szCs w:val="24"/>
+          <w:lang w:eastAsia="es-CR"/>
+        </w:rPr>
+        <w:br/>
+      </w:r>
+      <w:r>
+        <w:rPr>
+          <w:rFonts w:ascii="Times New Roman" w:eastAsia="Times New Roman" w:hAnsi="Times New Roman" w:cs="Times New Roman"/>
+          <w:sz w:val="24"/>
+          <w:szCs w:val="24"/>
+          <w:lang w:eastAsia="es-CR"/>
+        </w:rPr>
+        <w:br/>
+      </w:r>
+      <w:r>
+        <w:rPr>
+          <w:rFonts w:ascii="Times New Roman" w:eastAsia="Times New Roman" w:hAnsi="Times New Roman" w:cs="Times New Roman"/>
+          <w:sz w:val="24"/>
+          <w:szCs w:val="24"/>
+          <w:lang w:eastAsia="es-CR"/>
+        </w:rPr>
+        <w:br/>
+      </w:r>
+      <w:r>
+        <w:rPr>
+          <w:rFonts w:ascii="Times New Roman" w:eastAsia="Times New Roman" w:hAnsi="Times New Roman" w:cs="Times New Roman"/>
+          <w:sz w:val="24"/>
+          <w:szCs w:val="24"/>
+          <w:lang w:eastAsia="es-CR"/>
+        </w:rPr>
+        <w:br/>
+      </w:r>
+      <w:r>
+        <w:rPr>
+          <w:rFonts w:ascii="Times New Roman" w:eastAsia="Times New Roman" w:hAnsi="Times New Roman" w:cs="Times New Roman"/>
+          <w:sz w:val="24"/>
+          <w:szCs w:val="24"/>
+          <w:lang w:eastAsia="es-CR"/>
+        </w:rPr>
+        <w:br/>
+      </w:r>
+      <w:r>
+        <w:rPr>
+          <w:rFonts w:ascii="Times New Roman" w:eastAsia="Times New Roman" w:hAnsi="Times New Roman" w:cs="Times New Roman"/>
+          <w:sz w:val="24"/>
+          <w:szCs w:val="24"/>
+          <w:lang w:eastAsia="es-CR"/>
+        </w:rPr>
+        <w:br/>
+      </w:r>
+      <w:r>
+        <w:rPr>
+          <w:rFonts w:ascii="Times New Roman" w:eastAsia="Times New Roman" w:hAnsi="Times New Roman" w:cs="Times New Roman"/>
+          <w:sz w:val="24"/>
+          <w:szCs w:val="24"/>
+          <w:lang w:eastAsia="es-CR"/>
+        </w:rPr>
+        <w:lastRenderedPageBreak/>
+        <w:br/>
+      </w:r>
+      <w:r>
+        <w:rPr>
+          <w:rFonts w:ascii="Arial" w:eastAsia="Times New Roman" w:hAnsi="Arial" w:cs="Arial"/>
+          <w:color w:val="000000"/>
+          <w:sz w:val="28"/>
+          <w:szCs w:val="28"/>
+          <w:lang w:eastAsia="es-CR"/>
+        </w:rPr>
+        <w:t>Tabla Contenidos</w:t>
       </w:r>
     </w:p>
     <w:p>
@@ -252,96 +410,6 @@
           <w:lang w:eastAsia="es-CR"/>
         </w:rPr>
       </w:pPr>
-      <w:r>
-        <w:rPr>
-          <w:rFonts w:ascii="Times New Roman" w:eastAsia="Times New Roman" w:hAnsi="Times New Roman" w:cs="Times New Roman"/>
-          <w:sz w:val="24"/>
-          <w:szCs w:val="24"/>
-          <w:lang w:eastAsia="es-CR"/>
-        </w:rPr>
-        <w:br/>
-      </w:r>
-      <w:r>
-        <w:rPr>
-          <w:rFonts w:ascii="Times New Roman" w:eastAsia="Times New Roman" w:hAnsi="Times New Roman" w:cs="Times New Roman"/>
-          <w:sz w:val="24"/>
-          <w:szCs w:val="24"/>
-          <w:lang w:eastAsia="es-CR"/>
-        </w:rPr>
-        <w:br/>
-      </w:r>
-      <w:r>
-        <w:rPr>
-          <w:rFonts w:ascii="Times New Roman" w:eastAsia="Times New Roman" w:hAnsi="Times New Roman" w:cs="Times New Roman"/>
-          <w:sz w:val="24"/>
-          <w:szCs w:val="24"/>
-          <w:lang w:eastAsia="es-CR"/>
-        </w:rPr>
-        <w:br/>
-      </w:r>
-      <w:r>
-        <w:rPr>
-          <w:rFonts w:ascii="Times New Roman" w:eastAsia="Times New Roman" w:hAnsi="Times New Roman" w:cs="Times New Roman"/>
-          <w:sz w:val="24"/>
-          <w:szCs w:val="24"/>
-          <w:lang w:eastAsia="es-CR"/>
-        </w:rPr>
-        <w:br/>
-      </w:r>
-      <w:r>
-        <w:rPr>
-          <w:rFonts w:ascii="Times New Roman" w:eastAsia="Times New Roman" w:hAnsi="Times New Roman" w:cs="Times New Roman"/>
-          <w:sz w:val="24"/>
-          <w:szCs w:val="24"/>
-          <w:lang w:eastAsia="es-CR"/>
-        </w:rPr>
-        <w:br/>
-      </w:r>
-      <w:r>
-        <w:rPr>
-          <w:rFonts w:ascii="Times New Roman" w:eastAsia="Times New Roman" w:hAnsi="Times New Roman" w:cs="Times New Roman"/>
-          <w:sz w:val="24"/>
-          <w:szCs w:val="24"/>
-          <w:lang w:eastAsia="es-CR"/>
-        </w:rPr>
-        <w:br/>
-      </w:r>
-      <w:r>
-        <w:rPr>
-          <w:rFonts w:ascii="Times New Roman" w:eastAsia="Times New Roman" w:hAnsi="Times New Roman" w:cs="Times New Roman"/>
-          <w:sz w:val="24"/>
-          <w:szCs w:val="24"/>
-          <w:lang w:eastAsia="es-CR"/>
-        </w:rPr>
-        <w:br/>
-      </w:r>
-      <w:r>
-        <w:rPr>
-          <w:rFonts w:ascii="Times New Roman" w:eastAsia="Times New Roman" w:hAnsi="Times New Roman" w:cs="Times New Roman"/>
-          <w:sz w:val="24"/>
-          <w:szCs w:val="24"/>
-          <w:lang w:eastAsia="es-CR"/>
-        </w:rPr>
-        <w:br/>
-      </w:r>
-      <w:r>
-        <w:rPr>
-          <w:rFonts w:ascii="Times New Roman" w:eastAsia="Times New Roman" w:hAnsi="Times New Roman" w:cs="Times New Roman"/>
-          <w:sz w:val="24"/>
-          <w:szCs w:val="24"/>
-          <w:lang w:eastAsia="es-CR"/>
-        </w:rPr>
-        <w:br/>
-      </w:r>
-      <w:r>
-        <w:rPr>
-          <w:rFonts w:ascii="Times New Roman" w:eastAsia="Times New Roman" w:hAnsi="Times New Roman" w:cs="Times New Roman"/>
-          <w:sz w:val="24"/>
-          <w:szCs w:val="24"/>
-          <w:lang w:eastAsia="es-CR"/>
-        </w:rPr>
-        <w:br/>
-      </w:r>
       <w:r>
         <w:rPr>
           <w:rFonts w:ascii="Times New Roman" w:eastAsia="Times New Roman" w:hAnsi="Times New Roman" w:cs="Times New Roman"/>
@@ -586,8 +654,6 @@
         </w:rPr>
         <w:t>,</w:t>
       </w:r>
-      <w:bookmarkStart w:id="0" w:name="_GoBack"/>
-      <w:bookmarkEnd w:id="0"/>
       <w:r>
         <w:rPr>
           <w:rFonts w:ascii="Arial" w:eastAsia="Times New Roman" w:hAnsi="Arial" w:cs="Arial"/>
@@ -661,6 +727,8 @@
           <w:lang w:eastAsia="es-CR"/>
         </w:rPr>
       </w:pPr>
+      <w:bookmarkStart w:id="0" w:name="_GoBack"/>
+      <w:bookmarkEnd w:id="0"/>
       <w:r>
         <w:rPr>
           <w:rFonts w:ascii="Arial" w:eastAsia="Times New Roman" w:hAnsi="Arial" w:cs="Arial"/>
@@ -927,8 +995,7 @@
     </w:p>
     <w:p>
       <w:pPr>
-        <w:spacing w:after="0" w:line="360" w:lineRule="auto"/>
-        <w:ind w:firstLine="720"/>
+        <w:spacing w:after="240" w:line="360" w:lineRule="auto"/>
         <w:jc w:val="both"/>
         <w:rPr>
           <w:rFonts w:ascii="Times New Roman" w:eastAsia="Times New Roman" w:hAnsi="Times New Roman" w:cs="Times New Roman"/>
@@ -939,216 +1006,12 @@
       </w:pPr>
       <w:r>
         <w:rPr>
-          <w:rFonts w:ascii="Arial" w:eastAsia="Times New Roman" w:hAnsi="Arial" w:cs="Arial"/>
-          <w:color w:val="000000"/>
-          <w:sz w:val="24"/>
-          <w:szCs w:val="24"/>
-          <w:lang w:eastAsia="es-CR"/>
-        </w:rPr>
-        <w:t xml:space="preserve">El problema de este proyecto radica en la utilización de </w:t>
-      </w:r>
-      <w:r>
-        <w:rPr>
-          <w:rFonts w:ascii="Arial" w:eastAsia="Times New Roman" w:hAnsi="Arial" w:cs="Arial"/>
-          <w:color w:val="000000"/>
-          <w:sz w:val="24"/>
-          <w:szCs w:val="24"/>
-          <w:lang w:eastAsia="es-CR"/>
-        </w:rPr>
-        <w:t>árboles y/</w:t>
-      </w:r>
-      <w:r>
-        <w:rPr>
-          <w:rFonts w:ascii="Arial" w:eastAsia="Times New Roman" w:hAnsi="Arial" w:cs="Arial"/>
-          <w:color w:val="000000"/>
-          <w:sz w:val="24"/>
-          <w:szCs w:val="24"/>
-          <w:lang w:eastAsia="es-CR"/>
-        </w:rPr>
-        <w:t>o</w:t>
-      </w:r>
-      <w:r>
-        <w:rPr>
-          <w:rFonts w:ascii="Arial" w:eastAsia="Times New Roman" w:hAnsi="Arial" w:cs="Arial"/>
-          <w:color w:val="000000"/>
-          <w:sz w:val="24"/>
-          <w:szCs w:val="24"/>
-          <w:lang w:eastAsia="es-CR"/>
-        </w:rPr>
-        <w:t xml:space="preserve"> grafos enlazados, lo</w:t>
-      </w:r>
-      <w:r>
-        <w:rPr>
-          <w:rFonts w:ascii="Arial" w:eastAsia="Times New Roman" w:hAnsi="Arial" w:cs="Arial"/>
-          <w:color w:val="000000"/>
-          <w:sz w:val="24"/>
-          <w:szCs w:val="24"/>
-          <w:lang w:eastAsia="es-CR"/>
-        </w:rPr>
-        <w:t xml:space="preserve">s cuales deben </w:t>
-      </w:r>
-      <w:r>
-        <w:rPr>
-          <w:rFonts w:ascii="Arial" w:eastAsia="Times New Roman" w:hAnsi="Arial" w:cs="Arial"/>
-          <w:color w:val="000000"/>
-          <w:sz w:val="24"/>
-          <w:szCs w:val="24"/>
-          <w:lang w:eastAsia="es-CR"/>
-        </w:rPr>
-        <w:t>ser recorridos mediante un algoritmo de profundidad</w:t>
-      </w:r>
-      <w:r>
-        <w:rPr>
-          <w:rFonts w:ascii="Arial" w:eastAsia="Times New Roman" w:hAnsi="Arial" w:cs="Arial"/>
-          <w:color w:val="000000"/>
-          <w:sz w:val="24"/>
-          <w:szCs w:val="24"/>
-          <w:lang w:eastAsia="es-CR"/>
-        </w:rPr>
-        <w:t xml:space="preserve">, por ejemplo, se debe crear </w:t>
-      </w:r>
-      <w:r>
-        <w:rPr>
-          <w:rFonts w:ascii="Arial" w:eastAsia="Times New Roman" w:hAnsi="Arial" w:cs="Arial"/>
-          <w:color w:val="000000"/>
-          <w:sz w:val="24"/>
-          <w:szCs w:val="24"/>
-          <w:lang w:eastAsia="es-CR"/>
-        </w:rPr>
-        <w:t>grafo de pares ordenados, los cuales representarán posiciones</w:t>
-      </w:r>
-      <w:r>
-        <w:rPr>
-          <w:rFonts w:ascii="Arial" w:eastAsia="Times New Roman" w:hAnsi="Arial" w:cs="Arial"/>
-          <w:color w:val="000000"/>
-          <w:sz w:val="24"/>
-          <w:szCs w:val="24"/>
-          <w:lang w:eastAsia="es-CR"/>
-        </w:rPr>
-        <w:t xml:space="preserve"> dentro de la matriz gráfica</w:t>
-      </w:r>
-      <w:r>
-        <w:rPr>
-          <w:rFonts w:ascii="Arial" w:eastAsia="Times New Roman" w:hAnsi="Arial" w:cs="Arial"/>
-          <w:color w:val="000000"/>
-          <w:sz w:val="24"/>
-          <w:szCs w:val="24"/>
-          <w:lang w:eastAsia="es-CR"/>
-        </w:rPr>
-        <w:t xml:space="preserve">, </w:t>
-      </w:r>
-      <w:r>
-        <w:rPr>
-          <w:rFonts w:ascii="Arial" w:eastAsia="Times New Roman" w:hAnsi="Arial" w:cs="Arial"/>
-          <w:color w:val="000000"/>
-          <w:sz w:val="24"/>
-          <w:szCs w:val="24"/>
-          <w:lang w:eastAsia="es-CR"/>
-        </w:rPr>
-        <w:t>donde dentro de cada grafo irán entre 2 o 4 nuevos nodos hijos denominados “vecinos”, y éstos a su vez tendrán más vecinos, así hasta recorrer completamente todos los nodos del árbol y/o grafo</w:t>
-      </w:r>
-      <w:r>
-        <w:rPr>
-          <w:rFonts w:ascii="Arial" w:eastAsia="Times New Roman" w:hAnsi="Arial" w:cs="Arial"/>
-          <w:color w:val="000000"/>
-          <w:sz w:val="24"/>
-          <w:szCs w:val="24"/>
-          <w:lang w:eastAsia="es-CR"/>
-        </w:rPr>
-        <w:t>.</w:t>
-      </w:r>
-    </w:p>
-    <w:p>
-      <w:pPr>
-        <w:spacing w:after="0" w:line="360" w:lineRule="auto"/>
-        <w:ind w:firstLine="708"/>
-        <w:jc w:val="both"/>
-        <w:rPr>
-          <w:rFonts w:ascii="Times New Roman" w:eastAsia="Times New Roman" w:hAnsi="Times New Roman" w:cs="Times New Roman"/>
-          <w:sz w:val="24"/>
-          <w:szCs w:val="24"/>
-          <w:lang w:eastAsia="es-CR"/>
-        </w:rPr>
-      </w:pPr>
-      <w:r>
-        <w:rPr>
-          <w:rFonts w:ascii="Arial" w:eastAsia="Times New Roman" w:hAnsi="Arial" w:cs="Arial"/>
-          <w:color w:val="000000"/>
-          <w:sz w:val="24"/>
-          <w:szCs w:val="24"/>
-          <w:lang w:eastAsia="es-CR"/>
-        </w:rPr>
-        <w:t xml:space="preserve">El verdadero problema reside en la necesidad de </w:t>
-      </w:r>
-      <w:r>
-        <w:rPr>
-          <w:rFonts w:ascii="Arial" w:eastAsia="Times New Roman" w:hAnsi="Arial" w:cs="Arial"/>
-          <w:color w:val="000000"/>
-          <w:sz w:val="24"/>
-          <w:szCs w:val="24"/>
-          <w:lang w:eastAsia="es-CR"/>
-        </w:rPr>
-        <w:t>recorrer este grafo</w:t>
-      </w:r>
-      <w:r>
-        <w:rPr>
-          <w:rFonts w:ascii="Arial" w:eastAsia="Times New Roman" w:hAnsi="Arial" w:cs="Arial"/>
-          <w:color w:val="000000"/>
-          <w:sz w:val="24"/>
-          <w:szCs w:val="24"/>
-          <w:lang w:eastAsia="es-CR"/>
-        </w:rPr>
-        <w:t>/árbol</w:t>
-      </w:r>
-      <w:r>
-        <w:rPr>
-          <w:rFonts w:ascii="Arial" w:eastAsia="Times New Roman" w:hAnsi="Arial" w:cs="Arial"/>
-          <w:color w:val="000000"/>
-          <w:sz w:val="24"/>
-          <w:szCs w:val="24"/>
-          <w:lang w:eastAsia="es-CR"/>
-        </w:rPr>
-        <w:t xml:space="preserve"> de </w:t>
-      </w:r>
-      <w:r>
-        <w:rPr>
-          <w:rFonts w:ascii="Arial" w:eastAsia="Times New Roman" w:hAnsi="Arial" w:cs="Arial"/>
-          <w:color w:val="000000"/>
-          <w:sz w:val="24"/>
-          <w:szCs w:val="24"/>
-          <w:lang w:eastAsia="es-CR"/>
-        </w:rPr>
-        <w:t>nodos</w:t>
-      </w:r>
-      <w:r>
-        <w:rPr>
-          <w:rFonts w:ascii="Arial" w:eastAsia="Times New Roman" w:hAnsi="Arial" w:cs="Arial"/>
-          <w:color w:val="000000"/>
-          <w:sz w:val="24"/>
-          <w:szCs w:val="24"/>
-          <w:lang w:eastAsia="es-CR"/>
-        </w:rPr>
-        <w:t xml:space="preserve"> (</w:t>
-      </w:r>
-      <w:r>
-        <w:rPr>
-          <w:rFonts w:ascii="Arial" w:eastAsia="Times New Roman" w:hAnsi="Arial" w:cs="Arial"/>
-          <w:color w:val="000000"/>
-          <w:sz w:val="24"/>
-          <w:szCs w:val="24"/>
-          <w:lang w:eastAsia="es-CR"/>
-        </w:rPr>
-        <w:t>vecinos de vecinos), extender estos nodos, recorrerlos y descartarlos para elegir un “mejor vecino”; ya que para esto, se debe comparar cada “vecino” con el destino actual y de alguna manera realizar una función que obtenga un rasgo que diferencie y determine cuál nodo es mejor</w:t>
-      </w:r>
-      <w:r>
-        <w:rPr>
-          <w:rFonts w:ascii="Arial" w:eastAsia="Times New Roman" w:hAnsi="Arial" w:cs="Arial"/>
-          <w:color w:val="000000"/>
-          <w:sz w:val="24"/>
-          <w:szCs w:val="24"/>
-          <w:lang w:eastAsia="es-CR"/>
-        </w:rPr>
-        <w:t>.</w:t>
+          <w:rFonts w:ascii="Times New Roman" w:eastAsia="Times New Roman" w:hAnsi="Times New Roman" w:cs="Times New Roman"/>
+          <w:sz w:val="24"/>
+          <w:szCs w:val="24"/>
+          <w:lang w:eastAsia="es-CR"/>
+        </w:rPr>
+        <w:br/>
       </w:r>
     </w:p>
     <w:p>
@@ -1166,907 +1029,11 @@
         <w:rPr>
           <w:rFonts w:ascii="Arial" w:eastAsia="Times New Roman" w:hAnsi="Arial" w:cs="Arial"/>
           <w:color w:val="000000"/>
-          <w:sz w:val="24"/>
-          <w:szCs w:val="24"/>
-          <w:lang w:eastAsia="es-CR"/>
-        </w:rPr>
-        <w:lastRenderedPageBreak/>
-        <w:t xml:space="preserve">    Además, se deben de crear las funciones que permitan crear </w:t>
-      </w:r>
-      <w:r>
-        <w:rPr>
-          <w:rFonts w:ascii="Arial" w:eastAsia="Times New Roman" w:hAnsi="Arial" w:cs="Arial"/>
-          <w:color w:val="000000"/>
-          <w:sz w:val="24"/>
-          <w:szCs w:val="24"/>
-          <w:lang w:eastAsia="es-CR"/>
-        </w:rPr>
-        <w:t>el grafo e</w:t>
-      </w:r>
-      <w:r>
-        <w:rPr>
-          <w:rFonts w:ascii="Arial" w:eastAsia="Times New Roman" w:hAnsi="Arial" w:cs="Arial"/>
-          <w:color w:val="000000"/>
-          <w:sz w:val="24"/>
-          <w:szCs w:val="24"/>
-          <w:lang w:eastAsia="es-CR"/>
-        </w:rPr>
-        <w:t xml:space="preserve"> insertar </w:t>
-      </w:r>
-      <w:r>
-        <w:rPr>
-          <w:rFonts w:ascii="Arial" w:eastAsia="Times New Roman" w:hAnsi="Arial" w:cs="Arial"/>
-          <w:color w:val="000000"/>
-          <w:sz w:val="24"/>
-          <w:szCs w:val="24"/>
-          <w:lang w:eastAsia="es-CR"/>
-        </w:rPr>
-        <w:t>los nodos extendidos por cada par ordenado de la matriz de 18 filas y 20 columnas,</w:t>
-      </w:r>
-      <w:r>
-        <w:rPr>
-          <w:rFonts w:ascii="Arial" w:eastAsia="Times New Roman" w:hAnsi="Arial" w:cs="Arial"/>
-          <w:color w:val="000000"/>
-          <w:sz w:val="24"/>
-          <w:szCs w:val="24"/>
-          <w:lang w:eastAsia="es-CR"/>
-        </w:rPr>
-        <w:t xml:space="preserve"> y </w:t>
-      </w:r>
-      <w:r>
-        <w:rPr>
-          <w:rFonts w:ascii="Arial" w:eastAsia="Times New Roman" w:hAnsi="Arial" w:cs="Arial"/>
-          <w:color w:val="000000"/>
-          <w:sz w:val="24"/>
-          <w:szCs w:val="24"/>
-          <w:lang w:eastAsia="es-CR"/>
-        </w:rPr>
-        <w:t>una función (o funciones) que determinen el mejor nodo y lo inserten en la ruta final, la cual tomará la serpiente del juego</w:t>
-      </w:r>
-      <w:r>
-        <w:rPr>
-          <w:rFonts w:ascii="Arial" w:eastAsia="Times New Roman" w:hAnsi="Arial" w:cs="Arial"/>
-          <w:color w:val="000000"/>
-          <w:sz w:val="24"/>
-          <w:szCs w:val="24"/>
-          <w:lang w:eastAsia="es-CR"/>
-        </w:rPr>
-        <w:t xml:space="preserve">. Del mismo modo, es necesario </w:t>
-      </w:r>
-      <w:r>
-        <w:rPr>
-          <w:rFonts w:ascii="Arial" w:eastAsia="Times New Roman" w:hAnsi="Arial" w:cs="Arial"/>
-          <w:color w:val="000000"/>
-          <w:sz w:val="24"/>
-          <w:szCs w:val="24"/>
-          <w:lang w:eastAsia="es-CR"/>
-        </w:rPr>
-        <w:t>utilizar alguna librería gráfica para la implementación de la solución del problema en un apartado gráfico, es decir, la creación del juego de “Snake”</w:t>
-      </w:r>
-      <w:r>
-        <w:rPr>
-          <w:rFonts w:ascii="Arial" w:eastAsia="Times New Roman" w:hAnsi="Arial" w:cs="Arial"/>
-          <w:color w:val="000000"/>
-          <w:sz w:val="24"/>
-          <w:szCs w:val="24"/>
-          <w:lang w:eastAsia="es-CR"/>
-        </w:rPr>
-        <w:t>.</w:t>
-      </w:r>
-    </w:p>
-    <w:p>
-      <w:pPr>
-        <w:spacing w:after="0" w:line="360" w:lineRule="auto"/>
-        <w:jc w:val="both"/>
-        <w:rPr>
-          <w:rFonts w:ascii="Times New Roman" w:eastAsia="Times New Roman" w:hAnsi="Times New Roman" w:cs="Times New Roman"/>
-          <w:sz w:val="24"/>
-          <w:szCs w:val="24"/>
-          <w:lang w:eastAsia="es-CR"/>
-        </w:rPr>
-      </w:pPr>
-      <w:r>
-        <w:rPr>
-          <w:rFonts w:ascii="Arial" w:eastAsia="Times New Roman" w:hAnsi="Arial" w:cs="Arial"/>
-          <w:color w:val="000000"/>
-          <w:sz w:val="24"/>
-          <w:szCs w:val="24"/>
-          <w:lang w:eastAsia="es-CR"/>
-        </w:rPr>
-        <w:t>    Para terminar</w:t>
-      </w:r>
-      <w:r>
-        <w:rPr>
-          <w:rFonts w:ascii="Times New Roman" w:eastAsia="Times New Roman" w:hAnsi="Times New Roman" w:cs="Times New Roman"/>
-          <w:sz w:val="24"/>
-          <w:szCs w:val="24"/>
-          <w:lang w:eastAsia="es-CR"/>
-        </w:rPr>
-        <w:t xml:space="preserve">, </w:t>
-      </w:r>
-      <w:r>
-        <w:rPr>
-          <w:rFonts w:ascii="Arial" w:eastAsia="Times New Roman" w:hAnsi="Arial" w:cs="Arial"/>
-          <w:color w:val="000000"/>
-          <w:sz w:val="24"/>
-          <w:szCs w:val="24"/>
-          <w:lang w:eastAsia="es-CR"/>
-        </w:rPr>
-        <w:t>c</w:t>
-      </w:r>
-      <w:r>
-        <w:rPr>
-          <w:rFonts w:ascii="Arial" w:eastAsia="Times New Roman" w:hAnsi="Arial" w:cs="Arial"/>
-          <w:color w:val="000000"/>
-          <w:sz w:val="24"/>
-          <w:szCs w:val="24"/>
-          <w:lang w:eastAsia="es-CR"/>
-        </w:rPr>
-        <w:t xml:space="preserve">abe a destacar que </w:t>
-      </w:r>
-      <w:r>
-        <w:rPr>
-          <w:rFonts w:ascii="Arial" w:eastAsia="Times New Roman" w:hAnsi="Arial" w:cs="Arial"/>
-          <w:color w:val="000000"/>
-          <w:sz w:val="24"/>
-          <w:szCs w:val="24"/>
-          <w:lang w:eastAsia="es-CR"/>
-        </w:rPr>
-        <w:t>la funcionalidad del programa debe ser automática, es decir, no debe</w:t>
-      </w:r>
-      <w:r>
-        <w:rPr>
-          <w:rFonts w:ascii="Arial" w:eastAsia="Times New Roman" w:hAnsi="Arial" w:cs="Arial"/>
-          <w:color w:val="000000"/>
-          <w:sz w:val="24"/>
-          <w:szCs w:val="24"/>
-          <w:lang w:eastAsia="es-CR"/>
-        </w:rPr>
-        <w:t xml:space="preserve"> </w:t>
-      </w:r>
-      <w:r>
-        <w:rPr>
-          <w:rFonts w:ascii="Arial" w:eastAsia="Times New Roman" w:hAnsi="Arial" w:cs="Arial"/>
-          <w:color w:val="000000"/>
-          <w:sz w:val="24"/>
-          <w:szCs w:val="24"/>
-          <w:lang w:eastAsia="es-CR"/>
-        </w:rPr>
-        <w:t>existir interacción alguna entre el usuario y la aplicación, el juego debe jugarse por sí mismo</w:t>
-      </w:r>
-      <w:r>
-        <w:rPr>
-          <w:rFonts w:ascii="Arial" w:eastAsia="Times New Roman" w:hAnsi="Arial" w:cs="Arial"/>
-          <w:color w:val="000000"/>
-          <w:sz w:val="24"/>
-          <w:szCs w:val="24"/>
-          <w:lang w:eastAsia="es-CR"/>
-        </w:rPr>
-        <w:t>.</w:t>
-      </w:r>
-      <w:r>
-        <w:rPr>
-          <w:rFonts w:ascii="Arial" w:eastAsia="Times New Roman" w:hAnsi="Arial" w:cs="Arial"/>
-          <w:color w:val="000000"/>
-          <w:sz w:val="24"/>
-          <w:szCs w:val="24"/>
-          <w:lang w:eastAsia="es-CR"/>
-        </w:rPr>
-        <w:t xml:space="preserve"> Por esta razón, debe de realizarse otra (s) funciones que se encarguen de este apartado.</w:t>
-      </w:r>
-    </w:p>
-    <w:p>
-      <w:pPr>
-        <w:spacing w:after="240" w:line="360" w:lineRule="auto"/>
-        <w:jc w:val="both"/>
-        <w:rPr>
-          <w:rFonts w:ascii="Times New Roman" w:eastAsia="Times New Roman" w:hAnsi="Times New Roman" w:cs="Times New Roman"/>
-          <w:sz w:val="24"/>
-          <w:szCs w:val="24"/>
-          <w:lang w:eastAsia="es-CR"/>
-        </w:rPr>
-      </w:pPr>
-      <w:r>
-        <w:rPr>
-          <w:rFonts w:ascii="Times New Roman" w:eastAsia="Times New Roman" w:hAnsi="Times New Roman" w:cs="Times New Roman"/>
-          <w:sz w:val="24"/>
-          <w:szCs w:val="24"/>
-          <w:lang w:eastAsia="es-CR"/>
-        </w:rPr>
-        <w:br/>
-      </w:r>
-    </w:p>
-    <w:p>
-      <w:pPr>
-        <w:spacing w:after="0" w:line="360" w:lineRule="auto"/>
-        <w:jc w:val="both"/>
-        <w:rPr>
-          <w:rFonts w:ascii="Times New Roman" w:eastAsia="Times New Roman" w:hAnsi="Times New Roman" w:cs="Times New Roman"/>
-          <w:sz w:val="24"/>
-          <w:szCs w:val="24"/>
-          <w:lang w:eastAsia="es-CR"/>
-        </w:rPr>
-      </w:pPr>
-      <w:r>
-        <w:rPr>
-          <w:rFonts w:ascii="Arial" w:eastAsia="Times New Roman" w:hAnsi="Arial" w:cs="Arial"/>
-          <w:color w:val="000000"/>
           <w:sz w:val="28"/>
           <w:szCs w:val="28"/>
           <w:lang w:eastAsia="es-CR"/>
         </w:rPr>
         <w:t>Solución del Problema</w:t>
-      </w:r>
-    </w:p>
-    <w:p>
-      <w:pPr>
-        <w:spacing w:after="0" w:line="360" w:lineRule="auto"/>
-        <w:jc w:val="both"/>
-        <w:rPr>
-          <w:rFonts w:ascii="Times New Roman" w:eastAsia="Times New Roman" w:hAnsi="Times New Roman" w:cs="Times New Roman"/>
-          <w:sz w:val="24"/>
-          <w:szCs w:val="24"/>
-          <w:lang w:eastAsia="es-CR"/>
-        </w:rPr>
-      </w:pPr>
-    </w:p>
-    <w:p>
-      <w:pPr>
-        <w:spacing w:after="0" w:line="360" w:lineRule="auto"/>
-        <w:ind w:firstLine="708"/>
-        <w:jc w:val="both"/>
-        <w:rPr>
-          <w:rFonts w:ascii="Times New Roman" w:eastAsia="Times New Roman" w:hAnsi="Times New Roman" w:cs="Times New Roman"/>
-          <w:sz w:val="24"/>
-          <w:szCs w:val="24"/>
-          <w:lang w:eastAsia="es-CR"/>
-        </w:rPr>
-      </w:pPr>
-      <w:r>
-        <w:rPr>
-          <w:rFonts w:ascii="Arial" w:eastAsia="Times New Roman" w:hAnsi="Arial" w:cs="Arial"/>
-          <w:color w:val="000000"/>
-          <w:sz w:val="24"/>
-          <w:szCs w:val="24"/>
-          <w:lang w:eastAsia="es-CR"/>
-        </w:rPr>
-        <w:t xml:space="preserve">Para resolver los </w:t>
-      </w:r>
-      <w:r>
-        <w:rPr>
-          <w:rFonts w:ascii="Arial" w:eastAsia="Times New Roman" w:hAnsi="Arial" w:cs="Arial"/>
-          <w:color w:val="000000"/>
-          <w:sz w:val="24"/>
-          <w:szCs w:val="24"/>
-          <w:lang w:eastAsia="es-CR"/>
-        </w:rPr>
-        <w:t>problemas antes citados, se tuvieron</w:t>
-      </w:r>
-      <w:r>
-        <w:rPr>
-          <w:rFonts w:ascii="Arial" w:eastAsia="Times New Roman" w:hAnsi="Arial" w:cs="Arial"/>
-          <w:color w:val="000000"/>
-          <w:sz w:val="24"/>
-          <w:szCs w:val="24"/>
-          <w:lang w:eastAsia="es-CR"/>
-        </w:rPr>
-        <w:t xml:space="preserve"> que crear una </w:t>
-      </w:r>
-      <w:r>
-        <w:rPr>
-          <w:rFonts w:ascii="Arial" w:eastAsia="Times New Roman" w:hAnsi="Arial" w:cs="Arial"/>
-          <w:color w:val="000000"/>
-          <w:sz w:val="24"/>
-          <w:szCs w:val="24"/>
-          <w:lang w:eastAsia="es-CR"/>
-        </w:rPr>
-        <w:t>serie de funciones</w:t>
-      </w:r>
-      <w:r>
-        <w:rPr>
-          <w:rFonts w:ascii="Arial" w:eastAsia="Times New Roman" w:hAnsi="Arial" w:cs="Arial"/>
-          <w:color w:val="000000"/>
-          <w:sz w:val="24"/>
-          <w:szCs w:val="24"/>
-          <w:lang w:eastAsia="es-CR"/>
-        </w:rPr>
-        <w:t xml:space="preserve"> específica</w:t>
-      </w:r>
-      <w:r>
-        <w:rPr>
-          <w:rFonts w:ascii="Arial" w:eastAsia="Times New Roman" w:hAnsi="Arial" w:cs="Arial"/>
-          <w:color w:val="000000"/>
-          <w:sz w:val="24"/>
-          <w:szCs w:val="24"/>
-          <w:lang w:eastAsia="es-CR"/>
-        </w:rPr>
-        <w:t xml:space="preserve">s para grafos, vecinos, </w:t>
-      </w:r>
-      <w:proofErr w:type="spellStart"/>
-      <w:r>
-        <w:rPr>
-          <w:rFonts w:ascii="Arial" w:eastAsia="Times New Roman" w:hAnsi="Arial" w:cs="Arial"/>
-          <w:color w:val="000000"/>
-          <w:sz w:val="24"/>
-          <w:szCs w:val="24"/>
-          <w:lang w:eastAsia="es-CR"/>
-        </w:rPr>
-        <w:t>fitness</w:t>
-      </w:r>
-      <w:proofErr w:type="spellEnd"/>
-      <w:r>
-        <w:rPr>
-          <w:rFonts w:ascii="Arial" w:eastAsia="Times New Roman" w:hAnsi="Arial" w:cs="Arial"/>
-          <w:color w:val="000000"/>
-          <w:sz w:val="24"/>
-          <w:szCs w:val="24"/>
-          <w:lang w:eastAsia="es-CR"/>
-        </w:rPr>
-        <w:t xml:space="preserve"> y el apartado gráfico.</w:t>
-      </w:r>
-    </w:p>
-    <w:p>
-      <w:pPr>
-        <w:spacing w:after="0" w:line="360" w:lineRule="auto"/>
-        <w:ind w:firstLine="708"/>
-        <w:jc w:val="both"/>
-        <w:rPr>
-          <w:rFonts w:ascii="Times New Roman" w:eastAsia="Times New Roman" w:hAnsi="Times New Roman" w:cs="Times New Roman"/>
-          <w:sz w:val="24"/>
-          <w:szCs w:val="24"/>
-          <w:lang w:eastAsia="es-CR"/>
-        </w:rPr>
-      </w:pPr>
-      <w:r>
-        <w:rPr>
-          <w:rFonts w:ascii="Arial" w:eastAsia="Times New Roman" w:hAnsi="Arial" w:cs="Arial"/>
-          <w:color w:val="000000"/>
-          <w:sz w:val="24"/>
-          <w:szCs w:val="24"/>
-          <w:lang w:eastAsia="es-CR"/>
-        </w:rPr>
-        <w:t>Primero, p</w:t>
-      </w:r>
-      <w:r>
-        <w:rPr>
-          <w:rFonts w:ascii="Arial" w:eastAsia="Times New Roman" w:hAnsi="Arial" w:cs="Arial"/>
-          <w:color w:val="000000"/>
-          <w:sz w:val="24"/>
-          <w:szCs w:val="24"/>
-          <w:lang w:eastAsia="es-CR"/>
-        </w:rPr>
-        <w:t xml:space="preserve">ara </w:t>
-      </w:r>
-      <w:r>
-        <w:rPr>
-          <w:rFonts w:ascii="Arial" w:eastAsia="Times New Roman" w:hAnsi="Arial" w:cs="Arial"/>
-          <w:color w:val="000000"/>
-          <w:sz w:val="24"/>
-          <w:szCs w:val="24"/>
-          <w:lang w:eastAsia="es-CR"/>
-        </w:rPr>
-        <w:t>crear el grafo se decidió realizar un diccionario de tuplas</w:t>
-      </w:r>
-      <w:r>
-        <w:rPr>
-          <w:rFonts w:ascii="Arial" w:eastAsia="Times New Roman" w:hAnsi="Arial" w:cs="Arial"/>
-          <w:color w:val="000000"/>
-          <w:sz w:val="24"/>
-          <w:szCs w:val="24"/>
-          <w:lang w:eastAsia="es-CR"/>
-        </w:rPr>
-        <w:t xml:space="preserve">, </w:t>
-      </w:r>
-      <w:r>
-        <w:rPr>
-          <w:rFonts w:ascii="Arial" w:eastAsia="Times New Roman" w:hAnsi="Arial" w:cs="Arial"/>
-          <w:color w:val="000000"/>
-          <w:sz w:val="24"/>
-          <w:szCs w:val="24"/>
-          <w:lang w:eastAsia="es-CR"/>
-        </w:rPr>
-        <w:t xml:space="preserve">donde cada llave será una tupla con las posiciones que tomarán </w:t>
-      </w:r>
-      <w:r>
-        <w:rPr>
-          <w:rFonts w:ascii="Arial" w:eastAsia="Times New Roman" w:hAnsi="Arial" w:cs="Arial"/>
-          <w:color w:val="000000"/>
-          <w:sz w:val="24"/>
-          <w:szCs w:val="24"/>
-          <w:lang w:eastAsia="es-CR"/>
-        </w:rPr>
-        <w:t>dentro de la matriz gráfica, y sus respectivos valores serán más tuplas, representando a los posibles vecinos, tal y como se ejemplifica en la figura 1.</w:t>
-      </w:r>
-    </w:p>
-    <w:p>
-      <w:pPr>
-        <w:spacing w:after="0" w:line="360" w:lineRule="auto"/>
-        <w:jc w:val="both"/>
-        <w:rPr>
-          <w:rFonts w:ascii="Arial" w:eastAsia="Times New Roman" w:hAnsi="Arial" w:cs="Arial"/>
-          <w:color w:val="000000"/>
-          <w:sz w:val="24"/>
-          <w:szCs w:val="24"/>
-          <w:lang w:eastAsia="es-CR"/>
-        </w:rPr>
-      </w:pPr>
-      <w:r>
-        <w:rPr>
-          <w:rFonts w:ascii="Times New Roman" w:eastAsia="Times New Roman" w:hAnsi="Times New Roman" w:cs="Times New Roman"/>
-          <w:noProof/>
-          <w:sz w:val="24"/>
-          <w:szCs w:val="24"/>
-          <w:lang w:eastAsia="es-CR"/>
-        </w:rPr>
-        <w:drawing>
-          <wp:anchor distT="0" distB="0" distL="114300" distR="114300" simplePos="0" relativeHeight="251658240" behindDoc="1" locked="0" layoutInCell="1" allowOverlap="1" wp14:anchorId="67BA4B73" wp14:editId="70ED5B82">
-            <wp:simplePos x="0" y="0"/>
-            <wp:positionH relativeFrom="margin">
-              <wp:align>center</wp:align>
-            </wp:positionH>
-            <wp:positionV relativeFrom="paragraph">
-              <wp:posOffset>13970</wp:posOffset>
-            </wp:positionV>
-            <wp:extent cx="3024188" cy="190500"/>
-            <wp:effectExtent l="0" t="0" r="5080" b="0"/>
-            <wp:wrapNone/>
-            <wp:docPr id="1" name="Imagen 1"/>
-            <wp:cNvGraphicFramePr>
-              <a:graphicFrameLocks xmlns:a="http://schemas.openxmlformats.org/drawingml/2006/main" noChangeAspect="1"/>
-            </wp:cNvGraphicFramePr>
-            <a:graphic xmlns:a="http://schemas.openxmlformats.org/drawingml/2006/main">
-              <a:graphicData uri="http://schemas.openxmlformats.org/drawingml/2006/picture">
-                <pic:pic xmlns:pic="http://schemas.openxmlformats.org/drawingml/2006/picture">
-                  <pic:nvPicPr>
-                    <pic:cNvPr id="0" name="Picture 1"/>
-                    <pic:cNvPicPr>
-                      <a:picLocks noChangeAspect="1" noChangeArrowheads="1"/>
-                    </pic:cNvPicPr>
-                  </pic:nvPicPr>
-                  <pic:blipFill>
-                    <a:blip r:embed="rId4">
-                      <a:extLst>
-                        <a:ext uri="{28A0092B-C50C-407E-A947-70E740481C1C}">
-                          <a14:useLocalDpi xmlns:a14="http://schemas.microsoft.com/office/drawing/2010/main" val="0"/>
-                        </a:ext>
-                      </a:extLst>
-                    </a:blip>
-                    <a:srcRect/>
-                    <a:stretch>
-                      <a:fillRect/>
-                    </a:stretch>
-                  </pic:blipFill>
-                  <pic:spPr bwMode="auto">
-                    <a:xfrm>
-                      <a:off x="0" y="0"/>
-                      <a:ext cx="3024188" cy="190500"/>
-                    </a:xfrm>
-                    <a:prstGeom prst="rect">
-                      <a:avLst/>
-                    </a:prstGeom>
-                    <a:noFill/>
-                    <a:ln>
-                      <a:noFill/>
-                    </a:ln>
-                  </pic:spPr>
-                </pic:pic>
-              </a:graphicData>
-            </a:graphic>
-            <wp14:sizeRelH relativeFrom="margin">
-              <wp14:pctWidth>0</wp14:pctWidth>
-            </wp14:sizeRelH>
-            <wp14:sizeRelV relativeFrom="margin">
-              <wp14:pctHeight>0</wp14:pctHeight>
-            </wp14:sizeRelV>
-          </wp:anchor>
-        </w:drawing>
-      </w:r>
-    </w:p>
-    <w:p>
-      <w:pPr>
-        <w:spacing w:after="0" w:line="360" w:lineRule="auto"/>
-        <w:jc w:val="both"/>
-        <w:rPr>
-          <w:rFonts w:ascii="Arial" w:eastAsia="Times New Roman" w:hAnsi="Arial" w:cs="Arial"/>
-          <w:sz w:val="24"/>
-          <w:szCs w:val="24"/>
-          <w:lang w:eastAsia="es-CR"/>
-        </w:rPr>
-      </w:pPr>
-      <w:r>
-        <w:rPr>
-          <w:rFonts w:ascii="Times New Roman" w:eastAsia="Times New Roman" w:hAnsi="Times New Roman" w:cs="Times New Roman"/>
-          <w:sz w:val="24"/>
-          <w:szCs w:val="24"/>
-          <w:lang w:eastAsia="es-CR"/>
-        </w:rPr>
-        <w:tab/>
-      </w:r>
-      <w:r>
-        <w:rPr>
-          <w:rFonts w:ascii="Times New Roman" w:eastAsia="Times New Roman" w:hAnsi="Times New Roman" w:cs="Times New Roman"/>
-          <w:sz w:val="24"/>
-          <w:szCs w:val="24"/>
-          <w:lang w:eastAsia="es-CR"/>
-        </w:rPr>
-        <w:tab/>
-      </w:r>
-      <w:r>
-        <w:rPr>
-          <w:rFonts w:ascii="Times New Roman" w:eastAsia="Times New Roman" w:hAnsi="Times New Roman" w:cs="Times New Roman"/>
-          <w:sz w:val="24"/>
-          <w:szCs w:val="24"/>
-          <w:lang w:eastAsia="es-CR"/>
-        </w:rPr>
-        <w:tab/>
-      </w:r>
-      <w:r>
-        <w:rPr>
-          <w:rFonts w:ascii="Arial" w:eastAsia="Times New Roman" w:hAnsi="Arial" w:cs="Arial"/>
-          <w:sz w:val="24"/>
-          <w:szCs w:val="24"/>
-          <w:lang w:eastAsia="es-CR"/>
-        </w:rPr>
-        <w:t>Figura 1. Diccionario de tuplas con una lista de vecinos</w:t>
-      </w:r>
-      <w:r>
-        <w:rPr>
-          <w:rFonts w:ascii="Arial" w:eastAsia="Times New Roman" w:hAnsi="Arial" w:cs="Arial"/>
-          <w:sz w:val="24"/>
-          <w:szCs w:val="24"/>
-          <w:lang w:eastAsia="es-CR"/>
-        </w:rPr>
-        <w:t>.</w:t>
-      </w:r>
-    </w:p>
-    <w:p>
-      <w:pPr>
-        <w:spacing w:after="0" w:line="360" w:lineRule="auto"/>
-        <w:jc w:val="both"/>
-        <w:rPr>
-          <w:rFonts w:ascii="Arial" w:eastAsia="Times New Roman" w:hAnsi="Arial" w:cs="Arial"/>
-          <w:sz w:val="24"/>
-          <w:szCs w:val="24"/>
-          <w:lang w:eastAsia="es-CR"/>
-        </w:rPr>
-      </w:pPr>
-      <w:r>
-        <w:rPr>
-          <w:rFonts w:ascii="Arial" w:eastAsia="Times New Roman" w:hAnsi="Arial" w:cs="Arial"/>
-          <w:sz w:val="24"/>
-          <w:szCs w:val="24"/>
-          <w:lang w:eastAsia="es-CR"/>
-        </w:rPr>
-        <w:tab/>
-        <w:t>Sin embargo, a la hora de crear los posibles vecinos, se debe de comprobar la posición de la tupla; ya que dependiendo de esta, posee 2, 3 o 4 vecinos, por lo que se crearon dos funciones auxiliares que crean vecinos dependiendo de estas posiciones.</w:t>
-      </w:r>
-    </w:p>
-    <w:p>
-      <w:pPr>
-        <w:spacing w:after="0" w:line="360" w:lineRule="auto"/>
-        <w:ind w:firstLine="708"/>
-        <w:jc w:val="both"/>
-        <w:rPr>
-          <w:rFonts w:ascii="Times New Roman" w:eastAsia="Times New Roman" w:hAnsi="Times New Roman" w:cs="Times New Roman"/>
-          <w:sz w:val="24"/>
-          <w:szCs w:val="24"/>
-          <w:lang w:eastAsia="es-CR"/>
-        </w:rPr>
-      </w:pPr>
-      <w:r>
-        <w:rPr>
-          <w:rFonts w:ascii="Arial" w:eastAsia="Times New Roman" w:hAnsi="Arial" w:cs="Arial"/>
-          <w:color w:val="000000"/>
-          <w:sz w:val="24"/>
-          <w:szCs w:val="24"/>
-          <w:lang w:eastAsia="es-CR"/>
-        </w:rPr>
-        <w:t xml:space="preserve">A la hora de </w:t>
-      </w:r>
-      <w:r>
-        <w:rPr>
-          <w:rFonts w:ascii="Arial" w:eastAsia="Times New Roman" w:hAnsi="Arial" w:cs="Arial"/>
-          <w:color w:val="000000"/>
-          <w:sz w:val="24"/>
-          <w:szCs w:val="24"/>
-          <w:lang w:eastAsia="es-CR"/>
-        </w:rPr>
-        <w:t xml:space="preserve">realizar el recorrido en profundidad se necesitó de una función que recorriera recursivamente el grafo, para poder realizar el descarte de opciones y retornar la ruta correcta mediante </w:t>
-      </w:r>
-      <w:proofErr w:type="spellStart"/>
-      <w:r>
-        <w:rPr>
-          <w:rFonts w:ascii="Arial" w:eastAsia="Times New Roman" w:hAnsi="Arial" w:cs="Arial"/>
-          <w:color w:val="000000"/>
-          <w:sz w:val="24"/>
-          <w:szCs w:val="24"/>
-          <w:lang w:eastAsia="es-CR"/>
-        </w:rPr>
-        <w:t>backtracking</w:t>
-      </w:r>
-      <w:proofErr w:type="spellEnd"/>
-      <w:r>
-        <w:rPr>
-          <w:rFonts w:ascii="Arial" w:eastAsia="Times New Roman" w:hAnsi="Arial" w:cs="Arial"/>
-          <w:color w:val="000000"/>
-          <w:sz w:val="24"/>
-          <w:szCs w:val="24"/>
-          <w:lang w:eastAsia="es-CR"/>
-        </w:rPr>
-        <w:t>, por lo que se creó un ciclo dentro de la lista de vecinos y una recursividad por cada vecino, esto para lograr la extensión del grafo</w:t>
-      </w:r>
-      <w:r>
-        <w:rPr>
-          <w:rFonts w:ascii="Arial" w:eastAsia="Times New Roman" w:hAnsi="Arial" w:cs="Arial"/>
-          <w:color w:val="000000"/>
-          <w:sz w:val="24"/>
-          <w:szCs w:val="24"/>
-          <w:lang w:eastAsia="es-CR"/>
-        </w:rPr>
-        <w:t>.</w:t>
-      </w:r>
-    </w:p>
-    <w:p>
-      <w:pPr>
-        <w:spacing w:after="0" w:line="360" w:lineRule="auto"/>
-        <w:jc w:val="both"/>
-        <w:rPr>
-          <w:rFonts w:ascii="Times New Roman" w:eastAsia="Times New Roman" w:hAnsi="Times New Roman" w:cs="Times New Roman"/>
-          <w:sz w:val="24"/>
-          <w:szCs w:val="24"/>
-          <w:lang w:eastAsia="es-CR"/>
-        </w:rPr>
-      </w:pPr>
-      <w:r>
-        <w:rPr>
-          <w:rFonts w:ascii="Arial" w:eastAsia="Times New Roman" w:hAnsi="Arial" w:cs="Arial"/>
-          <w:color w:val="000000"/>
-          <w:sz w:val="24"/>
-          <w:szCs w:val="24"/>
-          <w:lang w:eastAsia="es-CR"/>
-        </w:rPr>
-        <w:lastRenderedPageBreak/>
-        <w:t xml:space="preserve">    Para el caso de </w:t>
-      </w:r>
-      <w:r>
-        <w:rPr>
-          <w:rFonts w:ascii="Arial" w:eastAsia="Times New Roman" w:hAnsi="Arial" w:cs="Arial"/>
-          <w:color w:val="000000"/>
-          <w:sz w:val="24"/>
-          <w:szCs w:val="24"/>
-          <w:lang w:eastAsia="es-CR"/>
-        </w:rPr>
-        <w:t>la elección</w:t>
-      </w:r>
-      <w:r>
-        <w:rPr>
-          <w:rFonts w:ascii="Arial" w:eastAsia="Times New Roman" w:hAnsi="Arial" w:cs="Arial"/>
-          <w:color w:val="000000"/>
-          <w:sz w:val="24"/>
-          <w:szCs w:val="24"/>
-          <w:lang w:eastAsia="es-CR"/>
-        </w:rPr>
-        <w:t xml:space="preserve"> </w:t>
-      </w:r>
-      <w:r>
-        <w:rPr>
-          <w:rFonts w:ascii="Arial" w:eastAsia="Times New Roman" w:hAnsi="Arial" w:cs="Arial"/>
-          <w:color w:val="000000"/>
-          <w:sz w:val="24"/>
-          <w:szCs w:val="24"/>
-          <w:lang w:eastAsia="es-CR"/>
-        </w:rPr>
-        <w:t xml:space="preserve">del mejor “vecino”, se decidió crear una función </w:t>
-      </w:r>
-      <w:proofErr w:type="spellStart"/>
-      <w:r>
-        <w:rPr>
-          <w:rFonts w:ascii="Arial" w:eastAsia="Times New Roman" w:hAnsi="Arial" w:cs="Arial"/>
-          <w:color w:val="000000"/>
-          <w:sz w:val="24"/>
-          <w:szCs w:val="24"/>
-          <w:lang w:eastAsia="es-CR"/>
-        </w:rPr>
-        <w:t>fitness</w:t>
-      </w:r>
-      <w:proofErr w:type="spellEnd"/>
-      <w:r>
-        <w:rPr>
-          <w:rFonts w:ascii="Arial" w:eastAsia="Times New Roman" w:hAnsi="Arial" w:cs="Arial"/>
-          <w:color w:val="000000"/>
-          <w:sz w:val="24"/>
-          <w:szCs w:val="24"/>
-          <w:lang w:eastAsia="es-CR"/>
-        </w:rPr>
-        <w:t xml:space="preserve">, la cual se encarga de realizar una pequeña resta o suma entre las filas o columnas de los pares ordenados: el nodo actual y el nodo donde se encuentra la manzana, dependiendo de la posición de la manzana, la función </w:t>
-      </w:r>
-      <w:proofErr w:type="spellStart"/>
-      <w:r>
-        <w:rPr>
-          <w:rFonts w:ascii="Arial" w:eastAsia="Times New Roman" w:hAnsi="Arial" w:cs="Arial"/>
-          <w:color w:val="000000"/>
-          <w:sz w:val="24"/>
-          <w:szCs w:val="24"/>
-          <w:lang w:eastAsia="es-CR"/>
-        </w:rPr>
-        <w:t>fitness</w:t>
-      </w:r>
-      <w:proofErr w:type="spellEnd"/>
-      <w:r>
-        <w:rPr>
-          <w:rFonts w:ascii="Arial" w:eastAsia="Times New Roman" w:hAnsi="Arial" w:cs="Arial"/>
-          <w:color w:val="000000"/>
-          <w:sz w:val="24"/>
-          <w:szCs w:val="24"/>
-          <w:lang w:eastAsia="es-CR"/>
-        </w:rPr>
-        <w:t xml:space="preserve"> se adapta y elije una de sus 3 funciones auxiliares (una por cada caso, si la manzana está arriba, abajo o en el mismo nivel que la cabeza de la serpiente) para comparar su “porcentaje de proximidad”, en este caso es un entero menor o mayor que los demás vecinos, dependiendo de los casos anteriormente brindados y retorna el nodo que cumple mejor este “porcentaje de proximidad”</w:t>
-      </w:r>
-      <w:r>
-        <w:rPr>
-          <w:rFonts w:ascii="Arial" w:eastAsia="Times New Roman" w:hAnsi="Arial" w:cs="Arial"/>
-          <w:color w:val="000000"/>
-          <w:sz w:val="24"/>
-          <w:szCs w:val="24"/>
-          <w:lang w:eastAsia="es-CR"/>
-        </w:rPr>
-        <w:t xml:space="preserve"> para que se continúe el recorrido en profundidad en la función principal</w:t>
-      </w:r>
-      <w:r>
-        <w:rPr>
-          <w:rFonts w:ascii="Arial" w:eastAsia="Times New Roman" w:hAnsi="Arial" w:cs="Arial"/>
-          <w:color w:val="000000"/>
-          <w:sz w:val="24"/>
-          <w:szCs w:val="24"/>
-          <w:lang w:eastAsia="es-CR"/>
-        </w:rPr>
-        <w:t>.</w:t>
-      </w:r>
-    </w:p>
-    <w:p>
-      <w:pPr>
-        <w:spacing w:after="0" w:line="360" w:lineRule="auto"/>
-        <w:jc w:val="both"/>
-        <w:rPr>
-          <w:rFonts w:ascii="Arial" w:eastAsia="Times New Roman" w:hAnsi="Arial" w:cs="Arial"/>
-          <w:color w:val="000000"/>
-          <w:sz w:val="24"/>
-          <w:szCs w:val="24"/>
-          <w:lang w:eastAsia="es-CR"/>
-        </w:rPr>
-      </w:pPr>
-      <w:r>
-        <w:rPr>
-          <w:rFonts w:ascii="Arial" w:eastAsia="Times New Roman" w:hAnsi="Arial" w:cs="Arial"/>
-          <w:color w:val="000000"/>
-          <w:sz w:val="24"/>
-          <w:szCs w:val="24"/>
-          <w:lang w:eastAsia="es-CR"/>
-        </w:rPr>
-        <w:t xml:space="preserve">    </w:t>
-      </w:r>
-      <w:r>
-        <w:rPr>
-          <w:rFonts w:ascii="Arial" w:eastAsia="Times New Roman" w:hAnsi="Arial" w:cs="Arial"/>
-          <w:color w:val="000000"/>
-          <w:sz w:val="24"/>
-          <w:szCs w:val="24"/>
-          <w:lang w:eastAsia="es-CR"/>
-        </w:rPr>
-        <w:t>Para el apartado gráfico, se decidió utilizar la librería gráfica de Python llamada “</w:t>
-      </w:r>
-      <w:proofErr w:type="spellStart"/>
-      <w:r>
-        <w:rPr>
-          <w:rFonts w:ascii="Arial" w:eastAsia="Times New Roman" w:hAnsi="Arial" w:cs="Arial"/>
-          <w:color w:val="000000"/>
-          <w:sz w:val="24"/>
-          <w:szCs w:val="24"/>
-          <w:lang w:eastAsia="es-CR"/>
-        </w:rPr>
-        <w:t>PyGame</w:t>
-      </w:r>
-      <w:proofErr w:type="spellEnd"/>
-      <w:r>
-        <w:rPr>
-          <w:rFonts w:ascii="Arial" w:eastAsia="Times New Roman" w:hAnsi="Arial" w:cs="Arial"/>
-          <w:color w:val="000000"/>
-          <w:sz w:val="24"/>
-          <w:szCs w:val="24"/>
-          <w:lang w:eastAsia="es-CR"/>
-        </w:rPr>
-        <w:t xml:space="preserve">”, la cual está especializada para la realización de aplicaciones de juegos; ya que provee de muchas facilidades para el programador al ofrecer gran libertad y cantidad de operaciones soportadas, desde imágenes, sonido y música, ventanas, botones, </w:t>
-      </w:r>
-      <w:proofErr w:type="spellStart"/>
-      <w:r>
-        <w:rPr>
-          <w:rFonts w:ascii="Arial" w:eastAsia="Times New Roman" w:hAnsi="Arial" w:cs="Arial"/>
-          <w:color w:val="000000"/>
-          <w:sz w:val="24"/>
-          <w:szCs w:val="24"/>
-          <w:lang w:eastAsia="es-CR"/>
-        </w:rPr>
-        <w:t>etc</w:t>
-      </w:r>
-      <w:proofErr w:type="spellEnd"/>
-      <w:r>
-        <w:rPr>
-          <w:rFonts w:ascii="Arial" w:eastAsia="Times New Roman" w:hAnsi="Arial" w:cs="Arial"/>
-          <w:color w:val="000000"/>
-          <w:sz w:val="24"/>
-          <w:szCs w:val="24"/>
-          <w:lang w:eastAsia="es-CR"/>
-        </w:rPr>
-        <w:t>, los cuales le dan un toque más agradable al programa.</w:t>
-      </w:r>
-    </w:p>
-    <w:p>
-      <w:pPr>
-        <w:spacing w:after="0" w:line="360" w:lineRule="auto"/>
-        <w:jc w:val="both"/>
-        <w:rPr>
-          <w:rFonts w:ascii="Arial" w:eastAsia="Times New Roman" w:hAnsi="Arial" w:cs="Arial"/>
-          <w:color w:val="000000"/>
-          <w:sz w:val="24"/>
-          <w:szCs w:val="24"/>
-          <w:lang w:eastAsia="es-CR"/>
-        </w:rPr>
-      </w:pPr>
-      <w:r>
-        <w:rPr>
-          <w:rFonts w:ascii="Arial" w:eastAsia="Times New Roman" w:hAnsi="Arial" w:cs="Arial"/>
-          <w:color w:val="000000"/>
-          <w:sz w:val="24"/>
-          <w:szCs w:val="24"/>
-          <w:lang w:eastAsia="es-CR"/>
-        </w:rPr>
-        <w:tab/>
-        <w:t>Dentro del proyecto se incluyen muchas imágenes y pistas de sonido, esto para realizar una aplicación que en serio pareciera un juego; ya que al fin y al cabo de esto se trataba el trabajo, además, se utilizaron archivos .</w:t>
-      </w:r>
-      <w:proofErr w:type="spellStart"/>
-      <w:r>
-        <w:rPr>
-          <w:rFonts w:ascii="Arial" w:eastAsia="Times New Roman" w:hAnsi="Arial" w:cs="Arial"/>
-          <w:color w:val="000000"/>
-          <w:sz w:val="24"/>
-          <w:szCs w:val="24"/>
-          <w:lang w:eastAsia="es-CR"/>
-        </w:rPr>
-        <w:t>png</w:t>
-      </w:r>
-      <w:proofErr w:type="spellEnd"/>
-      <w:r>
-        <w:rPr>
-          <w:rFonts w:ascii="Arial" w:eastAsia="Times New Roman" w:hAnsi="Arial" w:cs="Arial"/>
-          <w:color w:val="000000"/>
-          <w:sz w:val="24"/>
-          <w:szCs w:val="24"/>
-          <w:lang w:eastAsia="es-CR"/>
-        </w:rPr>
-        <w:t xml:space="preserve"> para los cuadros de juego, desde el vacío, la serpiente y las manzanas.</w:t>
-      </w:r>
-    </w:p>
-    <w:p>
-      <w:pPr>
-        <w:spacing w:after="0" w:line="360" w:lineRule="auto"/>
-        <w:jc w:val="both"/>
-        <w:rPr>
-          <w:rFonts w:ascii="Times New Roman" w:eastAsia="Times New Roman" w:hAnsi="Times New Roman" w:cs="Times New Roman"/>
-          <w:sz w:val="24"/>
-          <w:szCs w:val="24"/>
-          <w:lang w:eastAsia="es-CR"/>
-        </w:rPr>
-      </w:pPr>
-      <w:r>
-        <w:rPr>
-          <w:rFonts w:ascii="Arial" w:eastAsia="Times New Roman" w:hAnsi="Arial" w:cs="Arial"/>
-          <w:color w:val="000000"/>
-          <w:sz w:val="24"/>
-          <w:szCs w:val="24"/>
-          <w:lang w:eastAsia="es-CR"/>
-        </w:rPr>
-        <w:tab/>
-        <w:t>Para conectar los nodos retornados por el recorrido en profundidad con la matriz gráfica, solo se necesitó ingresar a los elementos 1 y 2 de cada tupla de la mejor ruta para extraer la fila y columna de la siguiente posición de la serpiente, y a esa posición se le asignó un número que se representa como el vacío, la serpiente o las manzanas y realizó un ciclo sin fin que refrescara la pantalla y mantuviera el juego en funcionamiento hasta el correcto termino del mismo.</w:t>
       </w:r>
     </w:p>
     <w:p>
@@ -2224,9 +1191,9 @@
         <w:tblLook w:val="04A0" w:firstRow="1" w:lastRow="0" w:firstColumn="1" w:lastColumn="0" w:noHBand="0" w:noVBand="1"/>
       </w:tblPr>
       <w:tblGrid>
-        <w:gridCol w:w="2928"/>
-        <w:gridCol w:w="1846"/>
-        <w:gridCol w:w="4252"/>
+        <w:gridCol w:w="2401"/>
+        <w:gridCol w:w="3639"/>
+        <w:gridCol w:w="2986"/>
       </w:tblGrid>
       <w:tr>
         <w:tc>
@@ -2379,16 +1346,6 @@
                 <w:lang w:eastAsia="es-CR"/>
               </w:rPr>
             </w:pPr>
-            <w:r>
-              <w:rPr>
-                <w:rFonts w:ascii="Arial" w:eastAsia="Times New Roman" w:hAnsi="Arial" w:cs="Arial"/>
-                <w:color w:val="000000"/>
-                <w:sz w:val="28"/>
-                <w:szCs w:val="28"/>
-                <w:lang w:eastAsia="es-CR"/>
-              </w:rPr>
-              <w:t>Algoritmo de Recorrido por Profundidad</w:t>
-            </w:r>
           </w:p>
         </w:tc>
         <w:tc>
@@ -2459,15 +1416,6 @@
                 <w:lang w:eastAsia="es-CR"/>
               </w:rPr>
             </w:pPr>
-            <w:r>
-              <w:rPr>
-                <w:rFonts w:ascii="Arial" w:eastAsia="Times New Roman" w:hAnsi="Arial" w:cs="Arial"/>
-                <w:sz w:val="28"/>
-                <w:szCs w:val="24"/>
-                <w:lang w:eastAsia="es-CR"/>
-              </w:rPr>
-              <w:t>Se utiliza un grafo global con todas las combinaciones posibles de nodos y vecinos.</w:t>
-            </w:r>
           </w:p>
         </w:tc>
       </w:tr>
@@ -2500,16 +1448,6 @@
                 <w:lang w:eastAsia="es-CR"/>
               </w:rPr>
             </w:pPr>
-            <w:r>
-              <w:rPr>
-                <w:rFonts w:ascii="Arial" w:eastAsia="Times New Roman" w:hAnsi="Arial" w:cs="Arial"/>
-                <w:color w:val="000000"/>
-                <w:sz w:val="28"/>
-                <w:szCs w:val="28"/>
-                <w:lang w:eastAsia="es-CR"/>
-              </w:rPr>
-              <w:t>Creación del Grafo</w:t>
-            </w:r>
           </w:p>
         </w:tc>
         <w:tc>
@@ -2580,15 +1518,6 @@
                 <w:lang w:eastAsia="es-CR"/>
               </w:rPr>
             </w:pPr>
-            <w:r>
-              <w:rPr>
-                <w:rFonts w:ascii="Arial" w:eastAsia="Times New Roman" w:hAnsi="Arial" w:cs="Arial"/>
-                <w:sz w:val="28"/>
-                <w:szCs w:val="24"/>
-                <w:lang w:eastAsia="es-CR"/>
-              </w:rPr>
-              <w:t>Se utilizan 2 funciones auxiliares dependiendo de la posición de la tupla</w:t>
-            </w:r>
           </w:p>
         </w:tc>
       </w:tr>
@@ -2621,16 +1550,6 @@
                 <w:lang w:eastAsia="es-CR"/>
               </w:rPr>
             </w:pPr>
-            <w:r>
-              <w:rPr>
-                <w:rFonts w:ascii="Arial" w:eastAsia="Times New Roman" w:hAnsi="Arial" w:cs="Arial"/>
-                <w:color w:val="000000"/>
-                <w:sz w:val="28"/>
-                <w:szCs w:val="28"/>
-                <w:lang w:eastAsia="es-CR"/>
-              </w:rPr>
-              <w:t>Algoritmo de Elección del mejor vecino</w:t>
-            </w:r>
           </w:p>
         </w:tc>
         <w:tc>
@@ -2701,35 +1620,6 @@
                 <w:lang w:eastAsia="es-CR"/>
               </w:rPr>
             </w:pPr>
-            <w:r>
-              <w:rPr>
-                <w:rFonts w:ascii="Arial" w:eastAsia="Times New Roman" w:hAnsi="Arial" w:cs="Arial"/>
-                <w:sz w:val="28"/>
-                <w:szCs w:val="24"/>
-                <w:lang w:eastAsia="es-CR"/>
-              </w:rPr>
-              <w:t xml:space="preserve">Se utilizan 3 funciones </w:t>
-            </w:r>
-            <w:proofErr w:type="spellStart"/>
-            <w:r>
-              <w:rPr>
-                <w:rFonts w:ascii="Arial" w:eastAsia="Times New Roman" w:hAnsi="Arial" w:cs="Arial"/>
-                <w:sz w:val="28"/>
-                <w:szCs w:val="24"/>
-                <w:lang w:eastAsia="es-CR"/>
-              </w:rPr>
-              <w:t>aux</w:t>
-            </w:r>
-            <w:proofErr w:type="spellEnd"/>
-            <w:r>
-              <w:rPr>
-                <w:rFonts w:ascii="Arial" w:eastAsia="Times New Roman" w:hAnsi="Arial" w:cs="Arial"/>
-                <w:sz w:val="28"/>
-                <w:szCs w:val="24"/>
-                <w:lang w:eastAsia="es-CR"/>
-              </w:rPr>
-              <w:t>, una para cada caso particular (arriba, abajo o en el mismo nivel)</w:t>
-            </w:r>
           </w:p>
         </w:tc>
       </w:tr>
@@ -2762,16 +1652,6 @@
                 <w:lang w:eastAsia="es-CR"/>
               </w:rPr>
             </w:pPr>
-            <w:r>
-              <w:rPr>
-                <w:rFonts w:ascii="Arial" w:eastAsia="Times New Roman" w:hAnsi="Arial" w:cs="Arial"/>
-                <w:color w:val="000000"/>
-                <w:sz w:val="28"/>
-                <w:szCs w:val="28"/>
-                <w:lang w:eastAsia="es-CR"/>
-              </w:rPr>
-              <w:t>Creación de la mejor ruta para las manzanas definidas.</w:t>
-            </w:r>
           </w:p>
         </w:tc>
         <w:tc>
@@ -2842,35 +1722,6 @@
                 <w:lang w:eastAsia="es-CR"/>
               </w:rPr>
             </w:pPr>
-            <w:r>
-              <w:rPr>
-                <w:rFonts w:ascii="Arial" w:eastAsia="Times New Roman" w:hAnsi="Arial" w:cs="Arial"/>
-                <w:sz w:val="28"/>
-                <w:szCs w:val="24"/>
-                <w:lang w:eastAsia="es-CR"/>
-              </w:rPr>
-              <w:t xml:space="preserve">Se hace un </w:t>
-            </w:r>
-            <w:proofErr w:type="spellStart"/>
-            <w:r>
-              <w:rPr>
-                <w:rFonts w:ascii="Arial" w:eastAsia="Times New Roman" w:hAnsi="Arial" w:cs="Arial"/>
-                <w:sz w:val="28"/>
-                <w:szCs w:val="24"/>
-                <w:lang w:eastAsia="es-CR"/>
-              </w:rPr>
-              <w:t>append</w:t>
-            </w:r>
-            <w:proofErr w:type="spellEnd"/>
-            <w:r>
-              <w:rPr>
-                <w:rFonts w:ascii="Arial" w:eastAsia="Times New Roman" w:hAnsi="Arial" w:cs="Arial"/>
-                <w:sz w:val="28"/>
-                <w:szCs w:val="24"/>
-                <w:lang w:eastAsia="es-CR"/>
-              </w:rPr>
-              <w:t xml:space="preserve"> a una lista de tuplas con los movimientos realizados y por realizar.</w:t>
-            </w:r>
           </w:p>
         </w:tc>
       </w:tr>
@@ -2903,16 +1754,6 @@
                 <w:lang w:eastAsia="es-CR"/>
               </w:rPr>
             </w:pPr>
-            <w:r>
-              <w:rPr>
-                <w:rFonts w:ascii="Arial" w:eastAsia="Times New Roman" w:hAnsi="Arial" w:cs="Arial"/>
-                <w:color w:val="000000"/>
-                <w:sz w:val="28"/>
-                <w:szCs w:val="28"/>
-                <w:lang w:eastAsia="es-CR"/>
-              </w:rPr>
-              <w:t>Creación del apartado gráfico</w:t>
-            </w:r>
           </w:p>
         </w:tc>
         <w:tc>
@@ -2983,26 +1824,6 @@
                 <w:lang w:eastAsia="es-CR"/>
               </w:rPr>
             </w:pPr>
-            <w:r>
-              <w:rPr>
-                <w:rFonts w:ascii="Arial" w:eastAsia="Times New Roman" w:hAnsi="Arial" w:cs="Arial"/>
-                <w:sz w:val="28"/>
-                <w:szCs w:val="24"/>
-                <w:lang w:eastAsia="es-CR"/>
-              </w:rPr>
-              <w:t xml:space="preserve">Se utilizó la librería gráfica de Python: </w:t>
-            </w:r>
-            <w:proofErr w:type="spellStart"/>
-            <w:r>
-              <w:rPr>
-                <w:rFonts w:ascii="Arial" w:eastAsia="Times New Roman" w:hAnsi="Arial" w:cs="Arial"/>
-                <w:sz w:val="28"/>
-                <w:szCs w:val="24"/>
-                <w:lang w:eastAsia="es-CR"/>
-              </w:rPr>
-              <w:t>Pygame</w:t>
-            </w:r>
-            <w:proofErr w:type="spellEnd"/>
           </w:p>
         </w:tc>
       </w:tr>
@@ -3035,17 +1856,6 @@
                 <w:lang w:eastAsia="es-CR"/>
               </w:rPr>
             </w:pPr>
-            <w:r>
-              <w:rPr>
-                <w:rFonts w:ascii="Arial" w:eastAsia="Times New Roman" w:hAnsi="Arial" w:cs="Arial"/>
-                <w:color w:val="000000"/>
-                <w:sz w:val="28"/>
-                <w:szCs w:val="28"/>
-                <w:lang w:eastAsia="es-CR"/>
-              </w:rPr>
-              <w:lastRenderedPageBreak/>
-              <w:t>Creación de la cola de la serpiente</w:t>
-            </w:r>
           </w:p>
         </w:tc>
         <w:tc>
@@ -3205,7 +2015,7 @@
         <w:spacing w:after="0" w:line="360" w:lineRule="auto"/>
         <w:jc w:val="both"/>
         <w:rPr>
-          <w:rFonts w:ascii="Arial" w:eastAsia="Times New Roman" w:hAnsi="Arial" w:cs="Arial"/>
+          <w:rFonts w:ascii="Times New Roman" w:eastAsia="Times New Roman" w:hAnsi="Times New Roman" w:cs="Times New Roman"/>
           <w:sz w:val="24"/>
           <w:szCs w:val="24"/>
           <w:lang w:eastAsia="es-CR"/>
@@ -3219,325 +2029,6 @@
           <w:lang w:eastAsia="es-CR"/>
         </w:rPr>
         <w:tab/>
-      </w:r>
-      <w:r>
-        <w:rPr>
-          <w:rFonts w:ascii="Arial" w:eastAsia="Times New Roman" w:hAnsi="Arial" w:cs="Arial"/>
-          <w:sz w:val="24"/>
-          <w:szCs w:val="24"/>
-          <w:lang w:eastAsia="es-CR"/>
-        </w:rPr>
-        <w:t>Gracias a la realización de este proyecto, se pudo comprobar las ventajas de la programación funcional</w:t>
-      </w:r>
-      <w:r>
-        <w:rPr>
-          <w:rFonts w:ascii="Arial" w:eastAsia="Times New Roman" w:hAnsi="Arial" w:cs="Arial"/>
-          <w:sz w:val="24"/>
-          <w:szCs w:val="24"/>
-          <w:lang w:eastAsia="es-CR"/>
-        </w:rPr>
-        <w:t xml:space="preserve">, como por ejemplo, el proceso de depuración es menos </w:t>
-      </w:r>
-      <w:r>
-        <w:rPr>
-          <w:rFonts w:ascii="Arial" w:eastAsia="Times New Roman" w:hAnsi="Arial" w:cs="Arial"/>
-          <w:sz w:val="24"/>
-          <w:szCs w:val="24"/>
-          <w:lang w:eastAsia="es-CR"/>
-        </w:rPr>
-        <w:t>problemático</w:t>
-      </w:r>
-      <w:r>
-        <w:rPr>
-          <w:rFonts w:ascii="Arial" w:eastAsia="Times New Roman" w:hAnsi="Arial" w:cs="Arial"/>
-          <w:sz w:val="24"/>
-          <w:szCs w:val="24"/>
-          <w:lang w:eastAsia="es-CR"/>
-        </w:rPr>
-        <w:t>; ya que se puede tener más control al ser solamente llamadas a funciones</w:t>
-      </w:r>
-      <w:r>
-        <w:rPr>
-          <w:rFonts w:ascii="Arial" w:eastAsia="Times New Roman" w:hAnsi="Arial" w:cs="Arial"/>
-          <w:sz w:val="24"/>
-          <w:szCs w:val="24"/>
-          <w:lang w:eastAsia="es-CR"/>
-        </w:rPr>
-        <w:t>, programas</w:t>
-      </w:r>
-      <w:r>
-        <w:rPr>
-          <w:rFonts w:ascii="Arial" w:eastAsia="Times New Roman" w:hAnsi="Arial" w:cs="Arial"/>
-          <w:sz w:val="24"/>
-          <w:szCs w:val="24"/>
-          <w:lang w:eastAsia="es-CR"/>
-        </w:rPr>
-        <w:t xml:space="preserve"> más confiables</w:t>
-      </w:r>
-      <w:r>
-        <w:rPr>
-          <w:rFonts w:ascii="Arial" w:eastAsia="Times New Roman" w:hAnsi="Arial" w:cs="Arial"/>
-          <w:sz w:val="24"/>
-          <w:szCs w:val="24"/>
-          <w:lang w:eastAsia="es-CR"/>
-        </w:rPr>
-        <w:t>, al trabajar solamente con funciones, las probabilidades de que surjan resultados incongruentes es menor que con otros paradigmas y una m</w:t>
-      </w:r>
-      <w:r>
-        <w:rPr>
-          <w:rFonts w:ascii="Arial" w:eastAsia="Times New Roman" w:hAnsi="Arial" w:cs="Arial"/>
-          <w:sz w:val="24"/>
-          <w:szCs w:val="24"/>
-          <w:lang w:eastAsia="es-CR"/>
-        </w:rPr>
-        <w:t>ayor facilidad para la ejecución concurrente</w:t>
-      </w:r>
-      <w:r>
-        <w:rPr>
-          <w:rFonts w:ascii="Arial" w:eastAsia="Times New Roman" w:hAnsi="Arial" w:cs="Arial"/>
-          <w:sz w:val="24"/>
-          <w:szCs w:val="24"/>
-          <w:lang w:eastAsia="es-CR"/>
-        </w:rPr>
-        <w:t xml:space="preserve">, es decir, es más fácil llamar a funciones que permitan la ejecución continua del </w:t>
-      </w:r>
-      <w:r>
-        <w:rPr>
-          <w:rFonts w:ascii="Arial" w:eastAsia="Times New Roman" w:hAnsi="Arial" w:cs="Arial"/>
-          <w:sz w:val="24"/>
-          <w:szCs w:val="24"/>
-          <w:lang w:eastAsia="es-CR"/>
-        </w:rPr>
-        <w:t>programa.</w:t>
-      </w:r>
-    </w:p>
-    <w:p>
-      <w:pPr>
-        <w:spacing w:after="0" w:line="360" w:lineRule="auto"/>
-        <w:ind w:firstLine="720"/>
-        <w:jc w:val="both"/>
-        <w:rPr>
-          <w:rFonts w:ascii="Arial" w:eastAsia="Times New Roman" w:hAnsi="Arial" w:cs="Arial"/>
-          <w:color w:val="000000"/>
-          <w:sz w:val="24"/>
-          <w:szCs w:val="24"/>
-          <w:lang w:eastAsia="es-CR"/>
-        </w:rPr>
-      </w:pPr>
-      <w:r>
-        <w:rPr>
-          <w:rFonts w:ascii="Arial" w:eastAsia="Times New Roman" w:hAnsi="Arial" w:cs="Arial"/>
-          <w:color w:val="000000"/>
-          <w:sz w:val="24"/>
-          <w:szCs w:val="24"/>
-          <w:lang w:eastAsia="es-CR"/>
-        </w:rPr>
-        <w:t xml:space="preserve">Luego de haber realizado este proyecto, el nivel de conocimiento </w:t>
-      </w:r>
-      <w:r>
-        <w:rPr>
-          <w:rFonts w:ascii="Arial" w:eastAsia="Times New Roman" w:hAnsi="Arial" w:cs="Arial"/>
-          <w:color w:val="000000"/>
-          <w:sz w:val="24"/>
-          <w:szCs w:val="24"/>
-          <w:lang w:eastAsia="es-CR"/>
-        </w:rPr>
-        <w:t xml:space="preserve">adquirido </w:t>
-      </w:r>
-      <w:r>
-        <w:rPr>
-          <w:rFonts w:ascii="Arial" w:eastAsia="Times New Roman" w:hAnsi="Arial" w:cs="Arial"/>
-          <w:color w:val="000000"/>
-          <w:sz w:val="24"/>
-          <w:szCs w:val="24"/>
-          <w:lang w:eastAsia="es-CR"/>
-        </w:rPr>
-        <w:t xml:space="preserve">en el tema de </w:t>
-      </w:r>
-      <w:r>
-        <w:rPr>
-          <w:rFonts w:ascii="Arial" w:eastAsia="Times New Roman" w:hAnsi="Arial" w:cs="Arial"/>
-          <w:color w:val="000000"/>
-          <w:sz w:val="24"/>
-          <w:szCs w:val="24"/>
-          <w:lang w:eastAsia="es-CR"/>
-        </w:rPr>
-        <w:t>grafos, árbo</w:t>
-      </w:r>
-      <w:r>
-        <w:rPr>
-          <w:rFonts w:ascii="Arial" w:eastAsia="Times New Roman" w:hAnsi="Arial" w:cs="Arial"/>
-          <w:color w:val="000000"/>
-          <w:sz w:val="24"/>
-          <w:szCs w:val="24"/>
-          <w:lang w:eastAsia="es-CR"/>
-        </w:rPr>
-        <w:t xml:space="preserve">les, </w:t>
-      </w:r>
-      <w:r>
-        <w:rPr>
-          <w:rFonts w:ascii="Arial" w:eastAsia="Times New Roman" w:hAnsi="Arial" w:cs="Arial"/>
-          <w:color w:val="000000"/>
-          <w:sz w:val="24"/>
-          <w:szCs w:val="24"/>
-          <w:lang w:eastAsia="es-CR"/>
-        </w:rPr>
-        <w:t>interfaz gráfica</w:t>
-      </w:r>
-      <w:r>
-        <w:rPr>
-          <w:rFonts w:ascii="Arial" w:eastAsia="Times New Roman" w:hAnsi="Arial" w:cs="Arial"/>
-          <w:color w:val="000000"/>
-          <w:sz w:val="24"/>
-          <w:szCs w:val="24"/>
-          <w:lang w:eastAsia="es-CR"/>
-        </w:rPr>
-        <w:t xml:space="preserve"> y temas relacionados se </w:t>
-      </w:r>
-      <w:r>
-        <w:rPr>
-          <w:rFonts w:ascii="Arial" w:eastAsia="Times New Roman" w:hAnsi="Arial" w:cs="Arial"/>
-          <w:color w:val="000000"/>
-          <w:sz w:val="24"/>
-          <w:szCs w:val="24"/>
-          <w:lang w:eastAsia="es-CR"/>
-        </w:rPr>
-        <w:t>vio</w:t>
-      </w:r>
-      <w:r>
-        <w:rPr>
-          <w:rFonts w:ascii="Arial" w:eastAsia="Times New Roman" w:hAnsi="Arial" w:cs="Arial"/>
-          <w:color w:val="000000"/>
-          <w:sz w:val="24"/>
-          <w:szCs w:val="24"/>
-          <w:lang w:eastAsia="es-CR"/>
-        </w:rPr>
-        <w:t xml:space="preserve"> notoriamente incrementados. Para llevar a </w:t>
-      </w:r>
-      <w:proofErr w:type="gramStart"/>
-      <w:r>
-        <w:rPr>
-          <w:rFonts w:ascii="Arial" w:eastAsia="Times New Roman" w:hAnsi="Arial" w:cs="Arial"/>
-          <w:color w:val="000000"/>
-          <w:sz w:val="24"/>
-          <w:szCs w:val="24"/>
-          <w:lang w:eastAsia="es-CR"/>
-        </w:rPr>
-        <w:t>cabo algunas</w:t>
-      </w:r>
-      <w:proofErr w:type="gramEnd"/>
-      <w:r>
-        <w:rPr>
-          <w:rFonts w:ascii="Arial" w:eastAsia="Times New Roman" w:hAnsi="Arial" w:cs="Arial"/>
-          <w:color w:val="000000"/>
-          <w:sz w:val="24"/>
-          <w:szCs w:val="24"/>
-          <w:lang w:eastAsia="es-CR"/>
-        </w:rPr>
-        <w:t xml:space="preserve"> de las tareas </w:t>
-      </w:r>
-      <w:r>
-        <w:rPr>
-          <w:rFonts w:ascii="Arial" w:eastAsia="Times New Roman" w:hAnsi="Arial" w:cs="Arial"/>
-          <w:color w:val="000000"/>
-          <w:sz w:val="24"/>
-          <w:szCs w:val="24"/>
-          <w:lang w:eastAsia="es-CR"/>
-        </w:rPr>
-        <w:t>necesarias</w:t>
-      </w:r>
-      <w:r>
-        <w:rPr>
-          <w:rFonts w:ascii="Arial" w:eastAsia="Times New Roman" w:hAnsi="Arial" w:cs="Arial"/>
-          <w:color w:val="000000"/>
-          <w:sz w:val="24"/>
-          <w:szCs w:val="24"/>
-          <w:lang w:eastAsia="es-CR"/>
-        </w:rPr>
-        <w:t xml:space="preserve"> para realizar funciones, como por ejemplo, </w:t>
-      </w:r>
-      <w:r>
-        <w:rPr>
-          <w:rFonts w:ascii="Arial" w:eastAsia="Times New Roman" w:hAnsi="Arial" w:cs="Arial"/>
-          <w:color w:val="000000"/>
-          <w:sz w:val="24"/>
-          <w:szCs w:val="24"/>
-          <w:lang w:eastAsia="es-CR"/>
-        </w:rPr>
-        <w:t>realizar el recorrido en profundidad</w:t>
-      </w:r>
-      <w:r>
-        <w:rPr>
-          <w:rFonts w:ascii="Arial" w:eastAsia="Times New Roman" w:hAnsi="Arial" w:cs="Arial"/>
-          <w:color w:val="000000"/>
-          <w:sz w:val="24"/>
-          <w:szCs w:val="24"/>
-          <w:lang w:eastAsia="es-CR"/>
-        </w:rPr>
-        <w:t xml:space="preserve">; ya que por medio de este conocimiento se pudo recorrer </w:t>
-      </w:r>
-      <w:r>
-        <w:rPr>
-          <w:rFonts w:ascii="Arial" w:eastAsia="Times New Roman" w:hAnsi="Arial" w:cs="Arial"/>
-          <w:color w:val="000000"/>
-          <w:sz w:val="24"/>
-          <w:szCs w:val="24"/>
-          <w:lang w:eastAsia="es-CR"/>
-        </w:rPr>
-        <w:t>el grafo y sus nodos hijos (vecinos) en una función recursiva</w:t>
-      </w:r>
-      <w:r>
-        <w:rPr>
-          <w:rFonts w:ascii="Arial" w:eastAsia="Times New Roman" w:hAnsi="Arial" w:cs="Arial"/>
-          <w:color w:val="000000"/>
-          <w:sz w:val="24"/>
-          <w:szCs w:val="24"/>
-          <w:lang w:eastAsia="es-CR"/>
-        </w:rPr>
-        <w:t>, se tuvo que reunir conocimiento</w:t>
-      </w:r>
-      <w:r>
-        <w:rPr>
-          <w:rFonts w:ascii="Arial" w:eastAsia="Times New Roman" w:hAnsi="Arial" w:cs="Arial"/>
-          <w:color w:val="000000"/>
-          <w:sz w:val="24"/>
-          <w:szCs w:val="24"/>
-          <w:lang w:eastAsia="es-CR"/>
-        </w:rPr>
-        <w:t xml:space="preserve">  e investigar sobre el tema, lo que aumentó nuestros conocimientos</w:t>
-      </w:r>
-      <w:r>
-        <w:rPr>
-          <w:rFonts w:ascii="Arial" w:eastAsia="Times New Roman" w:hAnsi="Arial" w:cs="Arial"/>
-          <w:color w:val="000000"/>
-          <w:sz w:val="24"/>
-          <w:szCs w:val="24"/>
-          <w:lang w:eastAsia="es-CR"/>
-        </w:rPr>
-        <w:t>.</w:t>
-      </w:r>
-    </w:p>
-    <w:p>
-      <w:pPr>
-        <w:spacing w:after="0" w:line="360" w:lineRule="auto"/>
-        <w:ind w:firstLine="720"/>
-        <w:jc w:val="both"/>
-        <w:rPr>
-          <w:rFonts w:ascii="Times New Roman" w:eastAsia="Times New Roman" w:hAnsi="Times New Roman" w:cs="Times New Roman"/>
-          <w:sz w:val="24"/>
-          <w:szCs w:val="24"/>
-          <w:lang w:eastAsia="es-CR"/>
-        </w:rPr>
-      </w:pPr>
-      <w:r>
-        <w:rPr>
-          <w:rFonts w:ascii="Arial" w:eastAsia="Times New Roman" w:hAnsi="Arial" w:cs="Arial"/>
-          <w:color w:val="000000"/>
-          <w:sz w:val="24"/>
-          <w:szCs w:val="24"/>
-          <w:lang w:eastAsia="es-CR"/>
-        </w:rPr>
-        <w:t>Para terminar, se experimentó con la interfaz gráfica, la cual es entretenida e interesante de utilizar, además, de que estos nuevos conocimientos en este apartado puede que nos sirvan más adelante en nuestra carrera universitaria.</w:t>
       </w:r>
     </w:p>
     <w:p>
@@ -3589,105 +2080,11 @@
         <w:jc w:val="both"/>
         <w:rPr>
           <w:rFonts w:ascii="Arial" w:eastAsia="Times New Roman" w:hAnsi="Arial" w:cs="Arial"/>
-          <w:color w:val="000000"/>
-          <w:sz w:val="24"/>
-          <w:szCs w:val="28"/>
-          <w:lang w:eastAsia="es-CR"/>
-        </w:rPr>
-      </w:pPr>
-      <w:r>
-        <w:rPr>
-          <w:rFonts w:ascii="Arial" w:eastAsia="Times New Roman" w:hAnsi="Arial" w:cs="Arial"/>
-          <w:color w:val="000000"/>
-          <w:sz w:val="24"/>
-          <w:szCs w:val="28"/>
-          <w:lang w:eastAsia="es-CR"/>
-        </w:rPr>
-        <w:t>Búsqueda en profundidad. (2017). Wi</w:t>
-      </w:r>
-      <w:r>
-        <w:rPr>
-          <w:rFonts w:ascii="Arial" w:eastAsia="Times New Roman" w:hAnsi="Arial" w:cs="Arial"/>
-          <w:color w:val="000000"/>
-          <w:sz w:val="24"/>
-          <w:szCs w:val="28"/>
-          <w:lang w:eastAsia="es-CR"/>
-        </w:rPr>
-        <w:t xml:space="preserve">kipedia, La enciclopedia libre. Recuperado </w:t>
-      </w:r>
-      <w:r>
-        <w:rPr>
-          <w:rFonts w:ascii="Arial" w:eastAsia="Times New Roman" w:hAnsi="Arial" w:cs="Arial"/>
-          <w:color w:val="000000"/>
-          <w:sz w:val="24"/>
-          <w:szCs w:val="28"/>
-          <w:lang w:eastAsia="es-CR"/>
-        </w:rPr>
-        <w:t>desde https://es.wikipedia.org/w/index.php?title=B%C3%BAsqueda_en_profundidad&amp;oldid=99055873.</w:t>
-      </w:r>
-    </w:p>
-    <w:p>
-      <w:pPr>
-        <w:spacing w:after="0" w:line="360" w:lineRule="auto"/>
-        <w:jc w:val="both"/>
-        <w:rPr>
-          <w:rFonts w:ascii="Arial" w:eastAsia="Times New Roman" w:hAnsi="Arial" w:cs="Arial"/>
-          <w:color w:val="000000"/>
-          <w:sz w:val="28"/>
-          <w:szCs w:val="28"/>
-          <w:lang w:eastAsia="es-CR"/>
-        </w:rPr>
-      </w:pPr>
-    </w:p>
-    <w:p>
-      <w:pPr>
-        <w:spacing w:after="0" w:line="360" w:lineRule="auto"/>
-        <w:ind w:left="720" w:hanging="720"/>
-        <w:jc w:val="both"/>
-        <w:rPr>
-          <w:rFonts w:ascii="Arial" w:eastAsia="Times New Roman" w:hAnsi="Arial" w:cs="Arial"/>
           <w:sz w:val="24"/>
           <w:szCs w:val="24"/>
           <w:lang w:val="en-US" w:eastAsia="es-CR"/>
         </w:rPr>
       </w:pPr>
-      <w:proofErr w:type="spellStart"/>
-      <w:r>
-        <w:rPr>
-          <w:rFonts w:ascii="Arial" w:eastAsia="Times New Roman" w:hAnsi="Arial" w:cs="Arial"/>
-          <w:sz w:val="24"/>
-          <w:szCs w:val="24"/>
-          <w:lang w:val="en-US" w:eastAsia="es-CR"/>
-        </w:rPr>
-        <w:t>Stackoverflow</w:t>
-      </w:r>
-      <w:proofErr w:type="spellEnd"/>
-      <w:r>
-        <w:rPr>
-          <w:rFonts w:ascii="Arial" w:eastAsia="Times New Roman" w:hAnsi="Arial" w:cs="Arial"/>
-          <w:sz w:val="24"/>
-          <w:szCs w:val="24"/>
-          <w:lang w:val="en-US" w:eastAsia="es-CR"/>
-        </w:rPr>
-        <w:t xml:space="preserve">, (2017). Depth First Search. </w:t>
-      </w:r>
-      <w:r>
-        <w:rPr>
-          <w:rFonts w:ascii="Arial" w:eastAsia="Times New Roman" w:hAnsi="Arial" w:cs="Arial"/>
-          <w:sz w:val="24"/>
-          <w:szCs w:val="24"/>
-          <w:lang w:val="en-US" w:eastAsia="es-CR"/>
-        </w:rPr>
-        <w:t xml:space="preserve">Recuperado de: </w:t>
-      </w:r>
-      <w:r>
-        <w:rPr>
-          <w:rFonts w:ascii="Arial" w:hAnsi="Arial" w:cs="Arial"/>
-          <w:sz w:val="24"/>
-          <w:lang w:val="en-US"/>
-        </w:rPr>
-        <w:t>https://stackoverflow.com/questions/43430309/depth-first-search-dfs-code-in-python</w:t>
-      </w:r>
     </w:p>
     <w:sectPr>
       <w:pgSz w:w="12240" w:h="15840"/>

</xml_diff>

<commit_message>
se  arreglo el bug y se avanzó la docu
</commit_message>
<xml_diff>
--- a/Documentacion IV Progra.docx
+++ b/Documentacion IV Progra.docx
@@ -1,6 +1,6 @@
 
 <file path=word/document.xml><?xml version="1.0" encoding="utf-8"?>
-<w:document xmlns:wpc="http://schemas.microsoft.com/office/word/2010/wordprocessingCanvas" xmlns:mc="http://schemas.openxmlformats.org/markup-compatibility/2006" xmlns:o="urn:schemas-microsoft-com:office:office" xmlns:r="http://schemas.openxmlformats.org/officeDocument/2006/relationships" xmlns:m="http://schemas.openxmlformats.org/officeDocument/2006/math" xmlns:v="urn:schemas-microsoft-com:vml" xmlns:wp14="http://schemas.microsoft.com/office/word/2010/wordprocessingDrawing" xmlns:wp="http://schemas.openxmlformats.org/drawingml/2006/wordprocessingDrawing" xmlns:w10="urn:schemas-microsoft-com:office:word" xmlns:w="http://schemas.openxmlformats.org/wordprocessingml/2006/main" xmlns:w14="http://schemas.microsoft.com/office/word/2010/wordml" xmlns:w15="http://schemas.microsoft.com/office/word/2012/wordml" xmlns:wpg="http://schemas.microsoft.com/office/word/2010/wordprocessingGroup" xmlns:wpi="http://schemas.microsoft.com/office/word/2010/wordprocessingInk" xmlns:wne="http://schemas.microsoft.com/office/word/2006/wordml" xmlns:wps="http://schemas.microsoft.com/office/word/2010/wordprocessingShape" mc:Ignorable="w14 w15 wp14">
+<w:document xmlns:wpc="http://schemas.microsoft.com/office/word/2010/wordprocessingCanvas" xmlns:mo="http://schemas.microsoft.com/office/mac/office/2008/main" xmlns:mc="http://schemas.openxmlformats.org/markup-compatibility/2006" xmlns:mv="urn:schemas-microsoft-com:mac:vml" xmlns:o="urn:schemas-microsoft-com:office:office" xmlns:r="http://schemas.openxmlformats.org/officeDocument/2006/relationships" xmlns:m="http://schemas.openxmlformats.org/officeDocument/2006/math" xmlns:v="urn:schemas-microsoft-com:vml" xmlns:wp14="http://schemas.microsoft.com/office/word/2010/wordprocessingDrawing" xmlns:wp="http://schemas.openxmlformats.org/drawingml/2006/wordprocessingDrawing" xmlns:w10="urn:schemas-microsoft-com:office:word" xmlns:w="http://schemas.openxmlformats.org/wordprocessingml/2006/main" xmlns:w14="http://schemas.microsoft.com/office/word/2010/wordml" xmlns:w15="http://schemas.microsoft.com/office/word/2012/wordml" xmlns:wpg="http://schemas.microsoft.com/office/word/2010/wordprocessingGroup" xmlns:wpi="http://schemas.microsoft.com/office/word/2010/wordprocessingInk" xmlns:wne="http://schemas.microsoft.com/office/word/2006/wordml" xmlns:wps="http://schemas.microsoft.com/office/word/2010/wordprocessingShape" mc:Ignorable="w14 w15 wp14">
   <w:body>
     <w:p>
       <w:pPr>
@@ -176,7 +176,6 @@
           <w:lang w:eastAsia="es-CR"/>
         </w:rPr>
       </w:pPr>
-      <w:proofErr w:type="spellStart"/>
       <w:r>
         <w:rPr>
           <w:rFonts w:ascii="Arial" w:eastAsia="Times New Roman" w:hAnsi="Arial" w:cs="Arial"/>
@@ -185,9 +184,41 @@
           <w:szCs w:val="36"/>
           <w:lang w:eastAsia="es-CR"/>
         </w:rPr>
-        <w:t>Jafeth</w:t>
-      </w:r>
-      <w:proofErr w:type="spellEnd"/>
+        <w:t>Jafeth Vázquez Herrera</w:t>
+      </w:r>
+    </w:p>
+    <w:p>
+      <w:pPr>
+        <w:spacing w:after="240" w:line="360" w:lineRule="auto"/>
+        <w:jc w:val="center"/>
+        <w:rPr>
+          <w:rFonts w:ascii="Times New Roman" w:eastAsia="Times New Roman" w:hAnsi="Times New Roman" w:cs="Times New Roman"/>
+          <w:sz w:val="24"/>
+          <w:szCs w:val="24"/>
+          <w:lang w:eastAsia="es-CR"/>
+        </w:rPr>
+      </w:pPr>
+      <w:r>
+        <w:rPr>
+          <w:rFonts w:ascii="Times New Roman" w:eastAsia="Times New Roman" w:hAnsi="Times New Roman" w:cs="Times New Roman"/>
+          <w:sz w:val="24"/>
+          <w:szCs w:val="24"/>
+          <w:lang w:eastAsia="es-CR"/>
+        </w:rPr>
+        <w:br/>
+      </w:r>
+    </w:p>
+    <w:p>
+      <w:pPr>
+        <w:spacing w:after="0" w:line="360" w:lineRule="auto"/>
+        <w:jc w:val="center"/>
+        <w:rPr>
+          <w:rFonts w:ascii="Times New Roman" w:eastAsia="Times New Roman" w:hAnsi="Times New Roman" w:cs="Times New Roman"/>
+          <w:sz w:val="24"/>
+          <w:szCs w:val="24"/>
+          <w:lang w:eastAsia="es-CR"/>
+        </w:rPr>
+      </w:pPr>
       <w:r>
         <w:rPr>
           <w:rFonts w:ascii="Arial" w:eastAsia="Times New Roman" w:hAnsi="Arial" w:cs="Arial"/>
@@ -196,7 +227,7 @@
           <w:szCs w:val="36"/>
           <w:lang w:eastAsia="es-CR"/>
         </w:rPr>
-        <w:t xml:space="preserve"> Vázquez Herrera</w:t>
+        <w:t>Sede San Carlos</w:t>
       </w:r>
     </w:p>
     <w:p>
@@ -210,15 +241,6 @@
           <w:lang w:eastAsia="es-CR"/>
         </w:rPr>
       </w:pPr>
-      <w:r>
-        <w:rPr>
-          <w:rFonts w:ascii="Times New Roman" w:eastAsia="Times New Roman" w:hAnsi="Times New Roman" w:cs="Times New Roman"/>
-          <w:sz w:val="24"/>
-          <w:szCs w:val="24"/>
-          <w:lang w:eastAsia="es-CR"/>
-        </w:rPr>
-        <w:br/>
-      </w:r>
     </w:p>
     <w:p>
       <w:pPr>
@@ -239,32 +261,8 @@
           <w:szCs w:val="36"/>
           <w:lang w:eastAsia="es-CR"/>
         </w:rPr>
-        <w:t>Sede San Carlos</w:t>
-      </w:r>
-    </w:p>
-    <w:p>
-      <w:pPr>
-        <w:spacing w:after="240" w:line="360" w:lineRule="auto"/>
-        <w:jc w:val="center"/>
-        <w:rPr>
-          <w:rFonts w:ascii="Times New Roman" w:eastAsia="Times New Roman" w:hAnsi="Times New Roman" w:cs="Times New Roman"/>
-          <w:sz w:val="24"/>
-          <w:szCs w:val="24"/>
-          <w:lang w:eastAsia="es-CR"/>
-        </w:rPr>
-      </w:pPr>
-    </w:p>
-    <w:p>
-      <w:pPr>
-        <w:spacing w:after="0" w:line="360" w:lineRule="auto"/>
-        <w:jc w:val="center"/>
-        <w:rPr>
-          <w:rFonts w:ascii="Times New Roman" w:eastAsia="Times New Roman" w:hAnsi="Times New Roman" w:cs="Times New Roman"/>
-          <w:sz w:val="24"/>
-          <w:szCs w:val="24"/>
-          <w:lang w:eastAsia="es-CR"/>
-        </w:rPr>
-      </w:pPr>
+        <w:t>Novi</w:t>
+      </w:r>
       <w:r>
         <w:rPr>
           <w:rFonts w:ascii="Arial" w:eastAsia="Times New Roman" w:hAnsi="Arial" w:cs="Arial"/>
@@ -273,16 +271,6 @@
           <w:szCs w:val="36"/>
           <w:lang w:eastAsia="es-CR"/>
         </w:rPr>
-        <w:t>Novi</w:t>
-      </w:r>
-      <w:r>
-        <w:rPr>
-          <w:rFonts w:ascii="Arial" w:eastAsia="Times New Roman" w:hAnsi="Arial" w:cs="Arial"/>
-          <w:color w:val="000000"/>
-          <w:sz w:val="36"/>
-          <w:szCs w:val="36"/>
-          <w:lang w:eastAsia="es-CR"/>
-        </w:rPr>
         <w:t>embre 2017</w:t>
       </w:r>
     </w:p>
@@ -469,16 +457,16 @@
         <w:ind w:firstLine="720"/>
         <w:jc w:val="both"/>
         <w:rPr>
-          <w:rFonts w:ascii="Arial" w:eastAsia="Times New Roman" w:hAnsi="Arial" w:cs="Arial"/>
-          <w:color w:val="000000"/>
-          <w:sz w:val="24"/>
-          <w:szCs w:val="24"/>
-          <w:lang w:eastAsia="es-CR"/>
-        </w:rPr>
-      </w:pPr>
-      <w:r>
-        <w:rPr>
-          <w:rFonts w:ascii="Arial" w:eastAsia="Times New Roman" w:hAnsi="Arial" w:cs="Arial"/>
+          <w:rFonts w:ascii="Times New Roman" w:eastAsia="Times New Roman" w:hAnsi="Times New Roman" w:cs="Times New Roman"/>
+          <w:color w:val="000000"/>
+          <w:sz w:val="24"/>
+          <w:szCs w:val="24"/>
+          <w:lang w:eastAsia="es-CR"/>
+        </w:rPr>
+      </w:pPr>
+      <w:r>
+        <w:rPr>
+          <w:rFonts w:ascii="Times New Roman" w:eastAsia="Times New Roman" w:hAnsi="Times New Roman" w:cs="Times New Roman"/>
           <w:color w:val="000000"/>
           <w:sz w:val="24"/>
           <w:szCs w:val="24"/>
@@ -488,7 +476,7 @@
       </w:r>
       <w:r>
         <w:rPr>
-          <w:rFonts w:ascii="Arial" w:eastAsia="Times New Roman" w:hAnsi="Arial" w:cs="Arial"/>
+          <w:rFonts w:ascii="Times New Roman" w:eastAsia="Times New Roman" w:hAnsi="Times New Roman" w:cs="Times New Roman"/>
           <w:color w:val="000000"/>
           <w:sz w:val="24"/>
           <w:szCs w:val="24"/>
@@ -498,7 +486,7 @@
       </w:r>
       <w:r>
         <w:rPr>
-          <w:rFonts w:ascii="Arial" w:eastAsia="Times New Roman" w:hAnsi="Arial" w:cs="Arial"/>
+          <w:rFonts w:ascii="Times New Roman" w:eastAsia="Times New Roman" w:hAnsi="Times New Roman" w:cs="Times New Roman"/>
           <w:color w:val="000000"/>
           <w:sz w:val="24"/>
           <w:szCs w:val="24"/>
@@ -508,7 +496,7 @@
       </w:r>
       <w:r>
         <w:rPr>
-          <w:rFonts w:ascii="Arial" w:eastAsia="Times New Roman" w:hAnsi="Arial" w:cs="Arial"/>
+          <w:rFonts w:ascii="Times New Roman" w:eastAsia="Times New Roman" w:hAnsi="Times New Roman" w:cs="Times New Roman"/>
           <w:color w:val="000000"/>
           <w:sz w:val="24"/>
           <w:szCs w:val="24"/>
@@ -518,39 +506,17 @@
       </w:r>
       <w:r>
         <w:rPr>
-          <w:rFonts w:ascii="Arial" w:eastAsia="Times New Roman" w:hAnsi="Arial" w:cs="Arial"/>
-          <w:color w:val="000000"/>
-          <w:sz w:val="24"/>
-          <w:szCs w:val="24"/>
-          <w:lang w:eastAsia="es-CR"/>
-        </w:rPr>
-        <w:t>“</w:t>
-      </w:r>
-      <w:proofErr w:type="spellStart"/>
-      <w:r>
-        <w:rPr>
-          <w:rFonts w:ascii="Arial" w:eastAsia="Times New Roman" w:hAnsi="Arial" w:cs="Arial"/>
-          <w:color w:val="000000"/>
-          <w:sz w:val="24"/>
-          <w:szCs w:val="24"/>
-          <w:lang w:eastAsia="es-CR"/>
-        </w:rPr>
-        <w:t>Battle</w:t>
-      </w:r>
-      <w:proofErr w:type="spellEnd"/>
-      <w:r>
-        <w:rPr>
-          <w:rFonts w:ascii="Arial" w:eastAsia="Times New Roman" w:hAnsi="Arial" w:cs="Arial"/>
-          <w:color w:val="000000"/>
-          <w:sz w:val="24"/>
-          <w:szCs w:val="24"/>
-          <w:lang w:eastAsia="es-CR"/>
-        </w:rPr>
-        <w:t xml:space="preserve"> City</w:t>
-      </w:r>
-      <w:r>
-        <w:rPr>
-          <w:rFonts w:ascii="Arial" w:eastAsia="Times New Roman" w:hAnsi="Arial" w:cs="Arial"/>
+          <w:rFonts w:ascii="Times New Roman" w:eastAsia="Times New Roman" w:hAnsi="Times New Roman" w:cs="Times New Roman"/>
+          <w:color w:val="000000"/>
+          <w:sz w:val="24"/>
+          <w:szCs w:val="24"/>
+          <w:lang w:eastAsia="es-CR"/>
+        </w:rPr>
+        <w:t>“Battle City</w:t>
+      </w:r>
+      <w:r>
+        <w:rPr>
+          <w:rFonts w:ascii="Times New Roman" w:eastAsia="Times New Roman" w:hAnsi="Times New Roman" w:cs="Times New Roman"/>
           <w:color w:val="000000"/>
           <w:sz w:val="24"/>
           <w:szCs w:val="24"/>
@@ -560,29 +526,37 @@
       </w:r>
       <w:r>
         <w:rPr>
-          <w:rFonts w:ascii="Arial" w:eastAsia="Times New Roman" w:hAnsi="Arial" w:cs="Arial"/>
-          <w:color w:val="000000"/>
-          <w:sz w:val="24"/>
-          <w:szCs w:val="24"/>
-          <w:lang w:eastAsia="es-CR"/>
-        </w:rPr>
-        <w:t xml:space="preserve"> de la consola </w:t>
-      </w:r>
-      <w:proofErr w:type="spellStart"/>
-      <w:r>
-        <w:rPr>
-          <w:rFonts w:ascii="Arial" w:eastAsia="Times New Roman" w:hAnsi="Arial" w:cs="Arial"/>
-          <w:color w:val="000000"/>
-          <w:sz w:val="24"/>
-          <w:szCs w:val="24"/>
-          <w:lang w:eastAsia="es-CR"/>
-        </w:rPr>
-        <w:t>Nintendo</w:t>
-      </w:r>
-      <w:proofErr w:type="spellEnd"/>
-      <w:r>
-        <w:rPr>
-          <w:rFonts w:ascii="Arial" w:eastAsia="Times New Roman" w:hAnsi="Arial" w:cs="Arial"/>
+          <w:rFonts w:ascii="Times New Roman" w:eastAsia="Times New Roman" w:hAnsi="Times New Roman" w:cs="Times New Roman"/>
+          <w:color w:val="000000"/>
+          <w:sz w:val="24"/>
+          <w:szCs w:val="24"/>
+          <w:lang w:eastAsia="es-CR"/>
+        </w:rPr>
+        <w:t xml:space="preserve"> de la consola Nintendo Entertaiment System (NES)</w:t>
+      </w:r>
+      <w:r>
+        <w:rPr>
+          <w:rFonts w:ascii="Times New Roman" w:eastAsia="Times New Roman" w:hAnsi="Times New Roman" w:cs="Times New Roman"/>
+          <w:color w:val="000000"/>
+          <w:sz w:val="24"/>
+          <w:szCs w:val="24"/>
+          <w:lang w:eastAsia="es-CR"/>
+        </w:rPr>
+        <w:t>, el cual trata sobre</w:t>
+      </w:r>
+      <w:r>
+        <w:rPr>
+          <w:rFonts w:ascii="Times New Roman" w:eastAsia="Times New Roman" w:hAnsi="Times New Roman" w:cs="Times New Roman"/>
+          <w:color w:val="000000"/>
+          <w:sz w:val="24"/>
+          <w:szCs w:val="24"/>
+          <w:lang w:eastAsia="es-CR"/>
+        </w:rPr>
+        <w:t>,</w:t>
+      </w:r>
+      <w:r>
+        <w:rPr>
+          <w:rFonts w:ascii="Times New Roman" w:eastAsia="Times New Roman" w:hAnsi="Times New Roman" w:cs="Times New Roman"/>
           <w:color w:val="000000"/>
           <w:sz w:val="24"/>
           <w:szCs w:val="24"/>
@@ -590,83 +564,9 @@
         </w:rPr>
         <w:t xml:space="preserve"> </w:t>
       </w:r>
-      <w:proofErr w:type="spellStart"/>
-      <w:r>
-        <w:rPr>
-          <w:rFonts w:ascii="Arial" w:eastAsia="Times New Roman" w:hAnsi="Arial" w:cs="Arial"/>
-          <w:color w:val="000000"/>
-          <w:sz w:val="24"/>
-          <w:szCs w:val="24"/>
-          <w:lang w:eastAsia="es-CR"/>
-        </w:rPr>
-        <w:t>Entertaiment</w:t>
-      </w:r>
-      <w:proofErr w:type="spellEnd"/>
-      <w:r>
-        <w:rPr>
-          <w:rFonts w:ascii="Arial" w:eastAsia="Times New Roman" w:hAnsi="Arial" w:cs="Arial"/>
-          <w:color w:val="000000"/>
-          <w:sz w:val="24"/>
-          <w:szCs w:val="24"/>
-          <w:lang w:eastAsia="es-CR"/>
-        </w:rPr>
-        <w:t xml:space="preserve"> </w:t>
-      </w:r>
-      <w:proofErr w:type="spellStart"/>
-      <w:r>
-        <w:rPr>
-          <w:rFonts w:ascii="Arial" w:eastAsia="Times New Roman" w:hAnsi="Arial" w:cs="Arial"/>
-          <w:color w:val="000000"/>
-          <w:sz w:val="24"/>
-          <w:szCs w:val="24"/>
-          <w:lang w:eastAsia="es-CR"/>
-        </w:rPr>
-        <w:t>System</w:t>
-      </w:r>
-      <w:proofErr w:type="spellEnd"/>
-      <w:r>
-        <w:rPr>
-          <w:rFonts w:ascii="Arial" w:eastAsia="Times New Roman" w:hAnsi="Arial" w:cs="Arial"/>
-          <w:color w:val="000000"/>
-          <w:sz w:val="24"/>
-          <w:szCs w:val="24"/>
-          <w:lang w:eastAsia="es-CR"/>
-        </w:rPr>
-        <w:t xml:space="preserve"> (NES)</w:t>
-      </w:r>
-      <w:r>
-        <w:rPr>
-          <w:rFonts w:ascii="Arial" w:eastAsia="Times New Roman" w:hAnsi="Arial" w:cs="Arial"/>
-          <w:color w:val="000000"/>
-          <w:sz w:val="24"/>
-          <w:szCs w:val="24"/>
-          <w:lang w:eastAsia="es-CR"/>
-        </w:rPr>
-        <w:t>, el cual trata sobre</w:t>
-      </w:r>
-      <w:r>
-        <w:rPr>
-          <w:rFonts w:ascii="Arial" w:eastAsia="Times New Roman" w:hAnsi="Arial" w:cs="Arial"/>
-          <w:color w:val="000000"/>
-          <w:sz w:val="24"/>
-          <w:szCs w:val="24"/>
-          <w:lang w:eastAsia="es-CR"/>
-        </w:rPr>
-        <w:t>,</w:t>
-      </w:r>
-      <w:r>
-        <w:rPr>
-          <w:rFonts w:ascii="Arial" w:eastAsia="Times New Roman" w:hAnsi="Arial" w:cs="Arial"/>
-          <w:color w:val="000000"/>
-          <w:sz w:val="24"/>
-          <w:szCs w:val="24"/>
-          <w:lang w:eastAsia="es-CR"/>
-        </w:rPr>
-        <w:t xml:space="preserve"> </w:t>
-      </w:r>
-      <w:r>
-        <w:rPr>
-          <w:rFonts w:ascii="Arial" w:eastAsia="Times New Roman" w:hAnsi="Arial" w:cs="Arial"/>
+      <w:r>
+        <w:rPr>
+          <w:rFonts w:ascii="Times New Roman" w:eastAsia="Times New Roman" w:hAnsi="Times New Roman" w:cs="Times New Roman"/>
           <w:color w:val="000000"/>
           <w:sz w:val="24"/>
           <w:szCs w:val="24"/>
@@ -676,7 +576,7 @@
       </w:r>
       <w:r>
         <w:rPr>
-          <w:rFonts w:ascii="Arial" w:eastAsia="Times New Roman" w:hAnsi="Arial" w:cs="Arial"/>
+          <w:rFonts w:ascii="Times New Roman" w:eastAsia="Times New Roman" w:hAnsi="Times New Roman" w:cs="Times New Roman"/>
           <w:color w:val="000000"/>
           <w:sz w:val="24"/>
           <w:szCs w:val="24"/>
@@ -686,7 +586,7 @@
       </w:r>
       <w:r>
         <w:rPr>
-          <w:rFonts w:ascii="Arial" w:eastAsia="Times New Roman" w:hAnsi="Arial" w:cs="Arial"/>
+          <w:rFonts w:ascii="Times New Roman" w:eastAsia="Times New Roman" w:hAnsi="Times New Roman" w:cs="Times New Roman"/>
           <w:color w:val="000000"/>
           <w:sz w:val="24"/>
           <w:szCs w:val="24"/>
@@ -696,7 +596,7 @@
       </w:r>
       <w:r>
         <w:rPr>
-          <w:rFonts w:ascii="Arial" w:eastAsia="Times New Roman" w:hAnsi="Arial" w:cs="Arial"/>
+          <w:rFonts w:ascii="Times New Roman" w:eastAsia="Times New Roman" w:hAnsi="Times New Roman" w:cs="Times New Roman"/>
           <w:color w:val="000000"/>
           <w:sz w:val="24"/>
           <w:szCs w:val="24"/>
@@ -706,7 +606,7 @@
       </w:r>
       <w:r>
         <w:rPr>
-          <w:rFonts w:ascii="Arial" w:eastAsia="Times New Roman" w:hAnsi="Arial" w:cs="Arial"/>
+          <w:rFonts w:ascii="Times New Roman" w:eastAsia="Times New Roman" w:hAnsi="Times New Roman" w:cs="Times New Roman"/>
           <w:color w:val="000000"/>
           <w:sz w:val="24"/>
           <w:szCs w:val="24"/>
@@ -727,250 +627,2243 @@
           <w:lang w:eastAsia="es-CR"/>
         </w:rPr>
       </w:pPr>
+      <w:r>
+        <w:rPr>
+          <w:rFonts w:ascii="Times New Roman" w:eastAsia="Times New Roman" w:hAnsi="Times New Roman" w:cs="Times New Roman"/>
+          <w:color w:val="000000"/>
+          <w:sz w:val="24"/>
+          <w:szCs w:val="24"/>
+          <w:lang w:eastAsia="es-CR"/>
+        </w:rPr>
+        <w:t xml:space="preserve">Para lograr esto, se debe </w:t>
+      </w:r>
+      <w:r>
+        <w:rPr>
+          <w:rFonts w:ascii="Times New Roman" w:eastAsia="Times New Roman" w:hAnsi="Times New Roman" w:cs="Times New Roman"/>
+          <w:color w:val="000000"/>
+          <w:sz w:val="24"/>
+          <w:szCs w:val="24"/>
+          <w:lang w:eastAsia="es-CR"/>
+        </w:rPr>
+        <w:t>implementa</w:t>
+      </w:r>
+      <w:r>
+        <w:rPr>
+          <w:rFonts w:ascii="Times New Roman" w:eastAsia="Times New Roman" w:hAnsi="Times New Roman" w:cs="Times New Roman"/>
+          <w:color w:val="000000"/>
+          <w:sz w:val="24"/>
+          <w:szCs w:val="24"/>
+          <w:lang w:eastAsia="es-CR"/>
+        </w:rPr>
+        <w:t xml:space="preserve">r </w:t>
+      </w:r>
+      <w:r>
+        <w:rPr>
+          <w:rFonts w:ascii="Times New Roman" w:eastAsia="Times New Roman" w:hAnsi="Times New Roman" w:cs="Times New Roman"/>
+          <w:color w:val="000000"/>
+          <w:sz w:val="24"/>
+          <w:szCs w:val="24"/>
+          <w:lang w:eastAsia="es-CR"/>
+        </w:rPr>
+        <w:t xml:space="preserve">una aplicación web </w:t>
+      </w:r>
+      <w:r>
+        <w:rPr>
+          <w:rFonts w:ascii="Times New Roman" w:eastAsia="Times New Roman" w:hAnsi="Times New Roman" w:cs="Times New Roman"/>
+          <w:color w:val="000000"/>
+          <w:sz w:val="24"/>
+          <w:szCs w:val="24"/>
+          <w:lang w:eastAsia="es-CR"/>
+        </w:rPr>
+        <w:t xml:space="preserve">en el lenguaje de programación </w:t>
+      </w:r>
+      <w:r>
+        <w:rPr>
+          <w:rFonts w:ascii="Times New Roman" w:eastAsia="Times New Roman" w:hAnsi="Times New Roman" w:cs="Times New Roman"/>
+          <w:color w:val="000000"/>
+          <w:sz w:val="24"/>
+          <w:szCs w:val="24"/>
+          <w:lang w:eastAsia="es-CR"/>
+        </w:rPr>
+        <w:t>Javascript</w:t>
+      </w:r>
+      <w:r>
+        <w:rPr>
+          <w:rFonts w:ascii="Times New Roman" w:eastAsia="Times New Roman" w:hAnsi="Times New Roman" w:cs="Times New Roman"/>
+          <w:color w:val="000000"/>
+          <w:sz w:val="24"/>
+          <w:szCs w:val="24"/>
+          <w:lang w:eastAsia="es-CR"/>
+        </w:rPr>
+        <w:t>,</w:t>
+      </w:r>
+      <w:r>
+        <w:rPr>
+          <w:rFonts w:ascii="Times New Roman" w:eastAsia="Times New Roman" w:hAnsi="Times New Roman" w:cs="Times New Roman"/>
+          <w:color w:val="000000"/>
+          <w:sz w:val="24"/>
+          <w:szCs w:val="24"/>
+          <w:lang w:eastAsia="es-CR"/>
+        </w:rPr>
+        <w:t xml:space="preserve"> mediante la utiliza</w:t>
+      </w:r>
+      <w:r>
+        <w:rPr>
+          <w:rFonts w:ascii="Times New Roman" w:eastAsia="Times New Roman" w:hAnsi="Times New Roman" w:cs="Times New Roman"/>
+          <w:color w:val="000000"/>
+          <w:sz w:val="24"/>
+          <w:szCs w:val="24"/>
+          <w:lang w:eastAsia="es-CR"/>
+        </w:rPr>
+        <w:t xml:space="preserve">ción de </w:t>
+      </w:r>
+      <w:r>
+        <w:rPr>
+          <w:rFonts w:ascii="Times New Roman" w:eastAsia="Times New Roman" w:hAnsi="Times New Roman" w:cs="Times New Roman"/>
+          <w:color w:val="000000"/>
+          <w:sz w:val="24"/>
+          <w:szCs w:val="24"/>
+          <w:lang w:eastAsia="es-CR"/>
+        </w:rPr>
+        <w:t>librerías gráficas para su visualización correcta en los navegadores de internet (ya sea Mozilla Firefox, Google Chrome, Opera, Microsoft Edge o cualquier otro que soporte este lenguaje)</w:t>
+      </w:r>
+      <w:r>
+        <w:rPr>
+          <w:rFonts w:ascii="Times New Roman" w:eastAsia="Times New Roman" w:hAnsi="Times New Roman" w:cs="Times New Roman"/>
+          <w:color w:val="000000"/>
+          <w:sz w:val="24"/>
+          <w:szCs w:val="24"/>
+          <w:lang w:eastAsia="es-CR"/>
+        </w:rPr>
+        <w:t xml:space="preserve">, con este </w:t>
+      </w:r>
+      <w:r>
+        <w:rPr>
+          <w:rFonts w:ascii="Times New Roman" w:eastAsia="Times New Roman" w:hAnsi="Times New Roman" w:cs="Times New Roman"/>
+          <w:color w:val="000000"/>
+          <w:sz w:val="24"/>
+          <w:szCs w:val="24"/>
+          <w:lang w:eastAsia="es-CR"/>
+        </w:rPr>
+        <w:t>algoritmo</w:t>
+      </w:r>
+      <w:r>
+        <w:rPr>
+          <w:rFonts w:ascii="Times New Roman" w:eastAsia="Times New Roman" w:hAnsi="Times New Roman" w:cs="Times New Roman"/>
+          <w:color w:val="000000"/>
+          <w:sz w:val="24"/>
+          <w:szCs w:val="24"/>
+          <w:lang w:eastAsia="es-CR"/>
+        </w:rPr>
+        <w:t xml:space="preserve"> se </w:t>
+      </w:r>
+      <w:r>
+        <w:rPr>
+          <w:rFonts w:ascii="Times New Roman" w:eastAsia="Times New Roman" w:hAnsi="Times New Roman" w:cs="Times New Roman"/>
+          <w:color w:val="000000"/>
+          <w:sz w:val="24"/>
+          <w:szCs w:val="24"/>
+          <w:lang w:eastAsia="es-CR"/>
+        </w:rPr>
+        <w:t>podrá</w:t>
+      </w:r>
+      <w:r>
+        <w:rPr>
+          <w:rFonts w:ascii="Times New Roman" w:eastAsia="Times New Roman" w:hAnsi="Times New Roman" w:cs="Times New Roman"/>
+          <w:color w:val="000000"/>
+          <w:sz w:val="24"/>
+          <w:szCs w:val="24"/>
+          <w:lang w:eastAsia="es-CR"/>
+        </w:rPr>
+        <w:t xml:space="preserve"> </w:t>
+      </w:r>
+      <w:r>
+        <w:rPr>
+          <w:rFonts w:ascii="Times New Roman" w:eastAsia="Times New Roman" w:hAnsi="Times New Roman" w:cs="Times New Roman"/>
+          <w:color w:val="000000"/>
+          <w:sz w:val="24"/>
+          <w:szCs w:val="24"/>
+          <w:lang w:eastAsia="es-CR"/>
+        </w:rPr>
+        <w:t>recorrer la matriz de juego buscando las manzanas utilizando la menor cantidad de movimientos</w:t>
+      </w:r>
+      <w:r>
+        <w:rPr>
+          <w:rFonts w:ascii="Times New Roman" w:eastAsia="Times New Roman" w:hAnsi="Times New Roman" w:cs="Times New Roman"/>
+          <w:color w:val="000000"/>
+          <w:sz w:val="24"/>
+          <w:szCs w:val="24"/>
+          <w:lang w:eastAsia="es-CR"/>
+        </w:rPr>
+        <w:t>.</w:t>
+      </w:r>
+    </w:p>
+    <w:p>
+      <w:pPr>
+        <w:spacing w:after="0" w:line="360" w:lineRule="auto"/>
+        <w:ind w:firstLine="720"/>
+        <w:jc w:val="both"/>
+        <w:rPr>
+          <w:rFonts w:ascii="Times New Roman" w:eastAsia="Times New Roman" w:hAnsi="Times New Roman" w:cs="Times New Roman"/>
+          <w:sz w:val="24"/>
+          <w:szCs w:val="24"/>
+          <w:lang w:eastAsia="es-CR"/>
+        </w:rPr>
+      </w:pPr>
+    </w:p>
+    <w:p>
+      <w:pPr>
+        <w:rPr>
+          <w:rFonts w:ascii="Arial" w:eastAsia="Times New Roman" w:hAnsi="Arial" w:cs="Arial"/>
+          <w:color w:val="000000"/>
+          <w:sz w:val="28"/>
+          <w:szCs w:val="28"/>
+          <w:lang w:eastAsia="es-CR"/>
+        </w:rPr>
+      </w:pPr>
+      <w:r>
+        <w:rPr>
+          <w:rFonts w:ascii="Arial" w:eastAsia="Times New Roman" w:hAnsi="Arial" w:cs="Arial"/>
+          <w:color w:val="000000"/>
+          <w:sz w:val="28"/>
+          <w:szCs w:val="28"/>
+          <w:lang w:eastAsia="es-CR"/>
+        </w:rPr>
+        <w:br w:type="page"/>
+      </w:r>
+    </w:p>
+    <w:p>
+      <w:pPr>
+        <w:spacing w:after="0" w:line="360" w:lineRule="auto"/>
+        <w:jc w:val="both"/>
+        <w:rPr>
+          <w:rFonts w:ascii="Times New Roman" w:eastAsia="Times New Roman" w:hAnsi="Times New Roman" w:cs="Times New Roman"/>
+          <w:sz w:val="24"/>
+          <w:szCs w:val="24"/>
+          <w:lang w:eastAsia="es-CR"/>
+        </w:rPr>
+      </w:pPr>
+      <w:r>
+        <w:rPr>
+          <w:rFonts w:ascii="Arial" w:eastAsia="Times New Roman" w:hAnsi="Arial" w:cs="Arial"/>
+          <w:color w:val="000000"/>
+          <w:sz w:val="28"/>
+          <w:szCs w:val="28"/>
+          <w:lang w:eastAsia="es-CR"/>
+        </w:rPr>
+        <w:lastRenderedPageBreak/>
+        <w:t>Análisis del Problema</w:t>
+      </w:r>
+    </w:p>
+    <w:p>
+      <w:pPr>
+        <w:spacing w:after="0" w:line="360" w:lineRule="auto"/>
+        <w:jc w:val="both"/>
+        <w:rPr>
+          <w:rFonts w:ascii="Times New Roman" w:eastAsia="Times New Roman" w:hAnsi="Times New Roman" w:cs="Times New Roman"/>
+          <w:sz w:val="24"/>
+          <w:szCs w:val="24"/>
+          <w:lang w:eastAsia="es-CR"/>
+        </w:rPr>
+      </w:pPr>
+      <w:r>
+        <w:rPr>
+          <w:rFonts w:ascii="Times New Roman" w:eastAsia="Times New Roman" w:hAnsi="Times New Roman" w:cs="Times New Roman"/>
+          <w:sz w:val="24"/>
+          <w:szCs w:val="24"/>
+          <w:lang w:eastAsia="es-CR"/>
+        </w:rPr>
+        <w:t xml:space="preserve">En este proyecto se solicita hacer un juego </w:t>
+      </w:r>
+      <w:r>
+        <w:rPr>
+          <w:rFonts w:ascii="Times New Roman" w:eastAsia="Times New Roman" w:hAnsi="Times New Roman" w:cs="Times New Roman"/>
+          <w:sz w:val="24"/>
+          <w:szCs w:val="24"/>
+          <w:lang w:eastAsia="es-CR"/>
+        </w:rPr>
+        <w:t xml:space="preserve"> en Javascript de tanques</w:t>
+      </w:r>
+      <w:r>
+        <w:rPr>
+          <w:rFonts w:ascii="Times New Roman" w:eastAsia="Times New Roman" w:hAnsi="Times New Roman" w:cs="Times New Roman"/>
+          <w:sz w:val="24"/>
+          <w:szCs w:val="24"/>
+          <w:lang w:eastAsia="es-CR"/>
+        </w:rPr>
+        <w:t xml:space="preserve"> el cual debe contar con las siguientes caracteristicas:</w:t>
+      </w:r>
+    </w:p>
+    <w:p>
+      <w:pPr>
+        <w:spacing w:after="0" w:line="360" w:lineRule="auto"/>
+        <w:jc w:val="both"/>
+        <w:rPr>
+          <w:rFonts w:ascii="Times New Roman" w:eastAsia="Times New Roman" w:hAnsi="Times New Roman" w:cs="Times New Roman"/>
+          <w:sz w:val="24"/>
+          <w:szCs w:val="24"/>
+          <w:lang w:eastAsia="es-CR"/>
+        </w:rPr>
+      </w:pPr>
+    </w:p>
+    <w:p>
+      <w:pPr>
+        <w:spacing w:after="0" w:line="360" w:lineRule="auto"/>
+        <w:jc w:val="both"/>
+        <w:rPr>
+          <w:rFonts w:ascii="Times New Roman" w:eastAsia="Times New Roman" w:hAnsi="Times New Roman" w:cs="Times New Roman"/>
+          <w:sz w:val="24"/>
+          <w:szCs w:val="24"/>
+          <w:lang w:eastAsia="es-CR"/>
+        </w:rPr>
+      </w:pPr>
+      <w:r>
+        <w:rPr>
+          <w:rFonts w:ascii="Times New Roman" w:eastAsia="Times New Roman" w:hAnsi="Times New Roman" w:cs="Times New Roman"/>
+          <w:sz w:val="24"/>
+          <w:szCs w:val="24"/>
+          <w:lang w:eastAsia="es-CR"/>
+        </w:rPr>
+        <w:t>-El usuario debe manjar un tanque con el objetivo de destruir las bases enemigas.</w:t>
+      </w:r>
+    </w:p>
+    <w:p>
+      <w:pPr>
+        <w:spacing w:after="0" w:line="360" w:lineRule="auto"/>
+        <w:jc w:val="both"/>
+        <w:rPr>
+          <w:rFonts w:ascii="Times New Roman" w:eastAsia="Times New Roman" w:hAnsi="Times New Roman" w:cs="Times New Roman"/>
+          <w:sz w:val="24"/>
+          <w:szCs w:val="24"/>
+          <w:lang w:eastAsia="es-CR"/>
+        </w:rPr>
+      </w:pPr>
+      <w:r>
+        <w:rPr>
+          <w:rFonts w:ascii="Times New Roman" w:eastAsia="Times New Roman" w:hAnsi="Times New Roman" w:cs="Times New Roman"/>
+          <w:sz w:val="24"/>
+          <w:szCs w:val="24"/>
+          <w:lang w:eastAsia="es-CR"/>
+        </w:rPr>
+        <w:t>-</w:t>
+      </w:r>
+      <w:r>
+        <w:rPr>
+          <w:rFonts w:ascii="Times New Roman" w:eastAsia="Times New Roman" w:hAnsi="Times New Roman" w:cs="Times New Roman"/>
+          <w:sz w:val="24"/>
+          <w:szCs w:val="24"/>
+          <w:lang w:eastAsia="es-CR"/>
+        </w:rPr>
+        <w:t>Deben existir</w:t>
+      </w:r>
+      <w:r>
+        <w:rPr>
+          <w:rFonts w:ascii="Times New Roman" w:eastAsia="Times New Roman" w:hAnsi="Times New Roman" w:cs="Times New Roman"/>
+          <w:sz w:val="24"/>
+          <w:szCs w:val="24"/>
+          <w:lang w:eastAsia="es-CR"/>
+        </w:rPr>
+        <w:t xml:space="preserve"> tanques enemigos </w:t>
+      </w:r>
+      <w:r>
+        <w:rPr>
+          <w:rFonts w:ascii="Times New Roman" w:eastAsia="Times New Roman" w:hAnsi="Times New Roman" w:cs="Times New Roman"/>
+          <w:sz w:val="24"/>
+          <w:szCs w:val="24"/>
+          <w:lang w:eastAsia="es-CR"/>
+        </w:rPr>
+        <w:t xml:space="preserve">que </w:t>
+      </w:r>
+      <w:r>
+        <w:rPr>
+          <w:rFonts w:ascii="Times New Roman" w:eastAsia="Times New Roman" w:hAnsi="Times New Roman" w:cs="Times New Roman"/>
+          <w:sz w:val="24"/>
+          <w:szCs w:val="24"/>
+          <w:lang w:eastAsia="es-CR"/>
+        </w:rPr>
+        <w:t>traten</w:t>
+      </w:r>
+      <w:r>
+        <w:rPr>
+          <w:rFonts w:ascii="Times New Roman" w:eastAsia="Times New Roman" w:hAnsi="Times New Roman" w:cs="Times New Roman"/>
+          <w:sz w:val="24"/>
+          <w:szCs w:val="24"/>
+          <w:lang w:eastAsia="es-CR"/>
+        </w:rPr>
+        <w:t xml:space="preserve"> de dificultarle al usuario cumplir su objetivo.</w:t>
+      </w:r>
+    </w:p>
+    <w:p>
+      <w:pPr>
+        <w:spacing w:after="0" w:line="360" w:lineRule="auto"/>
+        <w:jc w:val="both"/>
+        <w:rPr>
+          <w:rFonts w:ascii="Times New Roman" w:eastAsia="Times New Roman" w:hAnsi="Times New Roman" w:cs="Times New Roman"/>
+          <w:sz w:val="24"/>
+          <w:szCs w:val="24"/>
+          <w:lang w:eastAsia="es-CR"/>
+        </w:rPr>
+      </w:pPr>
+      <w:r>
+        <w:rPr>
+          <w:rFonts w:ascii="Times New Roman" w:eastAsia="Times New Roman" w:hAnsi="Times New Roman" w:cs="Times New Roman"/>
+          <w:sz w:val="24"/>
+          <w:szCs w:val="24"/>
+          <w:lang w:eastAsia="es-CR"/>
+        </w:rPr>
+        <w:t>-Se solicitan 3 tipos de tanques enemigos diferentes.</w:t>
+      </w:r>
+    </w:p>
+    <w:p>
+      <w:pPr>
+        <w:spacing w:after="0" w:line="360" w:lineRule="auto"/>
+        <w:jc w:val="both"/>
+        <w:rPr>
+          <w:rFonts w:ascii="Times New Roman" w:eastAsia="Times New Roman" w:hAnsi="Times New Roman" w:cs="Times New Roman"/>
+          <w:sz w:val="24"/>
+          <w:szCs w:val="24"/>
+          <w:lang w:eastAsia="es-CR"/>
+        </w:rPr>
+      </w:pPr>
+      <w:r>
+        <w:rPr>
+          <w:rFonts w:ascii="Times New Roman" w:eastAsia="Times New Roman" w:hAnsi="Times New Roman" w:cs="Times New Roman"/>
+          <w:sz w:val="24"/>
+          <w:szCs w:val="24"/>
+          <w:lang w:eastAsia="es-CR"/>
+        </w:rPr>
+        <w:t>-Deben generarse 3 niveles antes de completarse el juego, los cuales deben ser aleatorios.</w:t>
+      </w:r>
+    </w:p>
+    <w:p>
+      <w:pPr>
+        <w:spacing w:after="0" w:line="360" w:lineRule="auto"/>
+        <w:jc w:val="both"/>
+        <w:rPr>
+          <w:rFonts w:ascii="Times New Roman" w:eastAsia="Times New Roman" w:hAnsi="Times New Roman" w:cs="Times New Roman"/>
+          <w:sz w:val="24"/>
+          <w:szCs w:val="24"/>
+          <w:lang w:eastAsia="es-CR"/>
+        </w:rPr>
+      </w:pPr>
+      <w:r>
+        <w:rPr>
+          <w:rFonts w:ascii="Times New Roman" w:eastAsia="Times New Roman" w:hAnsi="Times New Roman" w:cs="Times New Roman"/>
+          <w:sz w:val="24"/>
+          <w:szCs w:val="24"/>
+          <w:lang w:eastAsia="es-CR"/>
+        </w:rPr>
+        <w:t>-Los niveles deben tener ladrillos indestructibles en los bordes y ladrillos esparcidos por el mapa los cuales pueden ser destruidos por el tanque del usuario pero no por los tanques enemigos.</w:t>
+      </w:r>
+    </w:p>
+    <w:p>
+      <w:pPr>
+        <w:spacing w:after="0" w:line="360" w:lineRule="auto"/>
+        <w:jc w:val="both"/>
+        <w:rPr>
+          <w:rFonts w:ascii="Times New Roman" w:eastAsia="Times New Roman" w:hAnsi="Times New Roman" w:cs="Times New Roman"/>
+          <w:sz w:val="24"/>
+          <w:szCs w:val="24"/>
+          <w:lang w:eastAsia="es-CR"/>
+        </w:rPr>
+      </w:pPr>
+    </w:p>
+    <w:p>
+      <w:pPr>
+        <w:spacing w:after="0" w:line="360" w:lineRule="auto"/>
+        <w:jc w:val="both"/>
+        <w:rPr>
+          <w:rFonts w:ascii="Times New Roman" w:eastAsia="Times New Roman" w:hAnsi="Times New Roman" w:cs="Times New Roman"/>
+          <w:sz w:val="24"/>
+          <w:szCs w:val="24"/>
+          <w:lang w:eastAsia="es-CR"/>
+        </w:rPr>
+      </w:pPr>
+      <w:r>
+        <w:rPr>
+          <w:rFonts w:ascii="Times New Roman" w:eastAsia="Times New Roman" w:hAnsi="Times New Roman" w:cs="Times New Roman"/>
+          <w:sz w:val="24"/>
+          <w:szCs w:val="24"/>
+          <w:lang w:eastAsia="es-CR"/>
+        </w:rPr>
+        <w:t xml:space="preserve">Además de esto es necesario trabajar con ciertas fisicas basicas para que el funcionamiento del juego sea correcto. Sobre movimiento de los objetos deben manejarse correctamente las colisiones entre objetos. Además </w:t>
+      </w:r>
+      <w:r>
+        <w:rPr>
+          <w:rFonts w:ascii="Times New Roman" w:eastAsia="Times New Roman" w:hAnsi="Times New Roman" w:cs="Times New Roman"/>
+          <w:sz w:val="24"/>
+          <w:szCs w:val="24"/>
+          <w:lang w:eastAsia="es-CR"/>
+        </w:rPr>
+        <w:t>los objetos se deben destruir, cuando una bala los deja sin vida o bien las balas mismas cuando impactan con un objetivo.</w:t>
+      </w:r>
+    </w:p>
+    <w:p>
+      <w:pPr>
+        <w:spacing w:after="0" w:line="360" w:lineRule="auto"/>
+        <w:jc w:val="both"/>
+        <w:rPr>
+          <w:rFonts w:ascii="Times New Roman" w:eastAsia="Times New Roman" w:hAnsi="Times New Roman" w:cs="Times New Roman"/>
+          <w:sz w:val="24"/>
+          <w:szCs w:val="24"/>
+          <w:lang w:eastAsia="es-CR"/>
+        </w:rPr>
+      </w:pPr>
+    </w:p>
+    <w:p>
+      <w:pPr>
+        <w:spacing w:after="0" w:line="360" w:lineRule="auto"/>
+        <w:jc w:val="both"/>
+        <w:rPr>
+          <w:rFonts w:ascii="Times New Roman" w:eastAsia="Times New Roman" w:hAnsi="Times New Roman" w:cs="Times New Roman"/>
+          <w:sz w:val="24"/>
+          <w:szCs w:val="24"/>
+          <w:lang w:eastAsia="es-CR"/>
+        </w:rPr>
+      </w:pPr>
+      <w:r>
+        <w:rPr>
+          <w:rFonts w:ascii="Times New Roman" w:eastAsia="Times New Roman" w:hAnsi="Times New Roman" w:cs="Times New Roman"/>
+          <w:sz w:val="24"/>
+          <w:szCs w:val="24"/>
+          <w:lang w:eastAsia="es-CR"/>
+        </w:rPr>
+        <w:t xml:space="preserve">Durante el juego hay varios procesos simultaneos por lo que de alguna manera se deben manejar diferentes hilos para que el juego pueda funcionar y que un proceso no se interponga con otro. </w:t>
+      </w:r>
+    </w:p>
+    <w:p>
+      <w:pPr>
+        <w:spacing w:after="0" w:line="360" w:lineRule="auto"/>
+        <w:jc w:val="both"/>
+        <w:rPr>
+          <w:rFonts w:ascii="Times New Roman" w:eastAsia="Times New Roman" w:hAnsi="Times New Roman" w:cs="Times New Roman"/>
+          <w:sz w:val="24"/>
+          <w:szCs w:val="24"/>
+          <w:lang w:eastAsia="es-CR"/>
+        </w:rPr>
+      </w:pPr>
+    </w:p>
+    <w:p>
+      <w:pPr>
+        <w:spacing w:after="0" w:line="360" w:lineRule="auto"/>
+        <w:jc w:val="both"/>
+        <w:rPr>
+          <w:rFonts w:ascii="Times New Roman" w:eastAsia="Times New Roman" w:hAnsi="Times New Roman" w:cs="Times New Roman"/>
+          <w:sz w:val="24"/>
+          <w:szCs w:val="24"/>
+          <w:lang w:eastAsia="es-CR"/>
+        </w:rPr>
+      </w:pPr>
+      <w:r>
+        <w:rPr>
+          <w:rFonts w:ascii="Times New Roman" w:eastAsia="Times New Roman" w:hAnsi="Times New Roman" w:cs="Times New Roman"/>
+          <w:sz w:val="24"/>
+          <w:szCs w:val="24"/>
+          <w:lang w:eastAsia="es-CR"/>
+        </w:rPr>
+        <w:t xml:space="preserve">El juego termina ya sea cuando el usuario completa los 3 niveles </w:t>
+      </w:r>
+      <w:r>
+        <w:rPr>
+          <w:rFonts w:ascii="Times New Roman" w:eastAsia="Times New Roman" w:hAnsi="Times New Roman" w:cs="Times New Roman"/>
+          <w:sz w:val="24"/>
+          <w:szCs w:val="24"/>
+          <w:lang w:eastAsia="es-CR"/>
+        </w:rPr>
+        <w:t>ganando así el juego o bien cuando este se queda sin vidas y pierde.</w:t>
+      </w:r>
+    </w:p>
+    <w:p>
+      <w:pPr>
+        <w:spacing w:after="0" w:line="360" w:lineRule="auto"/>
+        <w:jc w:val="both"/>
+        <w:rPr>
+          <w:rFonts w:ascii="Times New Roman" w:eastAsia="Times New Roman" w:hAnsi="Times New Roman" w:cs="Times New Roman"/>
+          <w:sz w:val="24"/>
+          <w:szCs w:val="24"/>
+          <w:lang w:eastAsia="es-CR"/>
+        </w:rPr>
+      </w:pPr>
+    </w:p>
+    <w:p>
+      <w:pPr>
+        <w:spacing w:after="240" w:line="360" w:lineRule="auto"/>
+        <w:jc w:val="both"/>
+        <w:rPr>
+          <w:rFonts w:ascii="Times New Roman" w:eastAsia="Times New Roman" w:hAnsi="Times New Roman" w:cs="Times New Roman"/>
+          <w:sz w:val="24"/>
+          <w:szCs w:val="24"/>
+          <w:lang w:eastAsia="es-CR"/>
+        </w:rPr>
+      </w:pPr>
+      <w:r>
+        <w:rPr>
+          <w:rFonts w:ascii="Times New Roman" w:eastAsia="Times New Roman" w:hAnsi="Times New Roman" w:cs="Times New Roman"/>
+          <w:sz w:val="24"/>
+          <w:szCs w:val="24"/>
+          <w:lang w:eastAsia="es-CR"/>
+        </w:rPr>
+        <w:br/>
+      </w:r>
+    </w:p>
+    <w:p>
+      <w:pPr>
+        <w:rPr>
+          <w:rFonts w:ascii="Arial" w:eastAsia="Times New Roman" w:hAnsi="Arial" w:cs="Arial"/>
+          <w:color w:val="000000"/>
+          <w:sz w:val="28"/>
+          <w:szCs w:val="28"/>
+          <w:lang w:eastAsia="es-CR"/>
+        </w:rPr>
+      </w:pPr>
+      <w:r>
+        <w:rPr>
+          <w:rFonts w:ascii="Arial" w:eastAsia="Times New Roman" w:hAnsi="Arial" w:cs="Arial"/>
+          <w:color w:val="000000"/>
+          <w:sz w:val="28"/>
+          <w:szCs w:val="28"/>
+          <w:lang w:eastAsia="es-CR"/>
+        </w:rPr>
+        <w:br w:type="page"/>
+      </w:r>
+    </w:p>
+    <w:p>
+      <w:pPr>
+        <w:spacing w:after="0" w:line="360" w:lineRule="auto"/>
+        <w:jc w:val="both"/>
+        <w:rPr>
+          <w:rFonts w:ascii="Times New Roman" w:eastAsia="Times New Roman" w:hAnsi="Times New Roman" w:cs="Times New Roman"/>
+          <w:sz w:val="24"/>
+          <w:szCs w:val="24"/>
+          <w:lang w:eastAsia="es-CR"/>
+        </w:rPr>
+      </w:pPr>
+      <w:r>
+        <w:rPr>
+          <w:rFonts w:ascii="Arial" w:eastAsia="Times New Roman" w:hAnsi="Arial" w:cs="Arial"/>
+          <w:color w:val="000000"/>
+          <w:sz w:val="28"/>
+          <w:szCs w:val="28"/>
+          <w:lang w:eastAsia="es-CR"/>
+        </w:rPr>
+        <w:lastRenderedPageBreak/>
+        <w:t>Solución del Problema</w:t>
+      </w:r>
+    </w:p>
+    <w:p>
+      <w:pPr>
+        <w:keepNext/>
+        <w:spacing w:after="240" w:line="360" w:lineRule="auto"/>
+        <w:jc w:val="both"/>
+      </w:pPr>
+      <w:r>
+        <w:rPr>
+          <w:rFonts w:ascii="Times New Roman" w:eastAsia="Times New Roman" w:hAnsi="Times New Roman" w:cs="Times New Roman"/>
+          <w:noProof/>
+          <w:sz w:val="24"/>
+          <w:szCs w:val="24"/>
+          <w:lang w:val="es-ES_tradnl" w:eastAsia="es-ES_tradnl"/>
+        </w:rPr>
+        <w:drawing>
+          <wp:inline distT="0" distB="0" distL="0" distR="0" wp14:anchorId="65E4EDEF" wp14:editId="1A88CCA8">
+            <wp:extent cx="6068695" cy="6142990"/>
+            <wp:effectExtent l="0" t="0" r="1905" b="0"/>
+            <wp:docPr id="1" name="Imagen 1"/>
+            <wp:cNvGraphicFramePr>
+              <a:graphicFrameLocks xmlns:a="http://schemas.openxmlformats.org/drawingml/2006/main" noChangeAspect="1"/>
+            </wp:cNvGraphicFramePr>
+            <a:graphic xmlns:a="http://schemas.openxmlformats.org/drawingml/2006/main">
+              <a:graphicData uri="http://schemas.openxmlformats.org/drawingml/2006/picture">
+                <pic:pic xmlns:pic="http://schemas.openxmlformats.org/drawingml/2006/picture">
+                  <pic:nvPicPr>
+                    <pic:cNvPr id="1" name="Proyecto4Diagrama.png"/>
+                    <pic:cNvPicPr/>
+                  </pic:nvPicPr>
+                  <pic:blipFill>
+                    <a:blip r:embed="rId7">
+                      <a:extLst>
+                        <a:ext uri="{28A0092B-C50C-407E-A947-70E740481C1C}">
+                          <a14:useLocalDpi xmlns:a14="http://schemas.microsoft.com/office/drawing/2010/main" val="0"/>
+                        </a:ext>
+                      </a:extLst>
+                    </a:blip>
+                    <a:stretch>
+                      <a:fillRect/>
+                    </a:stretch>
+                  </pic:blipFill>
+                  <pic:spPr>
+                    <a:xfrm>
+                      <a:off x="0" y="0"/>
+                      <a:ext cx="6068695" cy="6142990"/>
+                    </a:xfrm>
+                    <a:prstGeom prst="rect">
+                      <a:avLst/>
+                    </a:prstGeom>
+                  </pic:spPr>
+                </pic:pic>
+              </a:graphicData>
+            </a:graphic>
+          </wp:inline>
+        </w:drawing>
+      </w:r>
+    </w:p>
+    <w:p>
+      <w:pPr>
+        <w:pStyle w:val="Descripcin"/>
+        <w:jc w:val="both"/>
+      </w:pPr>
+      <w:r>
+        <w:t xml:space="preserve">Ilustración </w:t>
+      </w:r>
+      <w:fldSimple w:instr=" SEQ Ilustración \* ARABIC ">
+        <w:r>
+          <w:rPr>
+            <w:noProof/>
+          </w:rPr>
+          <w:t>1</w:t>
+        </w:r>
+      </w:fldSimple>
+      <w:r>
+        <w:t>.1 Diagrama de Clases UML</w:t>
+      </w:r>
+    </w:p>
+    <w:p>
+      <w:pPr>
+        <w:spacing w:after="240" w:line="360" w:lineRule="auto"/>
+        <w:jc w:val="both"/>
+        <w:rPr>
+          <w:rFonts w:ascii="Times New Roman" w:eastAsia="Times New Roman" w:hAnsi="Times New Roman" w:cs="Times New Roman"/>
+          <w:sz w:val="24"/>
+          <w:szCs w:val="24"/>
+          <w:lang w:eastAsia="es-CR"/>
+        </w:rPr>
+      </w:pPr>
+      <w:r>
+        <w:rPr>
+          <w:rFonts w:ascii="Times New Roman" w:eastAsia="Times New Roman" w:hAnsi="Times New Roman" w:cs="Times New Roman"/>
+          <w:sz w:val="24"/>
+          <w:szCs w:val="24"/>
+          <w:lang w:eastAsia="es-CR"/>
+        </w:rPr>
+        <w:br/>
+      </w:r>
+      <w:r>
+        <w:rPr>
+          <w:rFonts w:ascii="Times New Roman" w:eastAsia="Times New Roman" w:hAnsi="Times New Roman" w:cs="Times New Roman"/>
+          <w:sz w:val="24"/>
+          <w:szCs w:val="24"/>
+          <w:lang w:eastAsia="es-CR"/>
+        </w:rPr>
+        <w:br/>
+      </w:r>
+    </w:p>
+    <w:p>
+      <w:pPr>
+        <w:rPr>
+          <w:rFonts w:ascii="Times New Roman" w:eastAsia="Times New Roman" w:hAnsi="Times New Roman" w:cs="Times New Roman"/>
+          <w:sz w:val="24"/>
+          <w:szCs w:val="24"/>
+          <w:lang w:eastAsia="es-CR"/>
+        </w:rPr>
+      </w:pPr>
+      <w:r>
+        <w:rPr>
+          <w:rFonts w:ascii="Times New Roman" w:eastAsia="Times New Roman" w:hAnsi="Times New Roman" w:cs="Times New Roman"/>
+          <w:sz w:val="24"/>
+          <w:szCs w:val="24"/>
+          <w:lang w:eastAsia="es-CR"/>
+        </w:rPr>
+        <w:br w:type="page"/>
+      </w:r>
+    </w:p>
+    <w:p>
+      <w:pPr>
+        <w:rPr>
+          <w:rFonts w:ascii="Times New Roman" w:eastAsia="Times New Roman" w:hAnsi="Times New Roman" w:cs="Times New Roman"/>
+          <w:sz w:val="24"/>
+          <w:szCs w:val="24"/>
+          <w:lang w:eastAsia="es-CR"/>
+        </w:rPr>
+      </w:pPr>
+      <w:r>
+        <w:rPr>
+          <w:rFonts w:ascii="Times New Roman" w:eastAsia="Times New Roman" w:hAnsi="Times New Roman" w:cs="Times New Roman"/>
+          <w:sz w:val="24"/>
+          <w:szCs w:val="24"/>
+          <w:lang w:eastAsia="es-CR"/>
+        </w:rPr>
+        <w:lastRenderedPageBreak/>
+        <w:t xml:space="preserve">En la solucion implementada se utilizo Canvas para el manejo de elementos gráficos en javascript, además se utilizaron intervalos para la simulación de los hilos. Particularmente en este proyecto tenemos 3 procesos principales. </w:t>
+      </w:r>
+    </w:p>
+    <w:p>
+      <w:pPr>
+        <w:rPr>
+          <w:rFonts w:ascii="Times New Roman" w:eastAsia="Times New Roman" w:hAnsi="Times New Roman" w:cs="Times New Roman"/>
+          <w:sz w:val="24"/>
+          <w:szCs w:val="24"/>
+          <w:lang w:eastAsia="es-CR"/>
+        </w:rPr>
+      </w:pPr>
+      <w:r>
+        <w:rPr>
+          <w:rFonts w:ascii="Times New Roman" w:eastAsia="Times New Roman" w:hAnsi="Times New Roman" w:cs="Times New Roman"/>
+          <w:sz w:val="24"/>
+          <w:szCs w:val="24"/>
+          <w:lang w:eastAsia="es-CR"/>
+        </w:rPr>
+        <w:t>El primero es el intervalo de actualizacion el cual se encarga de verificar que cambios se deben hacer en</w:t>
+      </w:r>
+      <w:r>
+        <w:rPr>
+          <w:rFonts w:ascii="Times New Roman" w:eastAsia="Times New Roman" w:hAnsi="Times New Roman" w:cs="Times New Roman"/>
+          <w:sz w:val="24"/>
+          <w:szCs w:val="24"/>
+          <w:lang w:eastAsia="es-CR"/>
+        </w:rPr>
+        <w:t xml:space="preserve"> la matri</w:t>
+      </w:r>
+      <w:r>
+        <w:rPr>
+          <w:rFonts w:ascii="Times New Roman" w:eastAsia="Times New Roman" w:hAnsi="Times New Roman" w:cs="Times New Roman"/>
+          <w:sz w:val="24"/>
+          <w:szCs w:val="24"/>
+          <w:lang w:eastAsia="es-CR"/>
+        </w:rPr>
+        <w:t>z y pintar la misma</w:t>
+      </w:r>
+      <w:r>
+        <w:rPr>
+          <w:rFonts w:ascii="Times New Roman" w:eastAsia="Times New Roman" w:hAnsi="Times New Roman" w:cs="Times New Roman"/>
+          <w:sz w:val="24"/>
+          <w:szCs w:val="24"/>
+          <w:lang w:eastAsia="es-CR"/>
+        </w:rPr>
+        <w:t xml:space="preserve"> cada 60 milisegundos</w:t>
+      </w:r>
+      <w:r>
+        <w:rPr>
+          <w:rFonts w:ascii="Times New Roman" w:eastAsia="Times New Roman" w:hAnsi="Times New Roman" w:cs="Times New Roman"/>
+          <w:sz w:val="24"/>
+          <w:szCs w:val="24"/>
+          <w:lang w:eastAsia="es-CR"/>
+        </w:rPr>
+        <w:t>. Es</w:t>
+      </w:r>
+      <w:r>
+        <w:rPr>
+          <w:rFonts w:ascii="Times New Roman" w:eastAsia="Times New Roman" w:hAnsi="Times New Roman" w:cs="Times New Roman"/>
+          <w:sz w:val="24"/>
+          <w:szCs w:val="24"/>
+          <w:lang w:eastAsia="es-CR"/>
+        </w:rPr>
+        <w:t xml:space="preserve">te se encarga </w:t>
+      </w:r>
+      <w:r>
+        <w:rPr>
+          <w:rFonts w:ascii="Times New Roman" w:eastAsia="Times New Roman" w:hAnsi="Times New Roman" w:cs="Times New Roman"/>
+          <w:sz w:val="24"/>
+          <w:szCs w:val="24"/>
+          <w:lang w:eastAsia="es-CR"/>
+        </w:rPr>
+        <w:t>tambien de</w:t>
+      </w:r>
+      <w:r>
+        <w:rPr>
+          <w:rFonts w:ascii="Times New Roman" w:eastAsia="Times New Roman" w:hAnsi="Times New Roman" w:cs="Times New Roman"/>
+          <w:sz w:val="24"/>
+          <w:szCs w:val="24"/>
+          <w:lang w:eastAsia="es-CR"/>
+        </w:rPr>
+        <w:t>l movimiento de las balas, escuchar las teclas</w:t>
+      </w:r>
+      <w:r>
+        <w:rPr>
+          <w:rFonts w:ascii="Times New Roman" w:eastAsia="Times New Roman" w:hAnsi="Times New Roman" w:cs="Times New Roman"/>
+          <w:sz w:val="24"/>
+          <w:szCs w:val="24"/>
+          <w:lang w:eastAsia="es-CR"/>
+        </w:rPr>
+        <w:t xml:space="preserve"> y mover el tanque del jugador.</w:t>
+      </w:r>
+    </w:p>
+    <w:p>
+      <w:pPr>
+        <w:rPr>
+          <w:rFonts w:ascii="Times New Roman" w:eastAsia="Times New Roman" w:hAnsi="Times New Roman" w:cs="Times New Roman"/>
+          <w:sz w:val="24"/>
+          <w:szCs w:val="24"/>
+          <w:lang w:eastAsia="es-CR"/>
+        </w:rPr>
+      </w:pPr>
+      <w:r>
+        <w:rPr>
+          <w:rFonts w:ascii="Times New Roman" w:eastAsia="Times New Roman" w:hAnsi="Times New Roman" w:cs="Times New Roman"/>
+          <w:sz w:val="24"/>
+          <w:szCs w:val="24"/>
+          <w:lang w:eastAsia="es-CR"/>
+        </w:rPr>
+        <w:t xml:space="preserve">El segundo es el intervalo de creación de enemigos. Este se encarga de crear nuevos enemigos </w:t>
+      </w:r>
+      <w:r>
+        <w:rPr>
+          <w:rFonts w:ascii="Times New Roman" w:eastAsia="Times New Roman" w:hAnsi="Times New Roman" w:cs="Times New Roman"/>
+          <w:sz w:val="24"/>
+          <w:szCs w:val="24"/>
+          <w:lang w:eastAsia="es-CR"/>
+        </w:rPr>
+        <w:t xml:space="preserve">en posiciones aleatorias </w:t>
+      </w:r>
+      <w:r>
+        <w:rPr>
+          <w:rFonts w:ascii="Times New Roman" w:eastAsia="Times New Roman" w:hAnsi="Times New Roman" w:cs="Times New Roman"/>
+          <w:sz w:val="24"/>
+          <w:szCs w:val="24"/>
+          <w:lang w:eastAsia="es-CR"/>
+        </w:rPr>
+        <w:t>cada 10 segundos.</w:t>
+      </w:r>
+    </w:p>
+    <w:p>
+      <w:pPr>
+        <w:rPr>
+          <w:rFonts w:ascii="Times New Roman" w:eastAsia="Times New Roman" w:hAnsi="Times New Roman" w:cs="Times New Roman"/>
+          <w:sz w:val="24"/>
+          <w:szCs w:val="24"/>
+          <w:lang w:eastAsia="es-CR"/>
+        </w:rPr>
+      </w:pPr>
+      <w:r>
+        <w:rPr>
+          <w:rFonts w:ascii="Times New Roman" w:eastAsia="Times New Roman" w:hAnsi="Times New Roman" w:cs="Times New Roman"/>
+          <w:sz w:val="24"/>
+          <w:szCs w:val="24"/>
+          <w:lang w:eastAsia="es-CR"/>
+        </w:rPr>
+        <w:t>El tercero es el intervalo de movimiento de los tanques enemigos. Este se encarga de mover aleatoriamente los tanques enemigos cada segundo y de disparar si se cruzan de alguna manera con el tanque del jugador.</w:t>
+      </w:r>
+    </w:p>
+    <w:p>
+      <w:pPr>
+        <w:rPr>
+          <w:rFonts w:ascii="Times New Roman" w:eastAsia="Times New Roman" w:hAnsi="Times New Roman" w:cs="Times New Roman"/>
+          <w:sz w:val="24"/>
+          <w:szCs w:val="24"/>
+          <w:lang w:eastAsia="es-CR"/>
+        </w:rPr>
+      </w:pPr>
+      <w:r>
+        <w:rPr>
+          <w:rFonts w:ascii="Times New Roman" w:eastAsia="Times New Roman" w:hAnsi="Times New Roman" w:cs="Times New Roman"/>
+          <w:sz w:val="24"/>
+          <w:szCs w:val="24"/>
+          <w:lang w:eastAsia="es-CR"/>
+        </w:rPr>
+        <w:t>Con respecto a los elementos existen los tanques de los cuales hay 3 tipos, posteriormente hablaremos de ellos con más detalle, objetivos (igols) los cuales son los que hay que destruir para ganar un nivel, de estos hay 2 tipos y poseen unicamente 1 de vida. Las balas son proyectiles disparados por los tanques y poseen una direccion en la cual se desplazan, estas se destruyen al impactar con algun objeto, le reduce en 1 la vida a los tanques y destruye los bloques de ladrillo y los objetivos, no destruye bloques de metal ni el agua (bordes).</w:t>
+      </w:r>
+    </w:p>
+    <w:p>
+      <w:pPr>
+        <w:rPr>
+          <w:rFonts w:ascii="Times New Roman" w:eastAsia="Times New Roman" w:hAnsi="Times New Roman" w:cs="Times New Roman"/>
+          <w:sz w:val="24"/>
+          <w:szCs w:val="24"/>
+          <w:lang w:eastAsia="es-CR"/>
+        </w:rPr>
+      </w:pPr>
+      <w:r>
+        <w:rPr>
+          <w:rFonts w:ascii="Times New Roman" w:eastAsia="Times New Roman" w:hAnsi="Times New Roman" w:cs="Times New Roman"/>
+          <w:sz w:val="24"/>
+          <w:szCs w:val="24"/>
+          <w:lang w:eastAsia="es-CR"/>
+        </w:rPr>
+        <w:t>Como se puede observar en la figura 1.1 en la página anterior para la implementación del proyecto se usaron 6 clases las cuales describiremos a continuacion:</w:t>
+      </w:r>
+    </w:p>
+    <w:p>
+      <w:pPr>
+        <w:pStyle w:val="Prrafodelista"/>
+        <w:numPr>
+          <w:ilvl w:val="0"/>
+          <w:numId w:val="1"/>
+        </w:numPr>
+        <w:rPr>
+          <w:rFonts w:ascii="Times New Roman" w:eastAsia="Times New Roman" w:hAnsi="Times New Roman" w:cs="Times New Roman"/>
+          <w:sz w:val="24"/>
+          <w:szCs w:val="24"/>
+          <w:lang w:eastAsia="es-CR"/>
+        </w:rPr>
+      </w:pPr>
+      <w:r>
+        <w:rPr>
+          <w:rFonts w:ascii="Times New Roman" w:eastAsia="Times New Roman" w:hAnsi="Times New Roman" w:cs="Times New Roman"/>
+          <w:b/>
+          <w:sz w:val="24"/>
+          <w:szCs w:val="24"/>
+          <w:lang w:eastAsia="es-CR"/>
+        </w:rPr>
+        <w:t>Main:</w:t>
+      </w:r>
+      <w:r>
+        <w:rPr>
+          <w:rFonts w:ascii="Times New Roman" w:eastAsia="Times New Roman" w:hAnsi="Times New Roman" w:cs="Times New Roman"/>
+          <w:sz w:val="24"/>
+          <w:szCs w:val="24"/>
+          <w:lang w:eastAsia="es-CR"/>
+        </w:rPr>
+        <w:t xml:space="preserve"> Esta es la clase principal y la que se encarga de inicializar los procesos. Crear los niveles y el area de juego. Y manejar el movimiento de los elementos. Esta es la clase principal.</w:t>
+      </w:r>
+    </w:p>
+    <w:p>
+      <w:pPr>
+        <w:ind w:left="360"/>
+        <w:rPr>
+          <w:rFonts w:ascii="Times New Roman" w:eastAsia="Times New Roman" w:hAnsi="Times New Roman" w:cs="Times New Roman"/>
+          <w:sz w:val="24"/>
+          <w:szCs w:val="24"/>
+          <w:lang w:eastAsia="es-CR"/>
+        </w:rPr>
+      </w:pPr>
+      <w:r>
+        <w:rPr>
+          <w:rFonts w:ascii="Times New Roman" w:eastAsia="Times New Roman" w:hAnsi="Times New Roman" w:cs="Times New Roman"/>
+          <w:sz w:val="24"/>
+          <w:szCs w:val="24"/>
+          <w:lang w:eastAsia="es-CR"/>
+        </w:rPr>
+        <w:t xml:space="preserve">A continución una pequeña descripción de los métodos del main: </w:t>
+      </w:r>
+    </w:p>
+    <w:p>
+      <w:pPr>
+        <w:pStyle w:val="Prrafodelista"/>
+        <w:numPr>
+          <w:ilvl w:val="0"/>
+          <w:numId w:val="2"/>
+        </w:numPr>
+        <w:rPr>
+          <w:rFonts w:ascii="Times New Roman" w:eastAsia="Times New Roman" w:hAnsi="Times New Roman" w:cs="Times New Roman"/>
+          <w:b/>
+          <w:sz w:val="24"/>
+          <w:szCs w:val="24"/>
+          <w:lang w:eastAsia="es-CR"/>
+        </w:rPr>
+      </w:pPr>
+      <w:r>
+        <w:rPr>
+          <w:rFonts w:ascii="Times New Roman" w:eastAsia="Times New Roman" w:hAnsi="Times New Roman" w:cs="Times New Roman"/>
+          <w:b/>
+          <w:sz w:val="24"/>
+          <w:szCs w:val="24"/>
+          <w:lang w:eastAsia="es-CR"/>
+        </w:rPr>
+        <w:t>startGame():</w:t>
+      </w:r>
+      <w:r>
+        <w:rPr>
+          <w:rFonts w:ascii="Times New Roman" w:eastAsia="Times New Roman" w:hAnsi="Times New Roman" w:cs="Times New Roman"/>
+          <w:b/>
+          <w:sz w:val="24"/>
+          <w:szCs w:val="24"/>
+          <w:lang w:eastAsia="es-CR"/>
+        </w:rPr>
+        <w:t xml:space="preserve"> </w:t>
+      </w:r>
+      <w:r>
+        <w:rPr>
+          <w:rFonts w:ascii="Times New Roman" w:eastAsia="Times New Roman" w:hAnsi="Times New Roman" w:cs="Times New Roman"/>
+          <w:sz w:val="24"/>
+          <w:szCs w:val="24"/>
+          <w:lang w:eastAsia="es-CR"/>
+        </w:rPr>
+        <w:t xml:space="preserve">Este método se encarga de inicializar el juego, define los intervalos de actualizacion de la pantalla, inicializa la matriz de objetos de myGameArea, crea los muros y tanques aleatorios. </w:t>
+      </w:r>
+    </w:p>
+    <w:p>
+      <w:pPr>
+        <w:pStyle w:val="Prrafodelista"/>
+        <w:numPr>
+          <w:ilvl w:val="0"/>
+          <w:numId w:val="2"/>
+        </w:numPr>
+        <w:rPr>
+          <w:rFonts w:ascii="Times New Roman" w:eastAsia="Times New Roman" w:hAnsi="Times New Roman" w:cs="Times New Roman"/>
+          <w:b/>
+          <w:sz w:val="24"/>
+          <w:szCs w:val="24"/>
+          <w:lang w:eastAsia="es-CR"/>
+        </w:rPr>
+      </w:pPr>
+      <w:r>
+        <w:rPr>
+          <w:rFonts w:ascii="Times New Roman" w:eastAsia="Times New Roman" w:hAnsi="Times New Roman" w:cs="Times New Roman"/>
+          <w:b/>
+          <w:sz w:val="24"/>
+          <w:szCs w:val="24"/>
+          <w:lang w:eastAsia="es-CR"/>
+        </w:rPr>
+        <w:t>updateGameArea():</w:t>
+      </w:r>
+      <w:r>
+        <w:rPr>
+          <w:rFonts w:ascii="Times New Roman" w:eastAsia="Times New Roman" w:hAnsi="Times New Roman" w:cs="Times New Roman"/>
+          <w:b/>
+          <w:sz w:val="24"/>
+          <w:szCs w:val="24"/>
+          <w:lang w:eastAsia="es-CR"/>
+        </w:rPr>
+        <w:t xml:space="preserve"> </w:t>
+      </w:r>
+      <w:r>
+        <w:rPr>
+          <w:rFonts w:ascii="Times New Roman" w:eastAsia="Times New Roman" w:hAnsi="Times New Roman" w:cs="Times New Roman"/>
+          <w:sz w:val="24"/>
+          <w:szCs w:val="24"/>
+          <w:lang w:eastAsia="es-CR"/>
+        </w:rPr>
+        <w:t>Este método recorre la matri</w:t>
+      </w:r>
+      <w:r>
+        <w:rPr>
+          <w:rFonts w:ascii="Times New Roman" w:eastAsia="Times New Roman" w:hAnsi="Times New Roman" w:cs="Times New Roman"/>
+          <w:sz w:val="24"/>
+          <w:szCs w:val="24"/>
+          <w:lang w:eastAsia="es-CR"/>
+        </w:rPr>
+        <w:t xml:space="preserve">z y dibuja en la pantalla los objetos según la </w:t>
+      </w:r>
+      <w:r>
+        <w:rPr>
+          <w:rFonts w:ascii="Times New Roman" w:eastAsia="Times New Roman" w:hAnsi="Times New Roman" w:cs="Times New Roman"/>
+          <w:sz w:val="24"/>
+          <w:szCs w:val="24"/>
+          <w:lang w:eastAsia="es-CR"/>
+        </w:rPr>
+        <w:t>matriz myGameArea.</w:t>
+      </w:r>
+    </w:p>
+    <w:p>
+      <w:pPr>
+        <w:pStyle w:val="Prrafodelista"/>
+        <w:numPr>
+          <w:ilvl w:val="0"/>
+          <w:numId w:val="2"/>
+        </w:numPr>
+        <w:rPr>
+          <w:rFonts w:ascii="Times New Roman" w:eastAsia="Times New Roman" w:hAnsi="Times New Roman" w:cs="Times New Roman"/>
+          <w:b/>
+          <w:sz w:val="24"/>
+          <w:szCs w:val="24"/>
+          <w:lang w:eastAsia="es-CR"/>
+        </w:rPr>
+      </w:pPr>
+      <w:r>
+        <w:rPr>
+          <w:rFonts w:ascii="Times New Roman" w:eastAsia="Times New Roman" w:hAnsi="Times New Roman" w:cs="Times New Roman"/>
+          <w:b/>
+          <w:sz w:val="24"/>
+          <w:szCs w:val="24"/>
+          <w:lang w:eastAsia="es-CR"/>
+        </w:rPr>
+        <w:t xml:space="preserve">moveAllBills(): </w:t>
+      </w:r>
+      <w:r>
+        <w:rPr>
+          <w:rFonts w:ascii="Times New Roman" w:eastAsia="Times New Roman" w:hAnsi="Times New Roman" w:cs="Times New Roman"/>
+          <w:sz w:val="24"/>
+          <w:szCs w:val="24"/>
+          <w:lang w:eastAsia="es-CR"/>
+        </w:rPr>
+        <w:t xml:space="preserve">Este método es el que se encarga de recorrer la lista de balas activas y moverlas. </w:t>
+      </w:r>
+    </w:p>
+    <w:p>
+      <w:pPr>
+        <w:pStyle w:val="Prrafodelista"/>
+        <w:numPr>
+          <w:ilvl w:val="0"/>
+          <w:numId w:val="2"/>
+        </w:numPr>
+        <w:rPr>
+          <w:rFonts w:ascii="Times New Roman" w:eastAsia="Times New Roman" w:hAnsi="Times New Roman" w:cs="Times New Roman"/>
+          <w:b/>
+          <w:sz w:val="24"/>
+          <w:szCs w:val="24"/>
+          <w:lang w:eastAsia="es-CR"/>
+        </w:rPr>
+      </w:pPr>
+      <w:r>
+        <w:rPr>
+          <w:rFonts w:ascii="Times New Roman" w:eastAsia="Times New Roman" w:hAnsi="Times New Roman" w:cs="Times New Roman"/>
+          <w:b/>
+          <w:sz w:val="24"/>
+          <w:szCs w:val="24"/>
+          <w:lang w:eastAsia="es-CR"/>
+        </w:rPr>
+        <w:t xml:space="preserve">moveAllEnemies: </w:t>
+      </w:r>
+      <w:r>
+        <w:rPr>
+          <w:rFonts w:ascii="Times New Roman" w:eastAsia="Times New Roman" w:hAnsi="Times New Roman" w:cs="Times New Roman"/>
+          <w:sz w:val="24"/>
+          <w:szCs w:val="24"/>
+          <w:lang w:eastAsia="es-CR"/>
+        </w:rPr>
+        <w:t xml:space="preserve">Este método es el que se encarga de recorrer la lista de tanques aún vivos y moverlos en direcciones aleatorias. Además si se topa en la misma columna o fila que el tanque del jugador hace que el enemigo apunte hacia el y dispare. </w:t>
+      </w:r>
+    </w:p>
+    <w:p>
+      <w:pPr>
+        <w:pStyle w:val="Prrafodelista"/>
+        <w:numPr>
+          <w:ilvl w:val="0"/>
+          <w:numId w:val="2"/>
+        </w:numPr>
+        <w:rPr>
+          <w:rFonts w:ascii="Times New Roman" w:eastAsia="Times New Roman" w:hAnsi="Times New Roman" w:cs="Times New Roman"/>
+          <w:b/>
+          <w:sz w:val="24"/>
+          <w:szCs w:val="24"/>
+          <w:lang w:eastAsia="es-CR"/>
+        </w:rPr>
+      </w:pPr>
+      <w:r>
+        <w:rPr>
+          <w:rFonts w:ascii="Times New Roman" w:eastAsia="Times New Roman" w:hAnsi="Times New Roman" w:cs="Times New Roman"/>
+          <w:b/>
+          <w:sz w:val="24"/>
+          <w:szCs w:val="24"/>
+          <w:lang w:eastAsia="es-CR"/>
+        </w:rPr>
+        <w:t xml:space="preserve">gameOver(): </w:t>
+      </w:r>
+      <w:r>
+        <w:rPr>
+          <w:rFonts w:ascii="Times New Roman" w:eastAsia="Times New Roman" w:hAnsi="Times New Roman" w:cs="Times New Roman"/>
+          <w:sz w:val="24"/>
+          <w:szCs w:val="24"/>
+          <w:lang w:eastAsia="es-CR"/>
+        </w:rPr>
+        <w:t>Se encarga de finalizar el juego cuando el jugador haya eliminado todos los objetivos y verifica si es el ultimo nivel o no. Si no lo es, pasa al siguiente nivel o bien si es el ultimo nivel le muestra al usuario que ha ganado el juego.</w:t>
+      </w:r>
+    </w:p>
+    <w:p>
+      <w:pPr>
+        <w:pStyle w:val="Prrafodelista"/>
+        <w:numPr>
+          <w:ilvl w:val="0"/>
+          <w:numId w:val="1"/>
+        </w:numPr>
+        <w:jc w:val="both"/>
+        <w:rPr>
+          <w:rFonts w:ascii="Times New Roman" w:eastAsia="Times New Roman" w:hAnsi="Times New Roman" w:cs="Times New Roman"/>
+          <w:b/>
+          <w:sz w:val="24"/>
+          <w:szCs w:val="24"/>
+          <w:lang w:eastAsia="es-CR"/>
+        </w:rPr>
+      </w:pPr>
+      <w:r>
+        <w:rPr>
+          <w:rFonts w:ascii="Times New Roman" w:eastAsia="Times New Roman" w:hAnsi="Times New Roman" w:cs="Times New Roman"/>
+          <w:b/>
+          <w:sz w:val="24"/>
+          <w:szCs w:val="24"/>
+          <w:lang w:eastAsia="es-CR"/>
+        </w:rPr>
+        <w:lastRenderedPageBreak/>
+        <w:t xml:space="preserve">Tanque: </w:t>
+      </w:r>
+      <w:r>
+        <w:rPr>
+          <w:rFonts w:ascii="Times New Roman" w:eastAsia="Times New Roman" w:hAnsi="Times New Roman" w:cs="Times New Roman"/>
+          <w:sz w:val="24"/>
+          <w:szCs w:val="24"/>
+          <w:lang w:eastAsia="es-CR"/>
+        </w:rPr>
+        <w:t xml:space="preserve">Los tanques son </w:t>
+      </w:r>
+      <w:r>
+        <w:rPr>
+          <w:rFonts w:ascii="Times New Roman" w:eastAsia="Times New Roman" w:hAnsi="Times New Roman" w:cs="Times New Roman"/>
+          <w:sz w:val="24"/>
+          <w:szCs w:val="24"/>
+          <w:lang w:eastAsia="es-CR"/>
+        </w:rPr>
+        <w:t xml:space="preserve">los elementos más interactivos del juego, estos se mueven por el mapa y disparan. Tanto los enemigos como el jugador son tanques, pero de tipos diferentes. Solo las balas que provienen del jugador pueden destruir un objetivo. </w:t>
+      </w:r>
+    </w:p>
+    <w:p>
+      <w:pPr>
+        <w:ind w:left="708"/>
+        <w:jc w:val="both"/>
+        <w:rPr>
+          <w:rFonts w:ascii="Times New Roman" w:eastAsia="Times New Roman" w:hAnsi="Times New Roman" w:cs="Times New Roman"/>
+          <w:sz w:val="24"/>
+          <w:szCs w:val="24"/>
+          <w:lang w:eastAsia="es-CR"/>
+        </w:rPr>
+      </w:pPr>
+      <w:r>
+        <w:rPr>
+          <w:rFonts w:ascii="Times New Roman" w:eastAsia="Times New Roman" w:hAnsi="Times New Roman" w:cs="Times New Roman"/>
+          <w:sz w:val="24"/>
+          <w:szCs w:val="24"/>
+          <w:lang w:eastAsia="es-CR"/>
+        </w:rPr>
+        <w:t>Existen 3 tipos de tanque y la principal diferencia entre estos son su vida. Los tanques más fuertes tienen 4 de vida, los intermedios tienen 3 de vida y los más debiles 2.</w:t>
+      </w:r>
+    </w:p>
+    <w:p>
+      <w:pPr>
+        <w:ind w:left="708"/>
+        <w:jc w:val="both"/>
+        <w:rPr>
+          <w:rFonts w:ascii="Times New Roman" w:eastAsia="Times New Roman" w:hAnsi="Times New Roman" w:cs="Times New Roman"/>
+          <w:sz w:val="24"/>
+          <w:szCs w:val="24"/>
+          <w:lang w:eastAsia="es-CR"/>
+        </w:rPr>
+      </w:pPr>
+      <w:r>
+        <w:rPr>
+          <w:rFonts w:ascii="Times New Roman" w:eastAsia="Times New Roman" w:hAnsi="Times New Roman" w:cs="Times New Roman"/>
+          <w:sz w:val="24"/>
+          <w:szCs w:val="24"/>
+          <w:lang w:eastAsia="es-CR"/>
+        </w:rPr>
+        <w:t>A continuacion una pequeña descripcion de los mé</w:t>
+      </w:r>
+      <w:r>
+        <w:rPr>
+          <w:rFonts w:ascii="Times New Roman" w:eastAsia="Times New Roman" w:hAnsi="Times New Roman" w:cs="Times New Roman"/>
+          <w:sz w:val="24"/>
+          <w:szCs w:val="24"/>
+          <w:lang w:eastAsia="es-CR"/>
+        </w:rPr>
+        <w:t>todos de Tanque:</w:t>
+      </w:r>
+    </w:p>
+    <w:p>
+      <w:pPr>
+        <w:pStyle w:val="Prrafodelista"/>
+        <w:numPr>
+          <w:ilvl w:val="0"/>
+          <w:numId w:val="4"/>
+        </w:numPr>
+        <w:jc w:val="both"/>
+        <w:rPr>
+          <w:rFonts w:ascii="Times New Roman" w:eastAsia="Times New Roman" w:hAnsi="Times New Roman" w:cs="Times New Roman"/>
+          <w:b/>
+          <w:sz w:val="24"/>
+          <w:szCs w:val="24"/>
+          <w:lang w:eastAsia="es-CR"/>
+        </w:rPr>
+      </w:pPr>
+      <w:r>
+        <w:rPr>
+          <w:rFonts w:ascii="Times New Roman" w:eastAsia="Times New Roman" w:hAnsi="Times New Roman" w:cs="Times New Roman"/>
+          <w:b/>
+          <w:sz w:val="24"/>
+          <w:szCs w:val="24"/>
+          <w:lang w:eastAsia="es-CR"/>
+        </w:rPr>
+        <w:t>Golpeado/Hit</w:t>
+      </w:r>
+      <w:r>
+        <w:rPr>
+          <w:rFonts w:ascii="Times New Roman" w:eastAsia="Times New Roman" w:hAnsi="Times New Roman" w:cs="Times New Roman"/>
+          <w:sz w:val="24"/>
+          <w:szCs w:val="24"/>
+          <w:lang w:eastAsia="es-CR"/>
+        </w:rPr>
+        <w:t>Este método determina la reaccion del tanque cuando este es golpeado por una bala, realiza las comprobaciones necesarias y además le resta la vida correspondiente.</w:t>
+      </w:r>
+    </w:p>
+    <w:p>
+      <w:pPr>
+        <w:pStyle w:val="Prrafodelista"/>
+        <w:numPr>
+          <w:ilvl w:val="0"/>
+          <w:numId w:val="4"/>
+        </w:numPr>
+        <w:jc w:val="both"/>
+        <w:rPr>
+          <w:rFonts w:ascii="Times New Roman" w:eastAsia="Times New Roman" w:hAnsi="Times New Roman" w:cs="Times New Roman"/>
+          <w:b/>
+          <w:sz w:val="24"/>
+          <w:szCs w:val="24"/>
+          <w:lang w:eastAsia="es-CR"/>
+        </w:rPr>
+      </w:pPr>
+      <w:r>
+        <w:rPr>
+          <w:rFonts w:ascii="Times New Roman" w:eastAsia="Times New Roman" w:hAnsi="Times New Roman" w:cs="Times New Roman"/>
+          <w:b/>
+          <w:sz w:val="24"/>
+          <w:szCs w:val="24"/>
+          <w:lang w:eastAsia="es-CR"/>
+        </w:rPr>
+        <w:t xml:space="preserve">Mover(direccion): </w:t>
+      </w:r>
+      <w:r>
+        <w:rPr>
+          <w:rFonts w:ascii="Times New Roman" w:eastAsia="Times New Roman" w:hAnsi="Times New Roman" w:cs="Times New Roman"/>
+          <w:sz w:val="24"/>
+          <w:szCs w:val="24"/>
+          <w:lang w:eastAsia="es-CR"/>
+        </w:rPr>
+        <w:t xml:space="preserve">Este método recibe como parametro la direcion en la cual moverse y realiza las comprobaciones y operaciones para realizar el movimiento en la matriz de objetos. </w:t>
+      </w:r>
+    </w:p>
+    <w:p>
+      <w:pPr>
+        <w:pStyle w:val="Prrafodelista"/>
+        <w:numPr>
+          <w:ilvl w:val="0"/>
+          <w:numId w:val="4"/>
+        </w:numPr>
+        <w:jc w:val="both"/>
+        <w:rPr>
+          <w:rFonts w:ascii="Times New Roman" w:eastAsia="Times New Roman" w:hAnsi="Times New Roman" w:cs="Times New Roman"/>
+          <w:b/>
+          <w:sz w:val="24"/>
+          <w:szCs w:val="24"/>
+          <w:lang w:eastAsia="es-CR"/>
+        </w:rPr>
+      </w:pPr>
+      <w:r>
+        <w:rPr>
+          <w:rFonts w:ascii="Times New Roman" w:eastAsia="Times New Roman" w:hAnsi="Times New Roman" w:cs="Times New Roman"/>
+          <w:b/>
+          <w:sz w:val="24"/>
+          <w:szCs w:val="24"/>
+          <w:lang w:eastAsia="es-CR"/>
+        </w:rPr>
+        <w:t xml:space="preserve">Fire():  </w:t>
+      </w:r>
+      <w:r>
+        <w:rPr>
+          <w:rFonts w:ascii="Times New Roman" w:eastAsia="Times New Roman" w:hAnsi="Times New Roman" w:cs="Times New Roman"/>
+          <w:sz w:val="24"/>
+          <w:szCs w:val="24"/>
+          <w:lang w:eastAsia="es-CR"/>
+        </w:rPr>
+        <w:t>Metodo que realiza la accion de disparar. Instancia una bala con la direccion en la que se encuentre el tanque y con el tipo de este.</w:t>
+      </w:r>
+    </w:p>
+    <w:p>
+      <w:pPr>
+        <w:jc w:val="both"/>
+        <w:rPr>
+          <w:rFonts w:ascii="Times New Roman" w:eastAsia="Times New Roman" w:hAnsi="Times New Roman" w:cs="Times New Roman"/>
+          <w:b/>
+          <w:sz w:val="24"/>
+          <w:szCs w:val="24"/>
+          <w:lang w:eastAsia="es-CR"/>
+        </w:rPr>
+      </w:pPr>
+    </w:p>
+    <w:p>
+      <w:pPr>
+        <w:pStyle w:val="Prrafodelista"/>
+        <w:numPr>
+          <w:ilvl w:val="0"/>
+          <w:numId w:val="1"/>
+        </w:numPr>
+        <w:jc w:val="both"/>
+        <w:rPr>
+          <w:rFonts w:ascii="Times New Roman" w:eastAsia="Times New Roman" w:hAnsi="Times New Roman" w:cs="Times New Roman"/>
+          <w:b/>
+          <w:sz w:val="24"/>
+          <w:szCs w:val="24"/>
+          <w:lang w:eastAsia="es-CR"/>
+        </w:rPr>
+      </w:pPr>
+      <w:r>
+        <w:rPr>
+          <w:rFonts w:ascii="Times New Roman" w:eastAsia="Times New Roman" w:hAnsi="Times New Roman" w:cs="Times New Roman"/>
+          <w:b/>
+          <w:sz w:val="24"/>
+          <w:szCs w:val="24"/>
+          <w:lang w:eastAsia="es-CR"/>
+        </w:rPr>
+        <w:t>Bala:</w:t>
+      </w:r>
+      <w:r>
+        <w:rPr>
+          <w:rFonts w:ascii="Times New Roman" w:eastAsia="Times New Roman" w:hAnsi="Times New Roman" w:cs="Times New Roman"/>
+          <w:sz w:val="24"/>
+          <w:szCs w:val="24"/>
+          <w:lang w:eastAsia="es-CR"/>
+        </w:rPr>
+        <w:t xml:space="preserve"> Las balas son proyectiles lanzados por los tanques y son los únicos objetos capaces de destruir a otros. Las balas son disparadas y por tanto instanciadas por los tanques. Cuando estas colisionan con un objeto lo destruirá inmediatamente o le restará un punto de vida.</w:t>
+      </w:r>
+      <w:r>
+        <w:rPr>
+          <w:rFonts w:ascii="Times New Roman" w:eastAsia="Times New Roman" w:hAnsi="Times New Roman" w:cs="Times New Roman"/>
+          <w:b/>
+          <w:sz w:val="24"/>
+          <w:szCs w:val="24"/>
+          <w:lang w:eastAsia="es-CR"/>
+        </w:rPr>
+        <w:t xml:space="preserve"> </w:t>
+      </w:r>
+    </w:p>
+    <w:p>
+      <w:pPr>
+        <w:pStyle w:val="Prrafodelista"/>
+        <w:jc w:val="both"/>
+        <w:rPr>
+          <w:rFonts w:ascii="Times New Roman" w:eastAsia="Times New Roman" w:hAnsi="Times New Roman" w:cs="Times New Roman"/>
+          <w:sz w:val="24"/>
+          <w:szCs w:val="24"/>
+          <w:lang w:eastAsia="es-CR"/>
+        </w:rPr>
+      </w:pPr>
+      <w:r>
+        <w:rPr>
+          <w:rFonts w:ascii="Times New Roman" w:eastAsia="Times New Roman" w:hAnsi="Times New Roman" w:cs="Times New Roman"/>
+          <w:sz w:val="24"/>
+          <w:szCs w:val="24"/>
+          <w:lang w:eastAsia="es-CR"/>
+        </w:rPr>
+        <w:t xml:space="preserve">A continuacion una pequeña descripcion de los metodos de la clase bala: </w:t>
+      </w:r>
+    </w:p>
+    <w:p>
+      <w:pPr>
+        <w:pStyle w:val="Prrafodelista"/>
+        <w:numPr>
+          <w:ilvl w:val="0"/>
+          <w:numId w:val="5"/>
+        </w:numPr>
+        <w:jc w:val="both"/>
+        <w:rPr>
+          <w:rFonts w:ascii="Times New Roman" w:eastAsia="Times New Roman" w:hAnsi="Times New Roman" w:cs="Times New Roman"/>
+          <w:b/>
+          <w:sz w:val="24"/>
+          <w:szCs w:val="24"/>
+          <w:lang w:eastAsia="es-CR"/>
+        </w:rPr>
+      </w:pPr>
+      <w:r>
+        <w:rPr>
+          <w:rFonts w:ascii="Times New Roman" w:eastAsia="Times New Roman" w:hAnsi="Times New Roman" w:cs="Times New Roman"/>
+          <w:b/>
+          <w:sz w:val="24"/>
+          <w:szCs w:val="24"/>
+          <w:lang w:eastAsia="es-CR"/>
+        </w:rPr>
+        <w:t>Impactar</w:t>
+      </w:r>
+      <w:r>
+        <w:rPr>
+          <w:rFonts w:ascii="Times New Roman" w:eastAsia="Times New Roman" w:hAnsi="Times New Roman" w:cs="Times New Roman"/>
+          <w:b/>
+          <w:sz w:val="24"/>
+          <w:szCs w:val="24"/>
+          <w:lang w:eastAsia="es-CR"/>
+        </w:rPr>
+        <w:t>()</w:t>
+      </w:r>
+      <w:r>
+        <w:rPr>
+          <w:rFonts w:ascii="Times New Roman" w:eastAsia="Times New Roman" w:hAnsi="Times New Roman" w:cs="Times New Roman"/>
+          <w:b/>
+          <w:sz w:val="24"/>
+          <w:szCs w:val="24"/>
+          <w:lang w:eastAsia="es-CR"/>
+        </w:rPr>
+        <w:t>:</w:t>
+      </w:r>
+      <w:r>
+        <w:rPr>
+          <w:rFonts w:ascii="Times New Roman" w:eastAsia="Times New Roman" w:hAnsi="Times New Roman" w:cs="Times New Roman"/>
+          <w:b/>
+          <w:sz w:val="24"/>
+          <w:szCs w:val="24"/>
+          <w:lang w:eastAsia="es-CR"/>
+        </w:rPr>
+        <w:t xml:space="preserve"> </w:t>
+      </w:r>
+      <w:r>
+        <w:rPr>
+          <w:rFonts w:ascii="Times New Roman" w:eastAsia="Times New Roman" w:hAnsi="Times New Roman" w:cs="Times New Roman"/>
+          <w:sz w:val="24"/>
+          <w:szCs w:val="24"/>
+          <w:lang w:eastAsia="es-CR"/>
+        </w:rPr>
+        <w:t>Este metodo es el que se encarga de determinar la reaccion de la bala cuando colisiona con un objeto. Verifica si está impactando con bloque, con un tanque o con un objetivo y ejecuta la accion correspondientes desde la perspectiva de la bala.</w:t>
+      </w:r>
+    </w:p>
+    <w:p>
+      <w:pPr>
+        <w:pStyle w:val="Prrafodelista"/>
+        <w:numPr>
+          <w:ilvl w:val="0"/>
+          <w:numId w:val="5"/>
+        </w:numPr>
+        <w:jc w:val="both"/>
+        <w:rPr>
+          <w:rFonts w:ascii="Times New Roman" w:eastAsia="Times New Roman" w:hAnsi="Times New Roman" w:cs="Times New Roman"/>
+          <w:b/>
+          <w:sz w:val="24"/>
+          <w:szCs w:val="24"/>
+          <w:lang w:eastAsia="es-CR"/>
+        </w:rPr>
+      </w:pPr>
       <w:bookmarkStart w:id="0" w:name="_GoBack"/>
       <w:bookmarkEnd w:id="0"/>
       <w:r>
         <w:rPr>
-          <w:rFonts w:ascii="Arial" w:eastAsia="Times New Roman" w:hAnsi="Arial" w:cs="Arial"/>
-          <w:color w:val="000000"/>
-          <w:sz w:val="24"/>
-          <w:szCs w:val="24"/>
-          <w:lang w:eastAsia="es-CR"/>
-        </w:rPr>
-        <w:t xml:space="preserve">Para lograr esto, se debe </w:t>
-      </w:r>
-      <w:r>
-        <w:rPr>
-          <w:rFonts w:ascii="Arial" w:eastAsia="Times New Roman" w:hAnsi="Arial" w:cs="Arial"/>
-          <w:color w:val="000000"/>
-          <w:sz w:val="24"/>
-          <w:szCs w:val="24"/>
-          <w:lang w:eastAsia="es-CR"/>
-        </w:rPr>
-        <w:t>implementa</w:t>
-      </w:r>
-      <w:r>
-        <w:rPr>
-          <w:rFonts w:ascii="Arial" w:eastAsia="Times New Roman" w:hAnsi="Arial" w:cs="Arial"/>
-          <w:color w:val="000000"/>
-          <w:sz w:val="24"/>
-          <w:szCs w:val="24"/>
-          <w:lang w:eastAsia="es-CR"/>
-        </w:rPr>
-        <w:t xml:space="preserve">r </w:t>
-      </w:r>
-      <w:r>
-        <w:rPr>
-          <w:rFonts w:ascii="Arial" w:eastAsia="Times New Roman" w:hAnsi="Arial" w:cs="Arial"/>
-          <w:color w:val="000000"/>
-          <w:sz w:val="24"/>
-          <w:szCs w:val="24"/>
-          <w:lang w:eastAsia="es-CR"/>
-        </w:rPr>
-        <w:t xml:space="preserve">una aplicación web </w:t>
-      </w:r>
-      <w:r>
-        <w:rPr>
-          <w:rFonts w:ascii="Arial" w:eastAsia="Times New Roman" w:hAnsi="Arial" w:cs="Arial"/>
-          <w:color w:val="000000"/>
-          <w:sz w:val="24"/>
-          <w:szCs w:val="24"/>
-          <w:lang w:eastAsia="es-CR"/>
-        </w:rPr>
-        <w:t xml:space="preserve">en el lenguaje de programación </w:t>
-      </w:r>
-      <w:proofErr w:type="spellStart"/>
-      <w:r>
-        <w:rPr>
-          <w:rFonts w:ascii="Arial" w:eastAsia="Times New Roman" w:hAnsi="Arial" w:cs="Arial"/>
-          <w:color w:val="000000"/>
-          <w:sz w:val="24"/>
-          <w:szCs w:val="24"/>
-          <w:lang w:eastAsia="es-CR"/>
-        </w:rPr>
-        <w:t>Javascript</w:t>
-      </w:r>
-      <w:proofErr w:type="spellEnd"/>
-      <w:r>
-        <w:rPr>
-          <w:rFonts w:ascii="Arial" w:eastAsia="Times New Roman" w:hAnsi="Arial" w:cs="Arial"/>
-          <w:color w:val="000000"/>
-          <w:sz w:val="24"/>
-          <w:szCs w:val="24"/>
-          <w:lang w:eastAsia="es-CR"/>
-        </w:rPr>
-        <w:t>,</w:t>
-      </w:r>
-      <w:r>
-        <w:rPr>
-          <w:rFonts w:ascii="Arial" w:eastAsia="Times New Roman" w:hAnsi="Arial" w:cs="Arial"/>
-          <w:color w:val="000000"/>
-          <w:sz w:val="24"/>
-          <w:szCs w:val="24"/>
-          <w:lang w:eastAsia="es-CR"/>
-        </w:rPr>
-        <w:t xml:space="preserve"> mediante la utiliza</w:t>
-      </w:r>
-      <w:r>
-        <w:rPr>
-          <w:rFonts w:ascii="Arial" w:eastAsia="Times New Roman" w:hAnsi="Arial" w:cs="Arial"/>
-          <w:color w:val="000000"/>
-          <w:sz w:val="24"/>
-          <w:szCs w:val="24"/>
-          <w:lang w:eastAsia="es-CR"/>
-        </w:rPr>
-        <w:t xml:space="preserve">ción de </w:t>
-      </w:r>
-      <w:r>
-        <w:rPr>
-          <w:rFonts w:ascii="Arial" w:eastAsia="Times New Roman" w:hAnsi="Arial" w:cs="Arial"/>
-          <w:color w:val="000000"/>
-          <w:sz w:val="24"/>
-          <w:szCs w:val="24"/>
-          <w:lang w:eastAsia="es-CR"/>
-        </w:rPr>
-        <w:t xml:space="preserve">librerías gráficas para su visualización correcta en los navegadores de internet (ya sea Mozilla Firefox, Google </w:t>
-      </w:r>
-      <w:proofErr w:type="spellStart"/>
-      <w:r>
-        <w:rPr>
-          <w:rFonts w:ascii="Arial" w:eastAsia="Times New Roman" w:hAnsi="Arial" w:cs="Arial"/>
-          <w:color w:val="000000"/>
-          <w:sz w:val="24"/>
-          <w:szCs w:val="24"/>
-          <w:lang w:eastAsia="es-CR"/>
-        </w:rPr>
-        <w:t>Chrome</w:t>
-      </w:r>
-      <w:proofErr w:type="spellEnd"/>
-      <w:r>
-        <w:rPr>
-          <w:rFonts w:ascii="Arial" w:eastAsia="Times New Roman" w:hAnsi="Arial" w:cs="Arial"/>
-          <w:color w:val="000000"/>
-          <w:sz w:val="24"/>
-          <w:szCs w:val="24"/>
-          <w:lang w:eastAsia="es-CR"/>
-        </w:rPr>
-        <w:t xml:space="preserve">, Opera, Microsoft </w:t>
-      </w:r>
-      <w:proofErr w:type="spellStart"/>
-      <w:r>
-        <w:rPr>
-          <w:rFonts w:ascii="Arial" w:eastAsia="Times New Roman" w:hAnsi="Arial" w:cs="Arial"/>
-          <w:color w:val="000000"/>
-          <w:sz w:val="24"/>
-          <w:szCs w:val="24"/>
-          <w:lang w:eastAsia="es-CR"/>
-        </w:rPr>
-        <w:t>Edge</w:t>
-      </w:r>
-      <w:proofErr w:type="spellEnd"/>
-      <w:r>
-        <w:rPr>
-          <w:rFonts w:ascii="Arial" w:eastAsia="Times New Roman" w:hAnsi="Arial" w:cs="Arial"/>
-          <w:color w:val="000000"/>
-          <w:sz w:val="24"/>
-          <w:szCs w:val="24"/>
-          <w:lang w:eastAsia="es-CR"/>
-        </w:rPr>
-        <w:t xml:space="preserve"> o cualquier otro que soporte este lenguaje)</w:t>
-      </w:r>
-      <w:r>
-        <w:rPr>
-          <w:rFonts w:ascii="Arial" w:eastAsia="Times New Roman" w:hAnsi="Arial" w:cs="Arial"/>
-          <w:color w:val="000000"/>
-          <w:sz w:val="24"/>
-          <w:szCs w:val="24"/>
-          <w:lang w:eastAsia="es-CR"/>
-        </w:rPr>
-        <w:t xml:space="preserve">, con este </w:t>
-      </w:r>
-      <w:r>
-        <w:rPr>
-          <w:rFonts w:ascii="Arial" w:eastAsia="Times New Roman" w:hAnsi="Arial" w:cs="Arial"/>
-          <w:color w:val="000000"/>
-          <w:sz w:val="24"/>
-          <w:szCs w:val="24"/>
-          <w:lang w:eastAsia="es-CR"/>
-        </w:rPr>
-        <w:t>algoritmo</w:t>
-      </w:r>
-      <w:r>
-        <w:rPr>
-          <w:rFonts w:ascii="Arial" w:eastAsia="Times New Roman" w:hAnsi="Arial" w:cs="Arial"/>
-          <w:color w:val="000000"/>
-          <w:sz w:val="24"/>
-          <w:szCs w:val="24"/>
-          <w:lang w:eastAsia="es-CR"/>
-        </w:rPr>
-        <w:t xml:space="preserve"> se </w:t>
-      </w:r>
-      <w:r>
-        <w:rPr>
-          <w:rFonts w:ascii="Arial" w:eastAsia="Times New Roman" w:hAnsi="Arial" w:cs="Arial"/>
-          <w:color w:val="000000"/>
-          <w:sz w:val="24"/>
-          <w:szCs w:val="24"/>
-          <w:lang w:eastAsia="es-CR"/>
-        </w:rPr>
-        <w:t>podrá</w:t>
-      </w:r>
-      <w:r>
-        <w:rPr>
-          <w:rFonts w:ascii="Arial" w:eastAsia="Times New Roman" w:hAnsi="Arial" w:cs="Arial"/>
-          <w:color w:val="000000"/>
+          <w:rFonts w:ascii="Times New Roman" w:eastAsia="Times New Roman" w:hAnsi="Times New Roman" w:cs="Times New Roman"/>
+          <w:b/>
+          <w:sz w:val="24"/>
+          <w:szCs w:val="24"/>
+          <w:lang w:eastAsia="es-CR"/>
+        </w:rPr>
+        <w:t>moverB</w:t>
+      </w:r>
+      <w:r>
+        <w:rPr>
+          <w:rFonts w:ascii="Times New Roman" w:eastAsia="Times New Roman" w:hAnsi="Times New Roman" w:cs="Times New Roman"/>
+          <w:b/>
+          <w:sz w:val="24"/>
+          <w:szCs w:val="24"/>
+          <w:lang w:eastAsia="es-CR"/>
+        </w:rPr>
+        <w:t>()</w:t>
+      </w:r>
+      <w:r>
+        <w:rPr>
+          <w:rFonts w:ascii="Times New Roman" w:eastAsia="Times New Roman" w:hAnsi="Times New Roman" w:cs="Times New Roman"/>
+          <w:b/>
+          <w:sz w:val="24"/>
+          <w:szCs w:val="24"/>
+          <w:lang w:eastAsia="es-CR"/>
+        </w:rPr>
+        <w:t>:</w:t>
+      </w:r>
+      <w:r>
+        <w:rPr>
+          <w:rFonts w:ascii="Times New Roman" w:eastAsia="Times New Roman" w:hAnsi="Times New Roman" w:cs="Times New Roman"/>
+          <w:sz w:val="24"/>
+          <w:szCs w:val="24"/>
+          <w:lang w:eastAsia="es-CR"/>
+        </w:rPr>
+        <w:t xml:space="preserve"> Este metodo hace las validaciones correspondientes y determina el comportamiento de la bala miesntras de mueve..</w:t>
+      </w:r>
+    </w:p>
+    <w:p>
+      <w:pPr>
+        <w:jc w:val="both"/>
+        <w:rPr>
+          <w:rFonts w:ascii="Times New Roman" w:eastAsia="Times New Roman" w:hAnsi="Times New Roman" w:cs="Times New Roman"/>
+          <w:b/>
+          <w:sz w:val="24"/>
+          <w:szCs w:val="24"/>
+          <w:lang w:eastAsia="es-CR"/>
+        </w:rPr>
+      </w:pPr>
+    </w:p>
+    <w:p>
+      <w:pPr>
+        <w:pStyle w:val="Prrafodelista"/>
+        <w:numPr>
+          <w:ilvl w:val="0"/>
+          <w:numId w:val="1"/>
+        </w:numPr>
+        <w:jc w:val="both"/>
+        <w:rPr>
+          <w:rFonts w:ascii="Times New Roman" w:eastAsia="Times New Roman" w:hAnsi="Times New Roman" w:cs="Times New Roman"/>
+          <w:b/>
+          <w:sz w:val="24"/>
+          <w:szCs w:val="24"/>
+          <w:lang w:eastAsia="es-CR"/>
+        </w:rPr>
+      </w:pPr>
+      <w:r>
+        <w:rPr>
+          <w:rFonts w:ascii="Times New Roman" w:eastAsia="Times New Roman" w:hAnsi="Times New Roman" w:cs="Times New Roman"/>
+          <w:b/>
+          <w:sz w:val="24"/>
+          <w:szCs w:val="24"/>
+          <w:lang w:eastAsia="es-CR"/>
+        </w:rPr>
+        <w:t xml:space="preserve">Nivel: </w:t>
+      </w:r>
+      <w:r>
+        <w:rPr>
+          <w:rFonts w:ascii="Times New Roman" w:eastAsia="Times New Roman" w:hAnsi="Times New Roman" w:cs="Times New Roman"/>
+          <w:sz w:val="24"/>
+          <w:szCs w:val="24"/>
+          <w:lang w:eastAsia="es-CR"/>
+        </w:rPr>
+        <w:t>Los ni</w:t>
+      </w:r>
+      <w:r>
+        <w:rPr>
+          <w:rFonts w:ascii="Times New Roman" w:eastAsia="Times New Roman" w:hAnsi="Times New Roman" w:cs="Times New Roman"/>
+          <w:sz w:val="24"/>
+          <w:szCs w:val="24"/>
+          <w:lang w:eastAsia="es-CR"/>
+        </w:rPr>
+        <w:t>veles son las estructuras fisiscas en las que se desarrolla el juego. En el se encuentran los bloques y los tanques. Aquí es donde se encuentran los metodos que posicionan de manera aleatoria los elemento al iniciar el juego.</w:t>
+      </w:r>
+    </w:p>
+    <w:p>
+      <w:pPr>
+        <w:pStyle w:val="Prrafodelista"/>
+        <w:jc w:val="both"/>
+        <w:rPr>
+          <w:rFonts w:ascii="Times New Roman" w:eastAsia="Times New Roman" w:hAnsi="Times New Roman" w:cs="Times New Roman"/>
+          <w:sz w:val="24"/>
+          <w:szCs w:val="24"/>
+          <w:lang w:eastAsia="es-CR"/>
+        </w:rPr>
+      </w:pPr>
+      <w:r>
+        <w:rPr>
+          <w:rFonts w:ascii="Times New Roman" w:eastAsia="Times New Roman" w:hAnsi="Times New Roman" w:cs="Times New Roman"/>
+          <w:sz w:val="24"/>
+          <w:szCs w:val="24"/>
+          <w:lang w:eastAsia="es-CR"/>
+        </w:rPr>
+        <w:t xml:space="preserve">Los metodos de esta clase son: </w:t>
+      </w:r>
+    </w:p>
+    <w:p>
+      <w:pPr>
+        <w:pStyle w:val="Prrafodelista"/>
+        <w:numPr>
+          <w:ilvl w:val="0"/>
+          <w:numId w:val="7"/>
+        </w:numPr>
+        <w:jc w:val="both"/>
+        <w:rPr>
+          <w:rFonts w:ascii="Times New Roman" w:eastAsia="Times New Roman" w:hAnsi="Times New Roman" w:cs="Times New Roman"/>
+          <w:b/>
+          <w:sz w:val="24"/>
+          <w:szCs w:val="24"/>
+          <w:lang w:eastAsia="es-CR"/>
+        </w:rPr>
+      </w:pPr>
+      <w:r>
+        <w:rPr>
+          <w:rFonts w:ascii="Times New Roman" w:eastAsia="Times New Roman" w:hAnsi="Times New Roman" w:cs="Times New Roman"/>
+          <w:b/>
+          <w:sz w:val="24"/>
+          <w:szCs w:val="24"/>
+          <w:lang w:eastAsia="es-CR"/>
+        </w:rPr>
+        <w:t>p</w:t>
+      </w:r>
+      <w:r>
+        <w:rPr>
+          <w:rFonts w:ascii="Times New Roman" w:eastAsia="Times New Roman" w:hAnsi="Times New Roman" w:cs="Times New Roman"/>
+          <w:b/>
+          <w:sz w:val="24"/>
+          <w:szCs w:val="24"/>
+          <w:lang w:eastAsia="es-CR"/>
+        </w:rPr>
+        <w:t>ickLevel()</w:t>
+      </w:r>
+      <w:r>
+        <w:rPr>
+          <w:rFonts w:ascii="Times New Roman" w:eastAsia="Times New Roman" w:hAnsi="Times New Roman" w:cs="Times New Roman"/>
+          <w:b/>
+          <w:sz w:val="24"/>
+          <w:szCs w:val="24"/>
+          <w:lang w:eastAsia="es-CR"/>
+        </w:rPr>
+        <w:t xml:space="preserve">: </w:t>
+      </w:r>
+      <w:r>
+        <w:rPr>
+          <w:rFonts w:ascii="Times New Roman" w:eastAsia="Times New Roman" w:hAnsi="Times New Roman" w:cs="Times New Roman"/>
+          <w:sz w:val="24"/>
+          <w:szCs w:val="24"/>
+          <w:lang w:eastAsia="es-CR"/>
+        </w:rPr>
+        <w:t xml:space="preserve">Recibe como </w:t>
+      </w:r>
+      <w:r>
+        <w:rPr>
+          <w:rFonts w:ascii="Times New Roman" w:eastAsia="Times New Roman" w:hAnsi="Times New Roman" w:cs="Times New Roman"/>
+          <w:sz w:val="24"/>
+          <w:szCs w:val="24"/>
+          <w:lang w:eastAsia="es-CR"/>
+        </w:rPr>
+        <w:t>como parametro una un entero con el numero de semilla para el nivel actual.</w:t>
+      </w:r>
+    </w:p>
+    <w:p>
+      <w:pPr>
+        <w:pStyle w:val="Prrafodelista"/>
+        <w:numPr>
+          <w:ilvl w:val="0"/>
+          <w:numId w:val="7"/>
+        </w:numPr>
+        <w:jc w:val="both"/>
+        <w:rPr>
+          <w:rFonts w:ascii="Times New Roman" w:eastAsia="Times New Roman" w:hAnsi="Times New Roman" w:cs="Times New Roman"/>
+          <w:b/>
+          <w:sz w:val="24"/>
+          <w:szCs w:val="24"/>
+          <w:lang w:eastAsia="es-CR"/>
+        </w:rPr>
+      </w:pPr>
+      <w:r>
+        <w:rPr>
+          <w:rFonts w:ascii="Times New Roman" w:eastAsia="Times New Roman" w:hAnsi="Times New Roman" w:cs="Times New Roman"/>
+          <w:b/>
+          <w:sz w:val="24"/>
+          <w:szCs w:val="24"/>
+          <w:lang w:eastAsia="es-CR"/>
+        </w:rPr>
+        <w:t>r</w:t>
+      </w:r>
+      <w:r>
+        <w:rPr>
+          <w:rFonts w:ascii="Times New Roman" w:eastAsia="Times New Roman" w:hAnsi="Times New Roman" w:cs="Times New Roman"/>
+          <w:b/>
+          <w:sz w:val="24"/>
+          <w:szCs w:val="24"/>
+          <w:lang w:eastAsia="es-CR"/>
+        </w:rPr>
+        <w:t xml:space="preserve">efresh(): </w:t>
+      </w:r>
+      <w:r>
+        <w:rPr>
+          <w:rFonts w:ascii="Times New Roman" w:eastAsia="Times New Roman" w:hAnsi="Times New Roman" w:cs="Times New Roman"/>
+          <w:sz w:val="24"/>
+          <w:szCs w:val="24"/>
+          <w:lang w:eastAsia="es-CR"/>
+        </w:rPr>
+        <w:t xml:space="preserve">Este es el </w:t>
+      </w:r>
+      <w:r>
+        <w:rPr>
+          <w:rFonts w:ascii="Times New Roman" w:eastAsia="Times New Roman" w:hAnsi="Times New Roman" w:cs="Times New Roman"/>
+          <w:sz w:val="24"/>
+          <w:szCs w:val="24"/>
+          <w:lang w:eastAsia="es-CR"/>
+        </w:rPr>
+        <w:t xml:space="preserve">método que se encarga de dibujar en la pantalla los objetos representados en </w:t>
+      </w:r>
+      <w:r>
+        <w:rPr>
+          <w:rFonts w:ascii="Times New Roman" w:eastAsia="Times New Roman" w:hAnsi="Times New Roman" w:cs="Times New Roman"/>
+          <w:sz w:val="24"/>
+          <w:szCs w:val="24"/>
+          <w:lang w:eastAsia="es-CR"/>
+        </w:rPr>
+        <w:t>la matriz logica</w:t>
+      </w:r>
+      <w:r>
+        <w:rPr>
+          <w:rFonts w:ascii="Times New Roman" w:eastAsia="Times New Roman" w:hAnsi="Times New Roman" w:cs="Times New Roman"/>
+          <w:sz w:val="24"/>
+          <w:szCs w:val="24"/>
+          <w:lang w:eastAsia="es-CR"/>
+        </w:rPr>
+        <w:t>.</w:t>
+      </w:r>
+    </w:p>
+    <w:p>
+      <w:pPr>
+        <w:pStyle w:val="Prrafodelista"/>
+        <w:numPr>
+          <w:ilvl w:val="0"/>
+          <w:numId w:val="7"/>
+        </w:numPr>
+        <w:jc w:val="both"/>
+        <w:rPr>
+          <w:rFonts w:ascii="Times New Roman" w:eastAsia="Times New Roman" w:hAnsi="Times New Roman" w:cs="Times New Roman"/>
+          <w:b/>
+          <w:sz w:val="24"/>
+          <w:szCs w:val="24"/>
+          <w:lang w:eastAsia="es-CR"/>
+        </w:rPr>
+      </w:pPr>
+      <w:r>
+        <w:rPr>
+          <w:rFonts w:ascii="Times New Roman" w:eastAsia="Times New Roman" w:hAnsi="Times New Roman" w:cs="Times New Roman"/>
+          <w:b/>
+          <w:sz w:val="24"/>
+          <w:szCs w:val="24"/>
+          <w:lang w:eastAsia="es-CR"/>
+        </w:rPr>
+        <w:t xml:space="preserve">objetivosAleatorios()/aguilasRan: </w:t>
+      </w:r>
+      <w:r>
+        <w:rPr>
+          <w:rFonts w:ascii="Times New Roman" w:eastAsia="Times New Roman" w:hAnsi="Times New Roman" w:cs="Times New Roman"/>
+          <w:sz w:val="24"/>
+          <w:szCs w:val="24"/>
+          <w:lang w:eastAsia="es-CR"/>
+        </w:rPr>
+        <w:t>Gen</w:t>
+      </w:r>
+      <w:r>
+        <w:rPr>
+          <w:rFonts w:ascii="Times New Roman" w:eastAsia="Times New Roman" w:hAnsi="Times New Roman" w:cs="Times New Roman"/>
+          <w:sz w:val="24"/>
+          <w:szCs w:val="24"/>
+          <w:lang w:eastAsia="es-CR"/>
+        </w:rPr>
+        <w:t>era objetivos en posiciones aleatorias.</w:t>
+      </w:r>
+      <w:r>
+        <w:rPr>
+          <w:rFonts w:ascii="Times New Roman" w:eastAsia="Times New Roman" w:hAnsi="Times New Roman" w:cs="Times New Roman"/>
+          <w:b/>
           <w:sz w:val="24"/>
           <w:szCs w:val="24"/>
           <w:lang w:eastAsia="es-CR"/>
         </w:rPr>
         <w:t xml:space="preserve"> </w:t>
       </w:r>
-      <w:r>
-        <w:rPr>
-          <w:rFonts w:ascii="Arial" w:eastAsia="Times New Roman" w:hAnsi="Arial" w:cs="Arial"/>
-          <w:color w:val="000000"/>
-          <w:sz w:val="24"/>
-          <w:szCs w:val="24"/>
-          <w:lang w:eastAsia="es-CR"/>
-        </w:rPr>
-        <w:t>recorrer la matriz de juego buscando las manzanas utilizando la menor cantidad de movimientos</w:t>
-      </w:r>
-      <w:r>
-        <w:rPr>
-          <w:rFonts w:ascii="Arial" w:eastAsia="Times New Roman" w:hAnsi="Arial" w:cs="Arial"/>
-          <w:color w:val="000000"/>
-          <w:sz w:val="24"/>
-          <w:szCs w:val="24"/>
-          <w:lang w:eastAsia="es-CR"/>
-        </w:rPr>
-        <w:t>.</w:t>
-      </w:r>
-    </w:p>
-    <w:p>
-      <w:pPr>
-        <w:spacing w:after="0" w:line="360" w:lineRule="auto"/>
-        <w:ind w:firstLine="720"/>
-        <w:jc w:val="both"/>
-        <w:rPr>
-          <w:rFonts w:ascii="Times New Roman" w:eastAsia="Times New Roman" w:hAnsi="Times New Roman" w:cs="Times New Roman"/>
-          <w:sz w:val="24"/>
-          <w:szCs w:val="24"/>
-          <w:lang w:eastAsia="es-CR"/>
-        </w:rPr>
-      </w:pPr>
-    </w:p>
-    <w:p>
-      <w:pPr>
-        <w:spacing w:after="0" w:line="360" w:lineRule="auto"/>
-        <w:jc w:val="both"/>
-        <w:rPr>
-          <w:rFonts w:ascii="Times New Roman" w:eastAsia="Times New Roman" w:hAnsi="Times New Roman" w:cs="Times New Roman"/>
-          <w:sz w:val="24"/>
-          <w:szCs w:val="24"/>
-          <w:lang w:eastAsia="es-CR"/>
-        </w:rPr>
-      </w:pPr>
-      <w:r>
+    </w:p>
+    <w:p>
+      <w:pPr>
+        <w:pStyle w:val="Prrafodelista"/>
+        <w:numPr>
+          <w:ilvl w:val="0"/>
+          <w:numId w:val="7"/>
+        </w:numPr>
+        <w:jc w:val="both"/>
+        <w:rPr>
+          <w:rFonts w:ascii="Times New Roman" w:eastAsia="Times New Roman" w:hAnsi="Times New Roman" w:cs="Times New Roman"/>
+          <w:b/>
+          <w:sz w:val="24"/>
+          <w:szCs w:val="24"/>
+          <w:lang w:eastAsia="es-CR"/>
+        </w:rPr>
+      </w:pPr>
+      <w:r>
+        <w:rPr>
+          <w:rFonts w:ascii="Times New Roman" w:eastAsia="Times New Roman" w:hAnsi="Times New Roman" w:cs="Times New Roman"/>
+          <w:b/>
+          <w:sz w:val="24"/>
+          <w:szCs w:val="24"/>
+          <w:lang w:eastAsia="es-CR"/>
+        </w:rPr>
+        <w:t>crearMuro()/trumpApproves:</w:t>
+      </w:r>
+      <w:r>
+        <w:rPr>
+          <w:rFonts w:ascii="Times New Roman" w:eastAsia="Times New Roman" w:hAnsi="Times New Roman" w:cs="Times New Roman"/>
+          <w:sz w:val="24"/>
+          <w:szCs w:val="24"/>
+          <w:lang w:eastAsia="es-CR"/>
+        </w:rPr>
+        <w:t xml:space="preserve"> </w:t>
+      </w:r>
+      <w:r>
+        <w:rPr>
+          <w:rFonts w:ascii="Times New Roman" w:eastAsia="Times New Roman" w:hAnsi="Times New Roman" w:cs="Times New Roman"/>
+          <w:sz w:val="24"/>
+          <w:szCs w:val="24"/>
+          <w:lang w:eastAsia="es-CR"/>
+        </w:rPr>
+        <w:t>Este método se encarga de construir el muro de los bordes (agua).</w:t>
+      </w:r>
+    </w:p>
+    <w:p>
+      <w:pPr>
+        <w:pStyle w:val="Prrafodelista"/>
+        <w:numPr>
+          <w:ilvl w:val="0"/>
+          <w:numId w:val="7"/>
+        </w:numPr>
+        <w:jc w:val="both"/>
+        <w:rPr>
+          <w:rFonts w:ascii="Times New Roman" w:eastAsia="Times New Roman" w:hAnsi="Times New Roman" w:cs="Times New Roman"/>
+          <w:b/>
+          <w:sz w:val="24"/>
+          <w:szCs w:val="24"/>
+          <w:lang w:eastAsia="es-CR"/>
+        </w:rPr>
+      </w:pPr>
+      <w:r>
+        <w:rPr>
+          <w:rFonts w:ascii="Times New Roman" w:eastAsia="Times New Roman" w:hAnsi="Times New Roman" w:cs="Times New Roman"/>
+          <w:b/>
+          <w:sz w:val="24"/>
+          <w:szCs w:val="24"/>
+          <w:lang w:eastAsia="es-CR"/>
+        </w:rPr>
+        <w:lastRenderedPageBreak/>
+        <w:t>creaEnemigos():</w:t>
+      </w:r>
+      <w:r>
+        <w:rPr>
+          <w:rFonts w:ascii="Times New Roman" w:eastAsia="Times New Roman" w:hAnsi="Times New Roman" w:cs="Times New Roman"/>
+          <w:sz w:val="24"/>
+          <w:szCs w:val="24"/>
+          <w:lang w:eastAsia="es-CR"/>
+        </w:rPr>
+        <w:t xml:space="preserve"> Este método crea los tanques enemigos en posiciones aleatorias.</w:t>
+      </w:r>
+    </w:p>
+    <w:p>
+      <w:pPr>
+        <w:pStyle w:val="Prrafodelista"/>
+        <w:numPr>
+          <w:ilvl w:val="0"/>
+          <w:numId w:val="7"/>
+        </w:numPr>
+        <w:jc w:val="both"/>
+        <w:rPr>
+          <w:rFonts w:ascii="Times New Roman" w:eastAsia="Times New Roman" w:hAnsi="Times New Roman" w:cs="Times New Roman"/>
+          <w:b/>
+          <w:sz w:val="24"/>
+          <w:szCs w:val="24"/>
+          <w:lang w:eastAsia="es-CR"/>
+        </w:rPr>
+      </w:pPr>
+      <w:r>
+        <w:rPr>
+          <w:rFonts w:ascii="Times New Roman" w:eastAsia="Times New Roman" w:hAnsi="Times New Roman" w:cs="Times New Roman"/>
+          <w:b/>
+          <w:sz w:val="24"/>
+          <w:szCs w:val="24"/>
+          <w:lang w:eastAsia="es-CR"/>
+        </w:rPr>
+        <w:t xml:space="preserve"> creaBloques():</w:t>
+      </w:r>
+      <w:r>
+        <w:rPr>
+          <w:rFonts w:ascii="Times New Roman" w:eastAsia="Times New Roman" w:hAnsi="Times New Roman" w:cs="Times New Roman"/>
+          <w:b/>
+          <w:sz w:val="24"/>
+          <w:szCs w:val="24"/>
+          <w:lang w:eastAsia="es-CR"/>
+        </w:rPr>
+        <w:t xml:space="preserve"> </w:t>
+      </w:r>
+      <w:r>
+        <w:rPr>
+          <w:rFonts w:ascii="Times New Roman" w:eastAsia="Times New Roman" w:hAnsi="Times New Roman" w:cs="Times New Roman"/>
+          <w:sz w:val="24"/>
+          <w:szCs w:val="24"/>
+          <w:lang w:eastAsia="es-CR"/>
+        </w:rPr>
+        <w:t>Metodo que crea los bloques de tipo aleatorio en posiciones aleatorias.</w:t>
+      </w:r>
+    </w:p>
+    <w:p>
+      <w:pPr>
+        <w:jc w:val="both"/>
+        <w:rPr>
+          <w:rFonts w:ascii="Times New Roman" w:eastAsia="Times New Roman" w:hAnsi="Times New Roman" w:cs="Times New Roman"/>
+          <w:b/>
+          <w:sz w:val="24"/>
+          <w:szCs w:val="24"/>
+          <w:lang w:eastAsia="es-CR"/>
+        </w:rPr>
+      </w:pPr>
+    </w:p>
+    <w:p>
+      <w:pPr>
+        <w:pStyle w:val="Prrafodelista"/>
+        <w:numPr>
+          <w:ilvl w:val="0"/>
+          <w:numId w:val="1"/>
+        </w:numPr>
+        <w:jc w:val="both"/>
+        <w:rPr>
+          <w:rFonts w:ascii="Times New Roman" w:eastAsia="Times New Roman" w:hAnsi="Times New Roman" w:cs="Times New Roman"/>
+          <w:b/>
+          <w:sz w:val="24"/>
+          <w:szCs w:val="24"/>
+          <w:lang w:eastAsia="es-CR"/>
+        </w:rPr>
+      </w:pPr>
+      <w:r>
+        <w:rPr>
+          <w:rFonts w:ascii="Times New Roman" w:eastAsia="Times New Roman" w:hAnsi="Times New Roman" w:cs="Times New Roman"/>
+          <w:b/>
+          <w:sz w:val="24"/>
+          <w:szCs w:val="24"/>
+          <w:lang w:eastAsia="es-CR"/>
+        </w:rPr>
+        <w:t xml:space="preserve">objetivos/Igol:  </w:t>
+      </w:r>
+      <w:r>
+        <w:rPr>
+          <w:rFonts w:ascii="Times New Roman" w:eastAsia="Times New Roman" w:hAnsi="Times New Roman" w:cs="Times New Roman"/>
+          <w:sz w:val="24"/>
+          <w:szCs w:val="24"/>
+          <w:lang w:eastAsia="es-CR"/>
+        </w:rPr>
+        <w:t xml:space="preserve">Son los objetivos que el usuario debe destruir para </w:t>
+      </w:r>
+      <w:r>
+        <w:rPr>
+          <w:rFonts w:ascii="Times New Roman" w:eastAsia="Times New Roman" w:hAnsi="Times New Roman" w:cs="Times New Roman"/>
+          <w:sz w:val="24"/>
+          <w:szCs w:val="24"/>
+          <w:lang w:eastAsia="es-CR"/>
+        </w:rPr>
+        <w:t>ganar el juego, es una clase simple que posee unicamente una posicion X y Y y una imagen de sprite. S</w:t>
+      </w:r>
+      <w:r>
+        <w:rPr>
+          <w:rFonts w:ascii="Times New Roman" w:eastAsia="Times New Roman" w:hAnsi="Times New Roman" w:cs="Times New Roman"/>
+          <w:sz w:val="24"/>
+          <w:szCs w:val="24"/>
+          <w:lang w:eastAsia="es-CR"/>
+        </w:rPr>
+        <w:t>u metodo esGolpeado()/conectado cambia el estado del objetivo y su imagen pasa a representar que ha sido destruido.</w:t>
+      </w:r>
+    </w:p>
+    <w:p>
+      <w:pPr>
+        <w:jc w:val="both"/>
+        <w:rPr>
+          <w:rFonts w:ascii="Times New Roman" w:eastAsia="Times New Roman" w:hAnsi="Times New Roman" w:cs="Times New Roman"/>
+          <w:b/>
+          <w:sz w:val="24"/>
+          <w:szCs w:val="24"/>
+          <w:lang w:eastAsia="es-CR"/>
+        </w:rPr>
+      </w:pPr>
+    </w:p>
+    <w:p>
+      <w:pPr>
+        <w:pStyle w:val="Prrafodelista"/>
+        <w:numPr>
+          <w:ilvl w:val="0"/>
+          <w:numId w:val="1"/>
+        </w:numPr>
+        <w:jc w:val="both"/>
+        <w:rPr>
+          <w:rFonts w:ascii="Times New Roman" w:eastAsia="Times New Roman" w:hAnsi="Times New Roman" w:cs="Times New Roman"/>
+          <w:b/>
+          <w:sz w:val="24"/>
+          <w:szCs w:val="24"/>
+          <w:lang w:eastAsia="es-CR"/>
+        </w:rPr>
+      </w:pPr>
+      <w:r>
+        <w:rPr>
+          <w:rFonts w:ascii="Times New Roman" w:eastAsia="Times New Roman" w:hAnsi="Times New Roman" w:cs="Times New Roman"/>
+          <w:b/>
+          <w:sz w:val="24"/>
+          <w:szCs w:val="24"/>
+          <w:lang w:eastAsia="es-CR"/>
+        </w:rPr>
+        <w:t xml:space="preserve">Muro/bloque: </w:t>
+      </w:r>
+      <w:r>
+        <w:rPr>
+          <w:rFonts w:ascii="Times New Roman" w:eastAsia="Times New Roman" w:hAnsi="Times New Roman" w:cs="Times New Roman"/>
+          <w:sz w:val="24"/>
+          <w:szCs w:val="24"/>
+          <w:lang w:eastAsia="es-CR"/>
+        </w:rPr>
+        <w:t>Esta es una clase simple que posee posicion X y Y y un tipo</w:t>
+      </w:r>
+      <w:r>
+        <w:rPr>
+          <w:rFonts w:ascii="Times New Roman" w:eastAsia="Times New Roman" w:hAnsi="Times New Roman" w:cs="Times New Roman"/>
+          <w:sz w:val="24"/>
+          <w:szCs w:val="24"/>
+          <w:lang w:eastAsia="es-CR"/>
+        </w:rPr>
+        <w:t xml:space="preserve"> y su unico metodo es break el cual destruye el bloque.</w:t>
+      </w:r>
+    </w:p>
+    <w:p>
+      <w:pPr>
+        <w:rPr>
+          <w:rFonts w:ascii="Times New Roman" w:eastAsia="Times New Roman" w:hAnsi="Times New Roman" w:cs="Times New Roman"/>
+          <w:b/>
+          <w:sz w:val="24"/>
+          <w:szCs w:val="24"/>
+          <w:lang w:eastAsia="es-CR"/>
+        </w:rPr>
+      </w:pPr>
+      <w:r>
+        <w:rPr>
+          <w:rFonts w:ascii="Times New Roman" w:eastAsia="Times New Roman" w:hAnsi="Times New Roman" w:cs="Times New Roman"/>
+          <w:b/>
+          <w:sz w:val="24"/>
+          <w:szCs w:val="24"/>
+          <w:lang w:eastAsia="es-CR"/>
+        </w:rPr>
+        <w:br/>
+      </w:r>
+      <w:r>
+        <w:rPr>
+          <w:rFonts w:ascii="Times New Roman" w:eastAsia="Times New Roman" w:hAnsi="Times New Roman" w:cs="Times New Roman"/>
+          <w:b/>
+          <w:sz w:val="24"/>
+          <w:szCs w:val="24"/>
+          <w:lang w:eastAsia="es-CR"/>
+        </w:rPr>
+        <w:br/>
+      </w:r>
+      <w:r>
+        <w:rPr>
+          <w:rFonts w:ascii="Times New Roman" w:eastAsia="Times New Roman" w:hAnsi="Times New Roman" w:cs="Times New Roman"/>
+          <w:b/>
+          <w:sz w:val="24"/>
+          <w:szCs w:val="24"/>
+          <w:lang w:eastAsia="es-CR"/>
+        </w:rPr>
+        <w:br/>
+      </w:r>
+      <w:r>
+        <w:rPr>
+          <w:rFonts w:ascii="Times New Roman" w:eastAsia="Times New Roman" w:hAnsi="Times New Roman" w:cs="Times New Roman"/>
+          <w:b/>
+          <w:sz w:val="24"/>
+          <w:szCs w:val="24"/>
+          <w:lang w:eastAsia="es-CR"/>
+        </w:rPr>
+        <w:br/>
+      </w:r>
+    </w:p>
+    <w:p>
+      <w:pPr>
+        <w:spacing w:after="240" w:line="360" w:lineRule="auto"/>
+        <w:jc w:val="both"/>
+        <w:rPr>
+          <w:rFonts w:ascii="Times New Roman" w:eastAsia="Times New Roman" w:hAnsi="Times New Roman" w:cs="Times New Roman"/>
+          <w:sz w:val="24"/>
+          <w:szCs w:val="24"/>
+          <w:lang w:eastAsia="es-CR"/>
+        </w:rPr>
+      </w:pPr>
+    </w:p>
+    <w:p>
+      <w:pPr>
+        <w:spacing w:after="240" w:line="360" w:lineRule="auto"/>
+        <w:jc w:val="both"/>
+        <w:rPr>
+          <w:rFonts w:ascii="Times New Roman" w:eastAsia="Times New Roman" w:hAnsi="Times New Roman" w:cs="Times New Roman"/>
+          <w:sz w:val="24"/>
+          <w:szCs w:val="24"/>
+          <w:lang w:eastAsia="es-CR"/>
+        </w:rPr>
+      </w:pPr>
+      <w:r>
+        <w:rPr>
+          <w:rFonts w:ascii="Times New Roman" w:eastAsia="Times New Roman" w:hAnsi="Times New Roman" w:cs="Times New Roman"/>
+          <w:sz w:val="24"/>
+          <w:szCs w:val="24"/>
+          <w:lang w:eastAsia="es-CR"/>
+        </w:rPr>
+        <w:br/>
+      </w:r>
+    </w:p>
+    <w:p>
+      <w:pPr>
         <w:rPr>
           <w:rFonts w:ascii="Arial" w:eastAsia="Times New Roman" w:hAnsi="Arial" w:cs="Arial"/>
           <w:color w:val="000000"/>
@@ -978,52 +2871,6 @@
           <w:szCs w:val="28"/>
           <w:lang w:eastAsia="es-CR"/>
         </w:rPr>
-        <w:t>Análisis del Problema</w:t>
-      </w:r>
-    </w:p>
-    <w:p>
-      <w:pPr>
-        <w:spacing w:after="0" w:line="360" w:lineRule="auto"/>
-        <w:jc w:val="both"/>
-        <w:rPr>
-          <w:rFonts w:ascii="Times New Roman" w:eastAsia="Times New Roman" w:hAnsi="Times New Roman" w:cs="Times New Roman"/>
-          <w:sz w:val="24"/>
-          <w:szCs w:val="24"/>
-          <w:lang w:eastAsia="es-CR"/>
-        </w:rPr>
-      </w:pPr>
-    </w:p>
-    <w:p>
-      <w:pPr>
-        <w:spacing w:after="240" w:line="360" w:lineRule="auto"/>
-        <w:jc w:val="both"/>
-        <w:rPr>
-          <w:rFonts w:ascii="Times New Roman" w:eastAsia="Times New Roman" w:hAnsi="Times New Roman" w:cs="Times New Roman"/>
-          <w:sz w:val="24"/>
-          <w:szCs w:val="24"/>
-          <w:lang w:eastAsia="es-CR"/>
-        </w:rPr>
-      </w:pPr>
-      <w:r>
-        <w:rPr>
-          <w:rFonts w:ascii="Times New Roman" w:eastAsia="Times New Roman" w:hAnsi="Times New Roman" w:cs="Times New Roman"/>
-          <w:sz w:val="24"/>
-          <w:szCs w:val="24"/>
-          <w:lang w:eastAsia="es-CR"/>
-        </w:rPr>
-        <w:br/>
-      </w:r>
-    </w:p>
-    <w:p>
-      <w:pPr>
-        <w:spacing w:after="0" w:line="360" w:lineRule="auto"/>
-        <w:jc w:val="both"/>
-        <w:rPr>
-          <w:rFonts w:ascii="Times New Roman" w:eastAsia="Times New Roman" w:hAnsi="Times New Roman" w:cs="Times New Roman"/>
-          <w:sz w:val="24"/>
-          <w:szCs w:val="24"/>
-          <w:lang w:eastAsia="es-CR"/>
-        </w:rPr>
       </w:pPr>
       <w:r>
         <w:rPr>
@@ -1033,116 +2880,7 @@
           <w:szCs w:val="28"/>
           <w:lang w:eastAsia="es-CR"/>
         </w:rPr>
-        <w:t>Solución del Problema</w:t>
-      </w:r>
-    </w:p>
-    <w:p>
-      <w:pPr>
-        <w:spacing w:after="240" w:line="360" w:lineRule="auto"/>
-        <w:jc w:val="both"/>
-        <w:rPr>
-          <w:rFonts w:ascii="Times New Roman" w:eastAsia="Times New Roman" w:hAnsi="Times New Roman" w:cs="Times New Roman"/>
-          <w:sz w:val="24"/>
-          <w:szCs w:val="24"/>
-          <w:lang w:eastAsia="es-CR"/>
-        </w:rPr>
-      </w:pPr>
-      <w:r>
-        <w:rPr>
-          <w:rFonts w:ascii="Times New Roman" w:eastAsia="Times New Roman" w:hAnsi="Times New Roman" w:cs="Times New Roman"/>
-          <w:sz w:val="24"/>
-          <w:szCs w:val="24"/>
-          <w:lang w:eastAsia="es-CR"/>
-        </w:rPr>
-        <w:br/>
-      </w:r>
-      <w:r>
-        <w:rPr>
-          <w:rFonts w:ascii="Times New Roman" w:eastAsia="Times New Roman" w:hAnsi="Times New Roman" w:cs="Times New Roman"/>
-          <w:sz w:val="24"/>
-          <w:szCs w:val="24"/>
-          <w:lang w:eastAsia="es-CR"/>
-        </w:rPr>
-        <w:br/>
-      </w:r>
-      <w:r>
-        <w:rPr>
-          <w:rFonts w:ascii="Times New Roman" w:eastAsia="Times New Roman" w:hAnsi="Times New Roman" w:cs="Times New Roman"/>
-          <w:sz w:val="24"/>
-          <w:szCs w:val="24"/>
-          <w:lang w:eastAsia="es-CR"/>
-        </w:rPr>
-        <w:br/>
-      </w:r>
-      <w:r>
-        <w:rPr>
-          <w:rFonts w:ascii="Times New Roman" w:eastAsia="Times New Roman" w:hAnsi="Times New Roman" w:cs="Times New Roman"/>
-          <w:sz w:val="24"/>
-          <w:szCs w:val="24"/>
-          <w:lang w:eastAsia="es-CR"/>
-        </w:rPr>
-        <w:br/>
-      </w:r>
-      <w:r>
-        <w:rPr>
-          <w:rFonts w:ascii="Times New Roman" w:eastAsia="Times New Roman" w:hAnsi="Times New Roman" w:cs="Times New Roman"/>
-          <w:sz w:val="24"/>
-          <w:szCs w:val="24"/>
-          <w:lang w:eastAsia="es-CR"/>
-        </w:rPr>
-        <w:br/>
-      </w:r>
-      <w:r>
-        <w:rPr>
-          <w:rFonts w:ascii="Times New Roman" w:eastAsia="Times New Roman" w:hAnsi="Times New Roman" w:cs="Times New Roman"/>
-          <w:sz w:val="24"/>
-          <w:szCs w:val="24"/>
-          <w:lang w:eastAsia="es-CR"/>
-        </w:rPr>
-        <w:br/>
-      </w:r>
-      <w:r>
-        <w:rPr>
-          <w:rFonts w:ascii="Times New Roman" w:eastAsia="Times New Roman" w:hAnsi="Times New Roman" w:cs="Times New Roman"/>
-          <w:sz w:val="24"/>
-          <w:szCs w:val="24"/>
-          <w:lang w:eastAsia="es-CR"/>
-        </w:rPr>
-        <w:lastRenderedPageBreak/>
-        <w:br/>
-      </w:r>
-    </w:p>
-    <w:p>
-      <w:pPr>
-        <w:spacing w:after="240" w:line="360" w:lineRule="auto"/>
-        <w:jc w:val="both"/>
-        <w:rPr>
-          <w:rFonts w:ascii="Times New Roman" w:eastAsia="Times New Roman" w:hAnsi="Times New Roman" w:cs="Times New Roman"/>
-          <w:sz w:val="24"/>
-          <w:szCs w:val="24"/>
-          <w:lang w:eastAsia="es-CR"/>
-        </w:rPr>
-      </w:pPr>
-    </w:p>
-    <w:p>
-      <w:pPr>
-        <w:spacing w:after="240" w:line="360" w:lineRule="auto"/>
-        <w:jc w:val="both"/>
-        <w:rPr>
-          <w:rFonts w:ascii="Times New Roman" w:eastAsia="Times New Roman" w:hAnsi="Times New Roman" w:cs="Times New Roman"/>
-          <w:sz w:val="24"/>
-          <w:szCs w:val="24"/>
-          <w:lang w:eastAsia="es-CR"/>
-        </w:rPr>
-      </w:pPr>
-      <w:r>
-        <w:rPr>
-          <w:rFonts w:ascii="Times New Roman" w:eastAsia="Times New Roman" w:hAnsi="Times New Roman" w:cs="Times New Roman"/>
-          <w:sz w:val="24"/>
-          <w:szCs w:val="24"/>
-          <w:lang w:eastAsia="es-CR"/>
-        </w:rPr>
-        <w:br/>
+        <w:br w:type="page"/>
       </w:r>
     </w:p>
     <w:p>
@@ -1164,6 +2902,7 @@
           <w:szCs w:val="28"/>
           <w:lang w:eastAsia="es-CR"/>
         </w:rPr>
+        <w:lastRenderedPageBreak/>
         <w:t>Análisis de Resultados</w:t>
       </w:r>
     </w:p>
@@ -1191,9 +2930,9 @@
         <w:tblLook w:val="04A0" w:firstRow="1" w:lastRow="0" w:firstColumn="1" w:lastColumn="0" w:noHBand="0" w:noVBand="1"/>
       </w:tblPr>
       <w:tblGrid>
-        <w:gridCol w:w="2401"/>
-        <w:gridCol w:w="3639"/>
-        <w:gridCol w:w="2986"/>
+        <w:gridCol w:w="4510"/>
+        <w:gridCol w:w="2448"/>
+        <w:gridCol w:w="2068"/>
       </w:tblGrid>
       <w:tr>
         <w:tc>
@@ -1346,6 +3085,24 @@
                 <w:lang w:eastAsia="es-CR"/>
               </w:rPr>
             </w:pPr>
+            <w:r>
+              <w:rPr>
+                <w:rFonts w:ascii="Times New Roman" w:eastAsia="Times New Roman" w:hAnsi="Times New Roman" w:cs="Times New Roman"/>
+                <w:sz w:val="24"/>
+                <w:szCs w:val="24"/>
+                <w:lang w:eastAsia="es-CR"/>
+              </w:rPr>
+              <w:t>Generacion de la matriz y los niveles</w:t>
+            </w:r>
+            <w:r>
+              <w:rPr>
+                <w:rFonts w:ascii="Times New Roman" w:eastAsia="Times New Roman" w:hAnsi="Times New Roman" w:cs="Times New Roman"/>
+                <w:sz w:val="24"/>
+                <w:szCs w:val="24"/>
+                <w:lang w:eastAsia="es-CR"/>
+              </w:rPr>
+              <w:t xml:space="preserve"> aleatorios</w:t>
+            </w:r>
           </w:p>
         </w:tc>
         <w:tc>
@@ -1448,6 +3205,24 @@
                 <w:lang w:eastAsia="es-CR"/>
               </w:rPr>
             </w:pPr>
+            <w:r>
+              <w:rPr>
+                <w:rFonts w:ascii="Times New Roman" w:eastAsia="Times New Roman" w:hAnsi="Times New Roman" w:cs="Times New Roman"/>
+                <w:sz w:val="24"/>
+                <w:szCs w:val="24"/>
+                <w:lang w:eastAsia="es-CR"/>
+              </w:rPr>
+              <w:t xml:space="preserve">Manejo de </w:t>
+            </w:r>
+            <w:r>
+              <w:rPr>
+                <w:rFonts w:ascii="Times New Roman" w:eastAsia="Times New Roman" w:hAnsi="Times New Roman" w:cs="Times New Roman"/>
+                <w:sz w:val="24"/>
+                <w:szCs w:val="24"/>
+                <w:lang w:eastAsia="es-CR"/>
+              </w:rPr>
+              <w:t>Procesos simultaneamente</w:t>
+            </w:r>
           </w:p>
         </w:tc>
         <w:tc>
@@ -1550,6 +3325,15 @@
                 <w:lang w:eastAsia="es-CR"/>
               </w:rPr>
             </w:pPr>
+            <w:r>
+              <w:rPr>
+                <w:rFonts w:ascii="Times New Roman" w:eastAsia="Times New Roman" w:hAnsi="Times New Roman" w:cs="Times New Roman"/>
+                <w:sz w:val="24"/>
+                <w:szCs w:val="24"/>
+                <w:lang w:eastAsia="es-CR"/>
+              </w:rPr>
+              <w:t>Manejo de colisiones entre objetos</w:t>
+            </w:r>
           </w:p>
         </w:tc>
         <w:tc>
@@ -1652,6 +3436,15 @@
                 <w:lang w:eastAsia="es-CR"/>
               </w:rPr>
             </w:pPr>
+            <w:r>
+              <w:rPr>
+                <w:rFonts w:ascii="Times New Roman" w:eastAsia="Times New Roman" w:hAnsi="Times New Roman" w:cs="Times New Roman"/>
+                <w:sz w:val="24"/>
+                <w:szCs w:val="24"/>
+                <w:lang w:eastAsia="es-CR"/>
+              </w:rPr>
+              <w:t>Interaccion entre las balas y objetos</w:t>
+            </w:r>
           </w:p>
         </w:tc>
         <w:tc>
@@ -1754,6 +3547,15 @@
                 <w:lang w:eastAsia="es-CR"/>
               </w:rPr>
             </w:pPr>
+            <w:r>
+              <w:rPr>
+                <w:rFonts w:ascii="Times New Roman" w:eastAsia="Times New Roman" w:hAnsi="Times New Roman" w:cs="Times New Roman"/>
+                <w:sz w:val="24"/>
+                <w:szCs w:val="24"/>
+                <w:lang w:eastAsia="es-CR"/>
+              </w:rPr>
+              <w:t>Finaliza correctamente el nivel</w:t>
+            </w:r>
           </w:p>
         </w:tc>
         <w:tc>
@@ -1856,6 +3658,15 @@
                 <w:lang w:eastAsia="es-CR"/>
               </w:rPr>
             </w:pPr>
+            <w:r>
+              <w:rPr>
+                <w:rFonts w:ascii="Times New Roman" w:eastAsia="Times New Roman" w:hAnsi="Times New Roman" w:cs="Times New Roman"/>
+                <w:sz w:val="24"/>
+                <w:szCs w:val="24"/>
+                <w:lang w:eastAsia="es-CR"/>
+              </w:rPr>
+              <w:t>Finaliza el juego</w:t>
+            </w:r>
           </w:p>
         </w:tc>
         <w:tc>
@@ -1886,6 +3697,16 @@
                 <w:lang w:eastAsia="es-CR"/>
               </w:rPr>
             </w:pPr>
+            <w:r>
+              <w:rPr>
+                <w:rFonts w:ascii="Arial" w:eastAsia="Times New Roman" w:hAnsi="Arial" w:cs="Arial"/>
+                <w:color w:val="000000"/>
+                <w:sz w:val="28"/>
+                <w:szCs w:val="28"/>
+                <w:lang w:eastAsia="es-CR"/>
+              </w:rPr>
+              <w:t>10</w:t>
+            </w:r>
             <w:r>
               <w:rPr>
                 <w:rFonts w:ascii="Arial" w:eastAsia="Times New Roman" w:hAnsi="Arial" w:cs="Arial"/>
@@ -2096,6 +3917,731 @@
 </w:document>
 </file>
 
+<file path=word/endnotes.xml><?xml version="1.0" encoding="utf-8"?>
+<w:endnotes xmlns:wpc="http://schemas.microsoft.com/office/word/2010/wordprocessingCanvas" xmlns:mo="http://schemas.microsoft.com/office/mac/office/2008/main" xmlns:mc="http://schemas.openxmlformats.org/markup-compatibility/2006" xmlns:mv="urn:schemas-microsoft-com:mac:vml" xmlns:o="urn:schemas-microsoft-com:office:office" xmlns:r="http://schemas.openxmlformats.org/officeDocument/2006/relationships" xmlns:m="http://schemas.openxmlformats.org/officeDocument/2006/math" xmlns:v="urn:schemas-microsoft-com:vml" xmlns:wp14="http://schemas.microsoft.com/office/word/2010/wordprocessingDrawing" xmlns:wp="http://schemas.openxmlformats.org/drawingml/2006/wordprocessingDrawing" xmlns:w10="urn:schemas-microsoft-com:office:word" xmlns:w="http://schemas.openxmlformats.org/wordprocessingml/2006/main" xmlns:w14="http://schemas.microsoft.com/office/word/2010/wordml" xmlns:w15="http://schemas.microsoft.com/office/word/2012/wordml" xmlns:wpg="http://schemas.microsoft.com/office/word/2010/wordprocessingGroup" xmlns:wpi="http://schemas.microsoft.com/office/word/2010/wordprocessingInk" xmlns:wne="http://schemas.microsoft.com/office/word/2006/wordml" xmlns:wps="http://schemas.microsoft.com/office/word/2010/wordprocessingShape" mc:Ignorable="w14 w15 wp14">
+  <w:endnote w:type="separator" w:id="-1">
+    <w:p>
+      <w:pPr>
+        <w:spacing w:after="0" w:line="240" w:lineRule="auto"/>
+      </w:pPr>
+      <w:r>
+        <w:separator/>
+      </w:r>
+    </w:p>
+  </w:endnote>
+  <w:endnote w:type="continuationSeparator" w:id="0">
+    <w:p>
+      <w:pPr>
+        <w:spacing w:after="0" w:line="240" w:lineRule="auto"/>
+      </w:pPr>
+      <w:r>
+        <w:continuationSeparator/>
+      </w:r>
+    </w:p>
+  </w:endnote>
+</w:endnotes>
+</file>
+
+<file path=word/footnotes.xml><?xml version="1.0" encoding="utf-8"?>
+<w:footnotes xmlns:wpc="http://schemas.microsoft.com/office/word/2010/wordprocessingCanvas" xmlns:mo="http://schemas.microsoft.com/office/mac/office/2008/main" xmlns:mc="http://schemas.openxmlformats.org/markup-compatibility/2006" xmlns:mv="urn:schemas-microsoft-com:mac:vml" xmlns:o="urn:schemas-microsoft-com:office:office" xmlns:r="http://schemas.openxmlformats.org/officeDocument/2006/relationships" xmlns:m="http://schemas.openxmlformats.org/officeDocument/2006/math" xmlns:v="urn:schemas-microsoft-com:vml" xmlns:wp14="http://schemas.microsoft.com/office/word/2010/wordprocessingDrawing" xmlns:wp="http://schemas.openxmlformats.org/drawingml/2006/wordprocessingDrawing" xmlns:w10="urn:schemas-microsoft-com:office:word" xmlns:w="http://schemas.openxmlformats.org/wordprocessingml/2006/main" xmlns:w14="http://schemas.microsoft.com/office/word/2010/wordml" xmlns:w15="http://schemas.microsoft.com/office/word/2012/wordml" xmlns:wpg="http://schemas.microsoft.com/office/word/2010/wordprocessingGroup" xmlns:wpi="http://schemas.microsoft.com/office/word/2010/wordprocessingInk" xmlns:wne="http://schemas.microsoft.com/office/word/2006/wordml" xmlns:wps="http://schemas.microsoft.com/office/word/2010/wordprocessingShape" mc:Ignorable="w14 w15 wp14">
+  <w:footnote w:type="separator" w:id="-1">
+    <w:p>
+      <w:pPr>
+        <w:spacing w:after="0" w:line="240" w:lineRule="auto"/>
+      </w:pPr>
+      <w:r>
+        <w:separator/>
+      </w:r>
+    </w:p>
+  </w:footnote>
+  <w:footnote w:type="continuationSeparator" w:id="0">
+    <w:p>
+      <w:pPr>
+        <w:spacing w:after="0" w:line="240" w:lineRule="auto"/>
+      </w:pPr>
+      <w:r>
+        <w:continuationSeparator/>
+      </w:r>
+    </w:p>
+  </w:footnote>
+</w:footnotes>
+</file>
+
+<file path=word/numbering.xml><?xml version="1.0" encoding="utf-8"?>
+<w:numbering xmlns:wpc="http://schemas.microsoft.com/office/word/2010/wordprocessingCanvas" xmlns:mo="http://schemas.microsoft.com/office/mac/office/2008/main" xmlns:mc="http://schemas.openxmlformats.org/markup-compatibility/2006" xmlns:mv="urn:schemas-microsoft-com:mac:vml" xmlns:o="urn:schemas-microsoft-com:office:office" xmlns:r="http://schemas.openxmlformats.org/officeDocument/2006/relationships" xmlns:m="http://schemas.openxmlformats.org/officeDocument/2006/math" xmlns:v="urn:schemas-microsoft-com:vml" xmlns:wp14="http://schemas.microsoft.com/office/word/2010/wordprocessingDrawing" xmlns:wp="http://schemas.openxmlformats.org/drawingml/2006/wordprocessingDrawing" xmlns:w10="urn:schemas-microsoft-com:office:word" xmlns:w="http://schemas.openxmlformats.org/wordprocessingml/2006/main" xmlns:w14="http://schemas.microsoft.com/office/word/2010/wordml" xmlns:w15="http://schemas.microsoft.com/office/word/2012/wordml" xmlns:wpg="http://schemas.microsoft.com/office/word/2010/wordprocessingGroup" xmlns:wpi="http://schemas.microsoft.com/office/word/2010/wordprocessingInk" xmlns:wne="http://schemas.microsoft.com/office/word/2006/wordml" xmlns:wps="http://schemas.microsoft.com/office/word/2010/wordprocessingShape" mc:Ignorable="w14 w15 wp14">
+  <w:abstractNum w:abstractNumId="0">
+    <w:nsid w:val="0F3C13D0"/>
+    <w:multiLevelType w:val="hybridMultilevel"/>
+    <w:tmpl w:val="EBEC80BC"/>
+    <w:lvl w:ilvl="0" w:tplc="040A0001">
+      <w:start w:val="1"/>
+      <w:numFmt w:val="bullet"/>
+      <w:lvlText w:val=""/>
+      <w:lvlJc w:val="left"/>
+      <w:pPr>
+        <w:ind w:left="720" w:hanging="360"/>
+      </w:pPr>
+      <w:rPr>
+        <w:rFonts w:ascii="Symbol" w:hAnsi="Symbol" w:hint="default"/>
+      </w:rPr>
+    </w:lvl>
+    <w:lvl w:ilvl="1" w:tplc="040A0003" w:tentative="1">
+      <w:start w:val="1"/>
+      <w:numFmt w:val="bullet"/>
+      <w:lvlText w:val="o"/>
+      <w:lvlJc w:val="left"/>
+      <w:pPr>
+        <w:ind w:left="1440" w:hanging="360"/>
+      </w:pPr>
+      <w:rPr>
+        <w:rFonts w:ascii="Courier New" w:hAnsi="Courier New" w:cs="Courier New" w:hint="default"/>
+      </w:rPr>
+    </w:lvl>
+    <w:lvl w:ilvl="2" w:tplc="040A0005" w:tentative="1">
+      <w:start w:val="1"/>
+      <w:numFmt w:val="bullet"/>
+      <w:lvlText w:val=""/>
+      <w:lvlJc w:val="left"/>
+      <w:pPr>
+        <w:ind w:left="2160" w:hanging="360"/>
+      </w:pPr>
+      <w:rPr>
+        <w:rFonts w:ascii="Wingdings" w:hAnsi="Wingdings" w:hint="default"/>
+      </w:rPr>
+    </w:lvl>
+    <w:lvl w:ilvl="3" w:tplc="040A0001" w:tentative="1">
+      <w:start w:val="1"/>
+      <w:numFmt w:val="bullet"/>
+      <w:lvlText w:val=""/>
+      <w:lvlJc w:val="left"/>
+      <w:pPr>
+        <w:ind w:left="2880" w:hanging="360"/>
+      </w:pPr>
+      <w:rPr>
+        <w:rFonts w:ascii="Symbol" w:hAnsi="Symbol" w:hint="default"/>
+      </w:rPr>
+    </w:lvl>
+    <w:lvl w:ilvl="4" w:tplc="040A0003" w:tentative="1">
+      <w:start w:val="1"/>
+      <w:numFmt w:val="bullet"/>
+      <w:lvlText w:val="o"/>
+      <w:lvlJc w:val="left"/>
+      <w:pPr>
+        <w:ind w:left="3600" w:hanging="360"/>
+      </w:pPr>
+      <w:rPr>
+        <w:rFonts w:ascii="Courier New" w:hAnsi="Courier New" w:cs="Courier New" w:hint="default"/>
+      </w:rPr>
+    </w:lvl>
+    <w:lvl w:ilvl="5" w:tplc="040A0005" w:tentative="1">
+      <w:start w:val="1"/>
+      <w:numFmt w:val="bullet"/>
+      <w:lvlText w:val=""/>
+      <w:lvlJc w:val="left"/>
+      <w:pPr>
+        <w:ind w:left="4320" w:hanging="360"/>
+      </w:pPr>
+      <w:rPr>
+        <w:rFonts w:ascii="Wingdings" w:hAnsi="Wingdings" w:hint="default"/>
+      </w:rPr>
+    </w:lvl>
+    <w:lvl w:ilvl="6" w:tplc="040A0001" w:tentative="1">
+      <w:start w:val="1"/>
+      <w:numFmt w:val="bullet"/>
+      <w:lvlText w:val=""/>
+      <w:lvlJc w:val="left"/>
+      <w:pPr>
+        <w:ind w:left="5040" w:hanging="360"/>
+      </w:pPr>
+      <w:rPr>
+        <w:rFonts w:ascii="Symbol" w:hAnsi="Symbol" w:hint="default"/>
+      </w:rPr>
+    </w:lvl>
+    <w:lvl w:ilvl="7" w:tplc="040A0003" w:tentative="1">
+      <w:start w:val="1"/>
+      <w:numFmt w:val="bullet"/>
+      <w:lvlText w:val="o"/>
+      <w:lvlJc w:val="left"/>
+      <w:pPr>
+        <w:ind w:left="5760" w:hanging="360"/>
+      </w:pPr>
+      <w:rPr>
+        <w:rFonts w:ascii="Courier New" w:hAnsi="Courier New" w:cs="Courier New" w:hint="default"/>
+      </w:rPr>
+    </w:lvl>
+    <w:lvl w:ilvl="8" w:tplc="040A0005" w:tentative="1">
+      <w:start w:val="1"/>
+      <w:numFmt w:val="bullet"/>
+      <w:lvlText w:val=""/>
+      <w:lvlJc w:val="left"/>
+      <w:pPr>
+        <w:ind w:left="6480" w:hanging="360"/>
+      </w:pPr>
+      <w:rPr>
+        <w:rFonts w:ascii="Wingdings" w:hAnsi="Wingdings" w:hint="default"/>
+      </w:rPr>
+    </w:lvl>
+  </w:abstractNum>
+  <w:abstractNum w:abstractNumId="1">
+    <w:nsid w:val="1BD31C9C"/>
+    <w:multiLevelType w:val="hybridMultilevel"/>
+    <w:tmpl w:val="93941A1E"/>
+    <w:lvl w:ilvl="0" w:tplc="424CDF28">
+      <w:start w:val="1"/>
+      <w:numFmt w:val="decimal"/>
+      <w:lvlText w:val="%1."/>
+      <w:lvlJc w:val="left"/>
+      <w:pPr>
+        <w:ind w:left="1776" w:hanging="360"/>
+      </w:pPr>
+      <w:rPr>
+        <w:rFonts w:hint="default"/>
+        <w:b w:val="0"/>
+      </w:rPr>
+    </w:lvl>
+    <w:lvl w:ilvl="1" w:tplc="040A0019" w:tentative="1">
+      <w:start w:val="1"/>
+      <w:numFmt w:val="lowerLetter"/>
+      <w:lvlText w:val="%2."/>
+      <w:lvlJc w:val="left"/>
+      <w:pPr>
+        <w:ind w:left="2148" w:hanging="360"/>
+      </w:pPr>
+    </w:lvl>
+    <w:lvl w:ilvl="2" w:tplc="040A001B" w:tentative="1">
+      <w:start w:val="1"/>
+      <w:numFmt w:val="lowerRoman"/>
+      <w:lvlText w:val="%3."/>
+      <w:lvlJc w:val="right"/>
+      <w:pPr>
+        <w:ind w:left="2868" w:hanging="180"/>
+      </w:pPr>
+    </w:lvl>
+    <w:lvl w:ilvl="3" w:tplc="040A000F" w:tentative="1">
+      <w:start w:val="1"/>
+      <w:numFmt w:val="decimal"/>
+      <w:lvlText w:val="%4."/>
+      <w:lvlJc w:val="left"/>
+      <w:pPr>
+        <w:ind w:left="3588" w:hanging="360"/>
+      </w:pPr>
+    </w:lvl>
+    <w:lvl w:ilvl="4" w:tplc="040A0019" w:tentative="1">
+      <w:start w:val="1"/>
+      <w:numFmt w:val="lowerLetter"/>
+      <w:lvlText w:val="%5."/>
+      <w:lvlJc w:val="left"/>
+      <w:pPr>
+        <w:ind w:left="4308" w:hanging="360"/>
+      </w:pPr>
+    </w:lvl>
+    <w:lvl w:ilvl="5" w:tplc="040A001B" w:tentative="1">
+      <w:start w:val="1"/>
+      <w:numFmt w:val="lowerRoman"/>
+      <w:lvlText w:val="%6."/>
+      <w:lvlJc w:val="right"/>
+      <w:pPr>
+        <w:ind w:left="5028" w:hanging="180"/>
+      </w:pPr>
+    </w:lvl>
+    <w:lvl w:ilvl="6" w:tplc="040A000F" w:tentative="1">
+      <w:start w:val="1"/>
+      <w:numFmt w:val="decimal"/>
+      <w:lvlText w:val="%7."/>
+      <w:lvlJc w:val="left"/>
+      <w:pPr>
+        <w:ind w:left="5748" w:hanging="360"/>
+      </w:pPr>
+    </w:lvl>
+    <w:lvl w:ilvl="7" w:tplc="040A0019" w:tentative="1">
+      <w:start w:val="1"/>
+      <w:numFmt w:val="lowerLetter"/>
+      <w:lvlText w:val="%8."/>
+      <w:lvlJc w:val="left"/>
+      <w:pPr>
+        <w:ind w:left="6468" w:hanging="360"/>
+      </w:pPr>
+    </w:lvl>
+    <w:lvl w:ilvl="8" w:tplc="040A001B" w:tentative="1">
+      <w:start w:val="1"/>
+      <w:numFmt w:val="lowerRoman"/>
+      <w:lvlText w:val="%9."/>
+      <w:lvlJc w:val="right"/>
+      <w:pPr>
+        <w:ind w:left="7188" w:hanging="180"/>
+      </w:pPr>
+    </w:lvl>
+  </w:abstractNum>
+  <w:abstractNum w:abstractNumId="2">
+    <w:nsid w:val="29880367"/>
+    <w:multiLevelType w:val="hybridMultilevel"/>
+    <w:tmpl w:val="86A632E6"/>
+    <w:lvl w:ilvl="0" w:tplc="424CDF28">
+      <w:start w:val="1"/>
+      <w:numFmt w:val="decimal"/>
+      <w:lvlText w:val="%1."/>
+      <w:lvlJc w:val="left"/>
+      <w:pPr>
+        <w:ind w:left="1788" w:hanging="360"/>
+      </w:pPr>
+      <w:rPr>
+        <w:rFonts w:hint="default"/>
+        <w:b w:val="0"/>
+      </w:rPr>
+    </w:lvl>
+    <w:lvl w:ilvl="1" w:tplc="040A0019" w:tentative="1">
+      <w:start w:val="1"/>
+      <w:numFmt w:val="lowerLetter"/>
+      <w:lvlText w:val="%2."/>
+      <w:lvlJc w:val="left"/>
+      <w:pPr>
+        <w:ind w:left="2160" w:hanging="360"/>
+      </w:pPr>
+    </w:lvl>
+    <w:lvl w:ilvl="2" w:tplc="040A001B" w:tentative="1">
+      <w:start w:val="1"/>
+      <w:numFmt w:val="lowerRoman"/>
+      <w:lvlText w:val="%3."/>
+      <w:lvlJc w:val="right"/>
+      <w:pPr>
+        <w:ind w:left="2880" w:hanging="180"/>
+      </w:pPr>
+    </w:lvl>
+    <w:lvl w:ilvl="3" w:tplc="040A000F" w:tentative="1">
+      <w:start w:val="1"/>
+      <w:numFmt w:val="decimal"/>
+      <w:lvlText w:val="%4."/>
+      <w:lvlJc w:val="left"/>
+      <w:pPr>
+        <w:ind w:left="3600" w:hanging="360"/>
+      </w:pPr>
+    </w:lvl>
+    <w:lvl w:ilvl="4" w:tplc="040A0019" w:tentative="1">
+      <w:start w:val="1"/>
+      <w:numFmt w:val="lowerLetter"/>
+      <w:lvlText w:val="%5."/>
+      <w:lvlJc w:val="left"/>
+      <w:pPr>
+        <w:ind w:left="4320" w:hanging="360"/>
+      </w:pPr>
+    </w:lvl>
+    <w:lvl w:ilvl="5" w:tplc="040A001B" w:tentative="1">
+      <w:start w:val="1"/>
+      <w:numFmt w:val="lowerRoman"/>
+      <w:lvlText w:val="%6."/>
+      <w:lvlJc w:val="right"/>
+      <w:pPr>
+        <w:ind w:left="5040" w:hanging="180"/>
+      </w:pPr>
+    </w:lvl>
+    <w:lvl w:ilvl="6" w:tplc="040A000F" w:tentative="1">
+      <w:start w:val="1"/>
+      <w:numFmt w:val="decimal"/>
+      <w:lvlText w:val="%7."/>
+      <w:lvlJc w:val="left"/>
+      <w:pPr>
+        <w:ind w:left="5760" w:hanging="360"/>
+      </w:pPr>
+    </w:lvl>
+    <w:lvl w:ilvl="7" w:tplc="040A0019" w:tentative="1">
+      <w:start w:val="1"/>
+      <w:numFmt w:val="lowerLetter"/>
+      <w:lvlText w:val="%8."/>
+      <w:lvlJc w:val="left"/>
+      <w:pPr>
+        <w:ind w:left="6480" w:hanging="360"/>
+      </w:pPr>
+    </w:lvl>
+    <w:lvl w:ilvl="8" w:tplc="040A001B" w:tentative="1">
+      <w:start w:val="1"/>
+      <w:numFmt w:val="lowerRoman"/>
+      <w:lvlText w:val="%9."/>
+      <w:lvlJc w:val="right"/>
+      <w:pPr>
+        <w:ind w:left="7200" w:hanging="180"/>
+      </w:pPr>
+    </w:lvl>
+  </w:abstractNum>
+  <w:abstractNum w:abstractNumId="3">
+    <w:nsid w:val="2E2C08D0"/>
+    <w:multiLevelType w:val="hybridMultilevel"/>
+    <w:tmpl w:val="66C2B0D4"/>
+    <w:lvl w:ilvl="0" w:tplc="040A000F">
+      <w:start w:val="1"/>
+      <w:numFmt w:val="decimal"/>
+      <w:lvlText w:val="%1."/>
+      <w:lvlJc w:val="left"/>
+      <w:pPr>
+        <w:ind w:left="1080" w:hanging="360"/>
+      </w:pPr>
+    </w:lvl>
+    <w:lvl w:ilvl="1" w:tplc="040A0019" w:tentative="1">
+      <w:start w:val="1"/>
+      <w:numFmt w:val="lowerLetter"/>
+      <w:lvlText w:val="%2."/>
+      <w:lvlJc w:val="left"/>
+      <w:pPr>
+        <w:ind w:left="1800" w:hanging="360"/>
+      </w:pPr>
+    </w:lvl>
+    <w:lvl w:ilvl="2" w:tplc="040A001B" w:tentative="1">
+      <w:start w:val="1"/>
+      <w:numFmt w:val="lowerRoman"/>
+      <w:lvlText w:val="%3."/>
+      <w:lvlJc w:val="right"/>
+      <w:pPr>
+        <w:ind w:left="2520" w:hanging="180"/>
+      </w:pPr>
+    </w:lvl>
+    <w:lvl w:ilvl="3" w:tplc="040A000F" w:tentative="1">
+      <w:start w:val="1"/>
+      <w:numFmt w:val="decimal"/>
+      <w:lvlText w:val="%4."/>
+      <w:lvlJc w:val="left"/>
+      <w:pPr>
+        <w:ind w:left="3240" w:hanging="360"/>
+      </w:pPr>
+    </w:lvl>
+    <w:lvl w:ilvl="4" w:tplc="040A0019" w:tentative="1">
+      <w:start w:val="1"/>
+      <w:numFmt w:val="lowerLetter"/>
+      <w:lvlText w:val="%5."/>
+      <w:lvlJc w:val="left"/>
+      <w:pPr>
+        <w:ind w:left="3960" w:hanging="360"/>
+      </w:pPr>
+    </w:lvl>
+    <w:lvl w:ilvl="5" w:tplc="040A001B" w:tentative="1">
+      <w:start w:val="1"/>
+      <w:numFmt w:val="lowerRoman"/>
+      <w:lvlText w:val="%6."/>
+      <w:lvlJc w:val="right"/>
+      <w:pPr>
+        <w:ind w:left="4680" w:hanging="180"/>
+      </w:pPr>
+    </w:lvl>
+    <w:lvl w:ilvl="6" w:tplc="040A000F" w:tentative="1">
+      <w:start w:val="1"/>
+      <w:numFmt w:val="decimal"/>
+      <w:lvlText w:val="%7."/>
+      <w:lvlJc w:val="left"/>
+      <w:pPr>
+        <w:ind w:left="5400" w:hanging="360"/>
+      </w:pPr>
+    </w:lvl>
+    <w:lvl w:ilvl="7" w:tplc="040A0019" w:tentative="1">
+      <w:start w:val="1"/>
+      <w:numFmt w:val="lowerLetter"/>
+      <w:lvlText w:val="%8."/>
+      <w:lvlJc w:val="left"/>
+      <w:pPr>
+        <w:ind w:left="6120" w:hanging="360"/>
+      </w:pPr>
+    </w:lvl>
+    <w:lvl w:ilvl="8" w:tplc="040A001B" w:tentative="1">
+      <w:start w:val="1"/>
+      <w:numFmt w:val="lowerRoman"/>
+      <w:lvlText w:val="%9."/>
+      <w:lvlJc w:val="right"/>
+      <w:pPr>
+        <w:ind w:left="6840" w:hanging="180"/>
+      </w:pPr>
+    </w:lvl>
+  </w:abstractNum>
+  <w:abstractNum w:abstractNumId="4">
+    <w:nsid w:val="41301D91"/>
+    <w:multiLevelType w:val="hybridMultilevel"/>
+    <w:tmpl w:val="180A7F6A"/>
+    <w:lvl w:ilvl="0" w:tplc="424CDF28">
+      <w:start w:val="1"/>
+      <w:numFmt w:val="decimal"/>
+      <w:lvlText w:val="%1."/>
+      <w:lvlJc w:val="left"/>
+      <w:pPr>
+        <w:ind w:left="1788" w:hanging="360"/>
+      </w:pPr>
+      <w:rPr>
+        <w:rFonts w:hint="default"/>
+        <w:b w:val="0"/>
+      </w:rPr>
+    </w:lvl>
+    <w:lvl w:ilvl="1" w:tplc="040A0019" w:tentative="1">
+      <w:start w:val="1"/>
+      <w:numFmt w:val="lowerLetter"/>
+      <w:lvlText w:val="%2."/>
+      <w:lvlJc w:val="left"/>
+      <w:pPr>
+        <w:ind w:left="2160" w:hanging="360"/>
+      </w:pPr>
+    </w:lvl>
+    <w:lvl w:ilvl="2" w:tplc="040A001B" w:tentative="1">
+      <w:start w:val="1"/>
+      <w:numFmt w:val="lowerRoman"/>
+      <w:lvlText w:val="%3."/>
+      <w:lvlJc w:val="right"/>
+      <w:pPr>
+        <w:ind w:left="2880" w:hanging="180"/>
+      </w:pPr>
+    </w:lvl>
+    <w:lvl w:ilvl="3" w:tplc="040A000F" w:tentative="1">
+      <w:start w:val="1"/>
+      <w:numFmt w:val="decimal"/>
+      <w:lvlText w:val="%4."/>
+      <w:lvlJc w:val="left"/>
+      <w:pPr>
+        <w:ind w:left="3600" w:hanging="360"/>
+      </w:pPr>
+    </w:lvl>
+    <w:lvl w:ilvl="4" w:tplc="040A0019" w:tentative="1">
+      <w:start w:val="1"/>
+      <w:numFmt w:val="lowerLetter"/>
+      <w:lvlText w:val="%5."/>
+      <w:lvlJc w:val="left"/>
+      <w:pPr>
+        <w:ind w:left="4320" w:hanging="360"/>
+      </w:pPr>
+    </w:lvl>
+    <w:lvl w:ilvl="5" w:tplc="040A001B" w:tentative="1">
+      <w:start w:val="1"/>
+      <w:numFmt w:val="lowerRoman"/>
+      <w:lvlText w:val="%6."/>
+      <w:lvlJc w:val="right"/>
+      <w:pPr>
+        <w:ind w:left="5040" w:hanging="180"/>
+      </w:pPr>
+    </w:lvl>
+    <w:lvl w:ilvl="6" w:tplc="040A000F" w:tentative="1">
+      <w:start w:val="1"/>
+      <w:numFmt w:val="decimal"/>
+      <w:lvlText w:val="%7."/>
+      <w:lvlJc w:val="left"/>
+      <w:pPr>
+        <w:ind w:left="5760" w:hanging="360"/>
+      </w:pPr>
+    </w:lvl>
+    <w:lvl w:ilvl="7" w:tplc="040A0019" w:tentative="1">
+      <w:start w:val="1"/>
+      <w:numFmt w:val="lowerLetter"/>
+      <w:lvlText w:val="%8."/>
+      <w:lvlJc w:val="left"/>
+      <w:pPr>
+        <w:ind w:left="6480" w:hanging="360"/>
+      </w:pPr>
+    </w:lvl>
+    <w:lvl w:ilvl="8" w:tplc="040A001B" w:tentative="1">
+      <w:start w:val="1"/>
+      <w:numFmt w:val="lowerRoman"/>
+      <w:lvlText w:val="%9."/>
+      <w:lvlJc w:val="right"/>
+      <w:pPr>
+        <w:ind w:left="7200" w:hanging="180"/>
+      </w:pPr>
+    </w:lvl>
+  </w:abstractNum>
+  <w:abstractNum w:abstractNumId="5">
+    <w:nsid w:val="58B71EE5"/>
+    <w:multiLevelType w:val="hybridMultilevel"/>
+    <w:tmpl w:val="EF227AFE"/>
+    <w:lvl w:ilvl="0" w:tplc="424CDF28">
+      <w:start w:val="1"/>
+      <w:numFmt w:val="decimal"/>
+      <w:lvlText w:val="%1."/>
+      <w:lvlJc w:val="left"/>
+      <w:pPr>
+        <w:ind w:left="1788" w:hanging="360"/>
+      </w:pPr>
+      <w:rPr>
+        <w:rFonts w:hint="default"/>
+        <w:b w:val="0"/>
+      </w:rPr>
+    </w:lvl>
+    <w:lvl w:ilvl="1" w:tplc="040A0019" w:tentative="1">
+      <w:start w:val="1"/>
+      <w:numFmt w:val="lowerLetter"/>
+      <w:lvlText w:val="%2."/>
+      <w:lvlJc w:val="left"/>
+      <w:pPr>
+        <w:ind w:left="2160" w:hanging="360"/>
+      </w:pPr>
+    </w:lvl>
+    <w:lvl w:ilvl="2" w:tplc="040A001B" w:tentative="1">
+      <w:start w:val="1"/>
+      <w:numFmt w:val="lowerRoman"/>
+      <w:lvlText w:val="%3."/>
+      <w:lvlJc w:val="right"/>
+      <w:pPr>
+        <w:ind w:left="2880" w:hanging="180"/>
+      </w:pPr>
+    </w:lvl>
+    <w:lvl w:ilvl="3" w:tplc="040A000F" w:tentative="1">
+      <w:start w:val="1"/>
+      <w:numFmt w:val="decimal"/>
+      <w:lvlText w:val="%4."/>
+      <w:lvlJc w:val="left"/>
+      <w:pPr>
+        <w:ind w:left="3600" w:hanging="360"/>
+      </w:pPr>
+    </w:lvl>
+    <w:lvl w:ilvl="4" w:tplc="040A0019" w:tentative="1">
+      <w:start w:val="1"/>
+      <w:numFmt w:val="lowerLetter"/>
+      <w:lvlText w:val="%5."/>
+      <w:lvlJc w:val="left"/>
+      <w:pPr>
+        <w:ind w:left="4320" w:hanging="360"/>
+      </w:pPr>
+    </w:lvl>
+    <w:lvl w:ilvl="5" w:tplc="040A001B" w:tentative="1">
+      <w:start w:val="1"/>
+      <w:numFmt w:val="lowerRoman"/>
+      <w:lvlText w:val="%6."/>
+      <w:lvlJc w:val="right"/>
+      <w:pPr>
+        <w:ind w:left="5040" w:hanging="180"/>
+      </w:pPr>
+    </w:lvl>
+    <w:lvl w:ilvl="6" w:tplc="040A000F" w:tentative="1">
+      <w:start w:val="1"/>
+      <w:numFmt w:val="decimal"/>
+      <w:lvlText w:val="%7."/>
+      <w:lvlJc w:val="left"/>
+      <w:pPr>
+        <w:ind w:left="5760" w:hanging="360"/>
+      </w:pPr>
+    </w:lvl>
+    <w:lvl w:ilvl="7" w:tplc="040A0019" w:tentative="1">
+      <w:start w:val="1"/>
+      <w:numFmt w:val="lowerLetter"/>
+      <w:lvlText w:val="%8."/>
+      <w:lvlJc w:val="left"/>
+      <w:pPr>
+        <w:ind w:left="6480" w:hanging="360"/>
+      </w:pPr>
+    </w:lvl>
+    <w:lvl w:ilvl="8" w:tplc="040A001B" w:tentative="1">
+      <w:start w:val="1"/>
+      <w:numFmt w:val="lowerRoman"/>
+      <w:lvlText w:val="%9."/>
+      <w:lvlJc w:val="right"/>
+      <w:pPr>
+        <w:ind w:left="7200" w:hanging="180"/>
+      </w:pPr>
+    </w:lvl>
+  </w:abstractNum>
+  <w:abstractNum w:abstractNumId="6">
+    <w:nsid w:val="62355C6C"/>
+    <w:multiLevelType w:val="hybridMultilevel"/>
+    <w:tmpl w:val="A440BFE8"/>
+    <w:lvl w:ilvl="0" w:tplc="424CDF28">
+      <w:start w:val="1"/>
+      <w:numFmt w:val="decimal"/>
+      <w:lvlText w:val="%1."/>
+      <w:lvlJc w:val="left"/>
+      <w:pPr>
+        <w:ind w:left="1068" w:hanging="360"/>
+      </w:pPr>
+      <w:rPr>
+        <w:rFonts w:hint="default"/>
+        <w:b w:val="0"/>
+      </w:rPr>
+    </w:lvl>
+    <w:lvl w:ilvl="1" w:tplc="040A0019" w:tentative="1">
+      <w:start w:val="1"/>
+      <w:numFmt w:val="lowerLetter"/>
+      <w:lvlText w:val="%2."/>
+      <w:lvlJc w:val="left"/>
+      <w:pPr>
+        <w:ind w:left="1788" w:hanging="360"/>
+      </w:pPr>
+    </w:lvl>
+    <w:lvl w:ilvl="2" w:tplc="040A001B" w:tentative="1">
+      <w:start w:val="1"/>
+      <w:numFmt w:val="lowerRoman"/>
+      <w:lvlText w:val="%3."/>
+      <w:lvlJc w:val="right"/>
+      <w:pPr>
+        <w:ind w:left="2508" w:hanging="180"/>
+      </w:pPr>
+    </w:lvl>
+    <w:lvl w:ilvl="3" w:tplc="040A000F" w:tentative="1">
+      <w:start w:val="1"/>
+      <w:numFmt w:val="decimal"/>
+      <w:lvlText w:val="%4."/>
+      <w:lvlJc w:val="left"/>
+      <w:pPr>
+        <w:ind w:left="3228" w:hanging="360"/>
+      </w:pPr>
+    </w:lvl>
+    <w:lvl w:ilvl="4" w:tplc="040A0019" w:tentative="1">
+      <w:start w:val="1"/>
+      <w:numFmt w:val="lowerLetter"/>
+      <w:lvlText w:val="%5."/>
+      <w:lvlJc w:val="left"/>
+      <w:pPr>
+        <w:ind w:left="3948" w:hanging="360"/>
+      </w:pPr>
+    </w:lvl>
+    <w:lvl w:ilvl="5" w:tplc="040A001B" w:tentative="1">
+      <w:start w:val="1"/>
+      <w:numFmt w:val="lowerRoman"/>
+      <w:lvlText w:val="%6."/>
+      <w:lvlJc w:val="right"/>
+      <w:pPr>
+        <w:ind w:left="4668" w:hanging="180"/>
+      </w:pPr>
+    </w:lvl>
+    <w:lvl w:ilvl="6" w:tplc="040A000F" w:tentative="1">
+      <w:start w:val="1"/>
+      <w:numFmt w:val="decimal"/>
+      <w:lvlText w:val="%7."/>
+      <w:lvlJc w:val="left"/>
+      <w:pPr>
+        <w:ind w:left="5388" w:hanging="360"/>
+      </w:pPr>
+    </w:lvl>
+    <w:lvl w:ilvl="7" w:tplc="040A0019" w:tentative="1">
+      <w:start w:val="1"/>
+      <w:numFmt w:val="lowerLetter"/>
+      <w:lvlText w:val="%8."/>
+      <w:lvlJc w:val="left"/>
+      <w:pPr>
+        <w:ind w:left="6108" w:hanging="360"/>
+      </w:pPr>
+    </w:lvl>
+    <w:lvl w:ilvl="8" w:tplc="040A001B" w:tentative="1">
+      <w:start w:val="1"/>
+      <w:numFmt w:val="lowerRoman"/>
+      <w:lvlText w:val="%9."/>
+      <w:lvlJc w:val="right"/>
+      <w:pPr>
+        <w:ind w:left="6828" w:hanging="180"/>
+      </w:pPr>
+    </w:lvl>
+  </w:abstractNum>
+  <w:num w:numId="1">
+    <w:abstractNumId w:val="0"/>
+  </w:num>
+  <w:num w:numId="2">
+    <w:abstractNumId w:val="3"/>
+  </w:num>
+  <w:num w:numId="3">
+    <w:abstractNumId w:val="6"/>
+  </w:num>
+  <w:num w:numId="4">
+    <w:abstractNumId w:val="1"/>
+  </w:num>
+  <w:num w:numId="5">
+    <w:abstractNumId w:val="5"/>
+  </w:num>
+  <w:num w:numId="6">
+    <w:abstractNumId w:val="2"/>
+  </w:num>
+  <w:num w:numId="7">
+    <w:abstractNumId w:val="4"/>
+  </w:num>
+</w:numbering>
+</file>
+
 <file path=word/styles.xml><?xml version="1.0" encoding="utf-8"?>
 <w:styles xmlns:mc="http://schemas.openxmlformats.org/markup-compatibility/2006" xmlns:r="http://schemas.openxmlformats.org/officeDocument/2006/relationships" xmlns:w="http://schemas.openxmlformats.org/wordprocessingml/2006/main" xmlns:w14="http://schemas.microsoft.com/office/word/2010/wordml" xmlns:w15="http://schemas.microsoft.com/office/word/2012/wordml" mc:Ignorable="w14 w15">
   <w:docDefaults>
@@ -2113,7 +4659,7 @@
       </w:pPr>
     </w:pPrDefault>
   </w:docDefaults>
-  <w:latentStyles w:defLockedState="0" w:defUIPriority="99" w:defSemiHidden="0" w:defUnhideWhenUsed="0" w:defQFormat="0" w:count="371">
+  <w:latentStyles w:defLockedState="0" w:defUIPriority="99" w:defSemiHidden="0" w:defUnhideWhenUsed="0" w:defQFormat="0" w:count="382">
     <w:lsdException w:name="Normal" w:uiPriority="0" w:qFormat="1"/>
     <w:lsdException w:name="heading 1" w:uiPriority="9" w:qFormat="1"/>
     <w:lsdException w:name="heading 2" w:semiHidden="1" w:uiPriority="9" w:unhideWhenUsed="1" w:qFormat="1"/>
@@ -2219,7 +4765,6 @@
     <w:lsdException w:name="HTML Sample" w:semiHidden="1" w:unhideWhenUsed="1"/>
     <w:lsdException w:name="HTML Typewriter" w:semiHidden="1" w:unhideWhenUsed="1"/>
     <w:lsdException w:name="HTML Variable" w:semiHidden="1" w:unhideWhenUsed="1"/>
-    <w:lsdException w:name="Normal Table" w:semiHidden="1" w:unhideWhenUsed="1"/>
     <w:lsdException w:name="annotation subject" w:semiHidden="1" w:unhideWhenUsed="1"/>
     <w:lsdException w:name="No List" w:semiHidden="1" w:unhideWhenUsed="1"/>
     <w:lsdException w:name="Outline List 1" w:semiHidden="1" w:unhideWhenUsed="1"/>
@@ -2265,11 +4810,9 @@
     <w:lsdException w:name="Table Subtle 1" w:semiHidden="1" w:unhideWhenUsed="1"/>
     <w:lsdException w:name="Table Subtle 2" w:semiHidden="1" w:unhideWhenUsed="1"/>
     <w:lsdException w:name="Table Web 1" w:semiHidden="1" w:unhideWhenUsed="1"/>
-    <w:lsdException w:name="Table Web 2" w:semiHidden="1" w:unhideWhenUsed="1"/>
     <w:lsdException w:name="Table Web 3" w:semiHidden="1" w:unhideWhenUsed="1"/>
     <w:lsdException w:name="Balloon Text" w:semiHidden="1" w:unhideWhenUsed="1"/>
     <w:lsdException w:name="Table Grid" w:uiPriority="39"/>
-    <w:lsdException w:name="Table Theme" w:semiHidden="1" w:unhideWhenUsed="1"/>
     <w:lsdException w:name="Placeholder Text" w:semiHidden="1"/>
     <w:lsdException w:name="No Spacing" w:uiPriority="1" w:qFormat="1"/>
     <w:lsdException w:name="Light Shading" w:uiPriority="60"/>
@@ -2485,6 +5028,8 @@
     <w:lsdException w:name="List Table 5 Dark Accent 6" w:uiPriority="50"/>
     <w:lsdException w:name="List Table 6 Colorful Accent 6" w:uiPriority="51"/>
     <w:lsdException w:name="List Table 7 Colorful Accent 6" w:uiPriority="52"/>
+    <w:lsdException w:name="Mention" w:semiHidden="1" w:unhideWhenUsed="1"/>
+    <w:lsdException w:name="Smart Hyperlink" w:semiHidden="1" w:unhideWhenUsed="1"/>
   </w:latentStyles>
   <w:style w:type="paragraph" w:default="1" w:styleId="Normal">
     <w:name w:val="Normal"/>
@@ -2516,6 +5061,81 @@
     <w:uiPriority w:val="99"/>
     <w:semiHidden/>
     <w:unhideWhenUsed/>
+  </w:style>
+  <w:style w:type="paragraph" w:styleId="Prrafodelista">
+    <w:name w:val="List Paragraph"/>
+    <w:basedOn w:val="Normal"/>
+    <w:uiPriority w:val="34"/>
+    <w:qFormat/>
+    <w:rsid w:val="00C4049D"/>
+    <w:pPr>
+      <w:ind w:left="720"/>
+      <w:contextualSpacing/>
+    </w:pPr>
+  </w:style>
+  <w:style w:type="paragraph" w:styleId="Descripcin">
+    <w:name w:val="caption"/>
+    <w:basedOn w:val="Normal"/>
+    <w:next w:val="Normal"/>
+    <w:uiPriority w:val="35"/>
+    <w:semiHidden/>
+    <w:unhideWhenUsed/>
+    <w:qFormat/>
+    <w:rsid w:val="008E64C7"/>
+    <w:pPr>
+      <w:spacing w:after="200" w:line="240" w:lineRule="auto"/>
+    </w:pPr>
+    <w:rPr>
+      <w:i/>
+      <w:iCs/>
+      <w:color w:val="44546A" w:themeColor="text2"/>
+      <w:sz w:val="18"/>
+      <w:szCs w:val="18"/>
+    </w:rPr>
+  </w:style>
+  <w:style w:type="paragraph" w:styleId="Encabezado">
+    <w:name w:val="header"/>
+    <w:basedOn w:val="Normal"/>
+    <w:link w:val="EncabezadoCar"/>
+    <w:uiPriority w:val="99"/>
+    <w:unhideWhenUsed/>
+    <w:rsid w:val="00404F01"/>
+    <w:pPr>
+      <w:tabs>
+        <w:tab w:val="center" w:pos="4252"/>
+        <w:tab w:val="right" w:pos="8504"/>
+      </w:tabs>
+      <w:spacing w:after="0" w:line="240" w:lineRule="auto"/>
+    </w:pPr>
+  </w:style>
+  <w:style w:type="character" w:customStyle="1" w:styleId="EncabezadoCar">
+    <w:name w:val="Encabezado Car"/>
+    <w:basedOn w:val="Fuentedeprrafopredeter"/>
+    <w:link w:val="Encabezado"/>
+    <w:uiPriority w:val="99"/>
+    <w:rsid w:val="00404F01"/>
+  </w:style>
+  <w:style w:type="paragraph" w:styleId="Piedepgina">
+    <w:name w:val="footer"/>
+    <w:basedOn w:val="Normal"/>
+    <w:link w:val="PiedepginaCar"/>
+    <w:uiPriority w:val="99"/>
+    <w:unhideWhenUsed/>
+    <w:rsid w:val="00404F01"/>
+    <w:pPr>
+      <w:tabs>
+        <w:tab w:val="center" w:pos="4252"/>
+        <w:tab w:val="right" w:pos="8504"/>
+      </w:tabs>
+      <w:spacing w:after="0" w:line="240" w:lineRule="auto"/>
+    </w:pPr>
+  </w:style>
+  <w:style w:type="character" w:customStyle="1" w:styleId="PiedepginaCar">
+    <w:name w:val="Pie de página Car"/>
+    <w:basedOn w:val="Fuentedeprrafopredeter"/>
+    <w:link w:val="Piedepgina"/>
+    <w:uiPriority w:val="99"/>
+    <w:rsid w:val="00404F01"/>
   </w:style>
 </w:styles>
 </file>

</xml_diff>